<commit_message>
Modifica relazione opzione db
</commit_message>
<xml_diff>
--- a/Database/dizionario_dei_dati.docx
+++ b/Database/dizionario_dei_dati.docx
@@ -1,6 +1,6 @@
 
 <file path=word/document.xml><?xml version="1.0" encoding="utf-8"?>
-<w:document xmlns:wpc="http://schemas.microsoft.com/office/word/2010/wordprocessingCanvas" xmlns:cx="http://schemas.microsoft.com/office/drawing/2014/chartex" xmlns:cx1="http://schemas.microsoft.com/office/drawing/2015/9/8/chartex" xmlns:cx2="http://schemas.microsoft.com/office/drawing/2015/10/21/chartex" xmlns:cx3="http://schemas.microsoft.com/office/drawing/2016/5/9/chartex" xmlns:cx4="http://schemas.microsoft.com/office/drawing/2016/5/10/chartex" xmlns:cx5="http://schemas.microsoft.com/office/drawing/2016/5/11/chartex" xmlns:cx6="http://schemas.microsoft.com/office/drawing/2016/5/12/chartex" xmlns:cx7="http://schemas.microsoft.com/office/drawing/2016/5/13/chartex" xmlns:cx8="http://schemas.microsoft.com/office/drawing/2016/5/14/chartex" xmlns:mc="http://schemas.openxmlformats.org/markup-compatibility/2006" xmlns:aink="http://schemas.microsoft.com/office/drawing/2016/ink" xmlns:am3d="http://schemas.microsoft.com/office/drawing/2017/model3d" xmlns:o="urn:schemas-microsoft-com:office:office" xmlns:r="http://schemas.openxmlformats.org/officeDocument/2006/relationships" xmlns:m="http://schemas.openxmlformats.org/officeDocument/2006/math" xmlns:v="urn:schemas-microsoft-com:vml" xmlns:wp14="http://schemas.microsoft.com/office/word/2010/wordprocessingDrawing" xmlns:wp="http://schemas.openxmlformats.org/drawingml/2006/wordprocessingDrawing" xmlns:w10="urn:schemas-microsoft-com:office:word" xmlns:w="http://schemas.openxmlformats.org/wordprocessingml/2006/main" xmlns:w14="http://schemas.microsoft.com/office/word/2010/wordml" xmlns:w15="http://schemas.microsoft.com/office/word/2012/wordml" xmlns:w16cex="http://schemas.microsoft.com/office/word/2018/wordml/cex" xmlns:w16cid="http://schemas.microsoft.com/office/word/2016/wordml/cid" xmlns:w16="http://schemas.microsoft.com/office/word/2018/wordml" xmlns:w16sdtdh="http://schemas.microsoft.com/office/word/2020/wordml/sdtdatahash" xmlns:w16se="http://schemas.microsoft.com/office/word/2015/wordml/symex" xmlns:wpg="http://schemas.microsoft.com/office/word/2010/wordprocessingGroup" xmlns:wpi="http://schemas.microsoft.com/office/word/2010/wordprocessingInk" xmlns:wne="http://schemas.microsoft.com/office/word/2006/wordml" xmlns:wps="http://schemas.microsoft.com/office/word/2010/wordprocessingShape" mc:Ignorable="w14 w15 w16se w16cid w16 w16cex w16sdtdh wp14">
+<w:document xmlns:wpc="http://schemas.microsoft.com/office/word/2010/wordprocessingCanvas" xmlns:cx="http://schemas.microsoft.com/office/drawing/2014/chartex" xmlns:cx1="http://schemas.microsoft.com/office/drawing/2015/9/8/chartex" xmlns:cx2="http://schemas.microsoft.com/office/drawing/2015/10/21/chartex" xmlns:cx3="http://schemas.microsoft.com/office/drawing/2016/5/9/chartex" xmlns:cx4="http://schemas.microsoft.com/office/drawing/2016/5/10/chartex" xmlns:cx5="http://schemas.microsoft.com/office/drawing/2016/5/11/chartex" xmlns:cx6="http://schemas.microsoft.com/office/drawing/2016/5/12/chartex" xmlns:cx7="http://schemas.microsoft.com/office/drawing/2016/5/13/chartex" xmlns:cx8="http://schemas.microsoft.com/office/drawing/2016/5/14/chartex" xmlns:mc="http://schemas.openxmlformats.org/markup-compatibility/2006" xmlns:aink="http://schemas.microsoft.com/office/drawing/2016/ink" xmlns:am3d="http://schemas.microsoft.com/office/drawing/2017/model3d" xmlns:o="urn:schemas-microsoft-com:office:office" xmlns:oel="http://schemas.microsoft.com/office/2019/extlst" xmlns:r="http://schemas.openxmlformats.org/officeDocument/2006/relationships" xmlns:m="http://schemas.openxmlformats.org/officeDocument/2006/math" xmlns:v="urn:schemas-microsoft-com:vml" xmlns:wp14="http://schemas.microsoft.com/office/word/2010/wordprocessingDrawing" xmlns:wp="http://schemas.openxmlformats.org/drawingml/2006/wordprocessingDrawing" xmlns:w10="urn:schemas-microsoft-com:office:word" xmlns:w="http://schemas.openxmlformats.org/wordprocessingml/2006/main" xmlns:w14="http://schemas.microsoft.com/office/word/2010/wordml" xmlns:w15="http://schemas.microsoft.com/office/word/2012/wordml" xmlns:w16cex="http://schemas.microsoft.com/office/word/2018/wordml/cex" xmlns:w16cid="http://schemas.microsoft.com/office/word/2016/wordml/cid" xmlns:w16="http://schemas.microsoft.com/office/word/2018/wordml" xmlns:w16sdtdh="http://schemas.microsoft.com/office/word/2020/wordml/sdtdatahash" xmlns:w16se="http://schemas.microsoft.com/office/word/2015/wordml/symex" xmlns:wpg="http://schemas.microsoft.com/office/word/2010/wordprocessingGroup" xmlns:wpi="http://schemas.microsoft.com/office/word/2010/wordprocessingInk" xmlns:wne="http://schemas.microsoft.com/office/word/2006/wordml" xmlns:wps="http://schemas.microsoft.com/office/word/2010/wordprocessingShape" mc:Ignorable="w14 w15 w16se w16cid w16 w16cex w16sdtdh wp14">
   <w:body>
     <w:p>
       <w:pPr>
@@ -332,6 +332,7 @@
                 <w:lang w:eastAsia="it-IT"/>
               </w:rPr>
             </w:pPr>
+            <w:proofErr w:type="gramStart"/>
             <w:r>
               <w:rPr>
                 <w:rFonts w:ascii="Arial" w:eastAsia="Times New Roman" w:hAnsi="Arial" w:cs="Arial"/>
@@ -341,6 +342,7 @@
               <w:t>Username(</w:t>
             </w:r>
             <w:proofErr w:type="spellStart"/>
+            <w:proofErr w:type="gramEnd"/>
             <w:r>
               <w:rPr>
                 <w:rFonts w:ascii="Arial" w:eastAsia="Times New Roman" w:hAnsi="Arial" w:cs="Arial"/>
@@ -428,25 +430,7 @@
                 <w:color w:val="000000"/>
                 <w:lang w:eastAsia="it-IT"/>
               </w:rPr>
-              <w:t xml:space="preserve">(Date), </w:t>
-            </w:r>
-            <w:proofErr w:type="gramStart"/>
-            <w:r>
-              <w:rPr>
-                <w:rFonts w:ascii="Arial" w:eastAsia="Times New Roman" w:hAnsi="Arial" w:cs="Arial"/>
-                <w:color w:val="000000"/>
-                <w:lang w:eastAsia="it-IT"/>
-              </w:rPr>
-              <w:t>Email</w:t>
-            </w:r>
-            <w:proofErr w:type="gramEnd"/>
-            <w:r>
-              <w:rPr>
-                <w:rFonts w:ascii="Arial" w:eastAsia="Times New Roman" w:hAnsi="Arial" w:cs="Arial"/>
-                <w:color w:val="000000"/>
-                <w:lang w:eastAsia="it-IT"/>
-              </w:rPr>
-              <w:t>(</w:t>
+              <w:t>(Date), Email(</w:t>
             </w:r>
             <w:proofErr w:type="spellStart"/>
             <w:r>
@@ -626,6 +610,7 @@
                 <w:lang w:eastAsia="it-IT"/>
               </w:rPr>
             </w:pPr>
+            <w:proofErr w:type="gramStart"/>
             <w:r>
               <w:rPr>
                 <w:rFonts w:ascii="Arial" w:eastAsia="Times New Roman" w:hAnsi="Arial" w:cs="Arial"/>
@@ -635,6 +620,7 @@
               <w:t>Username(</w:t>
             </w:r>
             <w:proofErr w:type="spellStart"/>
+            <w:proofErr w:type="gramEnd"/>
             <w:r>
               <w:rPr>
                 <w:rFonts w:ascii="Arial" w:eastAsia="Times New Roman" w:hAnsi="Arial" w:cs="Arial"/>
@@ -722,25 +708,7 @@
                 <w:color w:val="000000"/>
                 <w:lang w:eastAsia="it-IT"/>
               </w:rPr>
-              <w:t xml:space="preserve">(Date), </w:t>
-            </w:r>
-            <w:proofErr w:type="gramStart"/>
-            <w:r>
-              <w:rPr>
-                <w:rFonts w:ascii="Arial" w:eastAsia="Times New Roman" w:hAnsi="Arial" w:cs="Arial"/>
-                <w:color w:val="000000"/>
-                <w:lang w:eastAsia="it-IT"/>
-              </w:rPr>
-              <w:t>Email</w:t>
-            </w:r>
-            <w:proofErr w:type="gramEnd"/>
-            <w:r>
-              <w:rPr>
-                <w:rFonts w:ascii="Arial" w:eastAsia="Times New Roman" w:hAnsi="Arial" w:cs="Arial"/>
-                <w:color w:val="000000"/>
-                <w:lang w:eastAsia="it-IT"/>
-              </w:rPr>
-              <w:t>(</w:t>
+              <w:t>(Date), Email(</w:t>
             </w:r>
             <w:proofErr w:type="spellStart"/>
             <w:r>
@@ -2574,6 +2542,42 @@
                 <w:lang w:eastAsia="it-IT"/>
               </w:rPr>
             </w:pPr>
+            <w:proofErr w:type="spellStart"/>
+            <w:r>
+              <w:rPr>
+                <w:rFonts w:ascii="Arial" w:eastAsia="Times New Roman" w:hAnsi="Arial" w:cs="Arial"/>
+                <w:color w:val="000000"/>
+                <w:lang w:eastAsia="it-IT"/>
+              </w:rPr>
+              <w:t>IDFaq</w:t>
+            </w:r>
+            <w:proofErr w:type="spellEnd"/>
+            <w:r>
+              <w:rPr>
+                <w:rFonts w:ascii="Arial" w:eastAsia="Times New Roman" w:hAnsi="Arial" w:cs="Arial"/>
+                <w:color w:val="000000"/>
+                <w:lang w:eastAsia="it-IT"/>
+              </w:rPr>
+              <w:t xml:space="preserve"> (</w:t>
+            </w:r>
+            <w:proofErr w:type="spellStart"/>
+            <w:r>
+              <w:rPr>
+                <w:rFonts w:ascii="Arial" w:eastAsia="Times New Roman" w:hAnsi="Arial" w:cs="Arial"/>
+                <w:color w:val="000000"/>
+                <w:lang w:eastAsia="it-IT"/>
+              </w:rPr>
+              <w:t>int</w:t>
+            </w:r>
+            <w:proofErr w:type="spellEnd"/>
+            <w:r>
+              <w:rPr>
+                <w:rFonts w:ascii="Arial" w:eastAsia="Times New Roman" w:hAnsi="Arial" w:cs="Arial"/>
+                <w:color w:val="000000"/>
+                <w:lang w:eastAsia="it-IT"/>
+              </w:rPr>
+              <w:t xml:space="preserve">), </w:t>
+            </w:r>
             <w:r>
               <w:rPr>
                 <w:rFonts w:ascii="Arial" w:eastAsia="Times New Roman" w:hAnsi="Arial" w:cs="Arial"/>
@@ -2693,7 +2697,7 @@
     </w:p>
     <w:tbl>
       <w:tblPr>
-        <w:tblW w:w="9026" w:type="dxa"/>
+        <w:tblW w:w="9044" w:type="dxa"/>
         <w:tblCellMar>
           <w:top w:w="15" w:type="dxa"/>
           <w:left w:w="15" w:type="dxa"/>
@@ -2703,12 +2707,15 @@
         <w:tblLook w:val="04A0" w:firstRow="1" w:lastRow="0" w:firstColumn="1" w:lastColumn="0" w:noHBand="0" w:noVBand="1"/>
       </w:tblPr>
       <w:tblGrid>
-        <w:gridCol w:w="2113"/>
-        <w:gridCol w:w="1982"/>
-        <w:gridCol w:w="2420"/>
+        <w:gridCol w:w="2116"/>
+        <w:gridCol w:w="1993"/>
+        <w:gridCol w:w="2424"/>
         <w:gridCol w:w="2511"/>
       </w:tblGrid>
       <w:tr>
+        <w:trPr>
+          <w:trHeight w:val="264"/>
+        </w:trPr>
         <w:tc>
           <w:tcPr>
             <w:tcW w:w="0" w:type="auto"/>
@@ -2867,6 +2874,9 @@
         </w:tc>
       </w:tr>
       <w:tr>
+        <w:trPr>
+          <w:trHeight w:val="1016"/>
+        </w:trPr>
         <w:tc>
           <w:tcPr>
             <w:tcW w:w="0" w:type="auto"/>
@@ -3098,6 +3108,9 @@
         </w:tc>
       </w:tr>
       <w:tr>
+        <w:trPr>
+          <w:trHeight w:val="1036"/>
+        </w:trPr>
         <w:tc>
           <w:tcPr>
             <w:tcW w:w="0" w:type="auto"/>
@@ -3259,6 +3272,9 @@
         </w:tc>
       </w:tr>
       <w:tr>
+        <w:trPr>
+          <w:trHeight w:val="508"/>
+        </w:trPr>
         <w:tc>
           <w:tcPr>
             <w:tcW w:w="0" w:type="auto"/>
@@ -3420,6 +3436,9 @@
         </w:tc>
       </w:tr>
       <w:tr>
+        <w:trPr>
+          <w:trHeight w:val="1036"/>
+        </w:trPr>
         <w:tc>
           <w:tcPr>
             <w:tcW w:w="0" w:type="auto"/>
@@ -3453,40 +3472,56 @@
               </w:rPr>
               <w:t>OPZIONE</w:t>
             </w:r>
-          </w:p>
-        </w:tc>
-        <w:tc>
-          <w:tcPr>
-            <w:tcW w:w="0" w:type="auto"/>
-            <w:tcBorders>
-              <w:top w:val="single" w:sz="8" w:space="0" w:color="000000"/>
-              <w:left w:val="single" w:sz="8" w:space="0" w:color="000000"/>
-              <w:bottom w:val="single" w:sz="8" w:space="0" w:color="000000"/>
-              <w:right w:val="single" w:sz="8" w:space="0" w:color="000000"/>
-            </w:tcBorders>
-            <w:tcMar>
-              <w:top w:w="100" w:type="dxa"/>
-              <w:left w:w="100" w:type="dxa"/>
-              <w:bottom w:w="100" w:type="dxa"/>
-              <w:right w:w="100" w:type="dxa"/>
-            </w:tcMar>
-          </w:tcPr>
-          <w:p>
-            <w:pPr>
-              <w:spacing w:after="0" w:line="240" w:lineRule="auto"/>
-              <w:rPr>
-                <w:rFonts w:ascii="Arial" w:eastAsia="Times New Roman" w:hAnsi="Arial" w:cs="Arial"/>
-                <w:color w:val="000000"/>
-                <w:lang w:eastAsia="it-IT"/>
-              </w:rPr>
-            </w:pPr>
-            <w:r>
-              <w:rPr>
-                <w:rFonts w:ascii="Arial" w:eastAsia="Times New Roman" w:hAnsi="Arial" w:cs="Arial"/>
-                <w:color w:val="000000"/>
-                <w:lang w:eastAsia="it-IT"/>
-              </w:rPr>
-              <w:t>Gestisce il sistema di richieste degli alloggi</w:t>
+            <w:r>
+              <w:rPr>
+                <w:rFonts w:ascii="Arial" w:eastAsia="Times New Roman" w:hAnsi="Arial" w:cs="Arial"/>
+                <w:color w:val="000000"/>
+                <w:lang w:eastAsia="it-IT"/>
+              </w:rPr>
+              <w:t xml:space="preserve"> APPARTAMENTO</w:t>
+            </w:r>
+          </w:p>
+        </w:tc>
+        <w:tc>
+          <w:tcPr>
+            <w:tcW w:w="0" w:type="auto"/>
+            <w:tcBorders>
+              <w:top w:val="single" w:sz="8" w:space="0" w:color="000000"/>
+              <w:left w:val="single" w:sz="8" w:space="0" w:color="000000"/>
+              <w:bottom w:val="single" w:sz="8" w:space="0" w:color="000000"/>
+              <w:right w:val="single" w:sz="8" w:space="0" w:color="000000"/>
+            </w:tcBorders>
+            <w:tcMar>
+              <w:top w:w="100" w:type="dxa"/>
+              <w:left w:w="100" w:type="dxa"/>
+              <w:bottom w:w="100" w:type="dxa"/>
+              <w:right w:w="100" w:type="dxa"/>
+            </w:tcMar>
+          </w:tcPr>
+          <w:p>
+            <w:pPr>
+              <w:spacing w:after="0" w:line="240" w:lineRule="auto"/>
+              <w:rPr>
+                <w:rFonts w:ascii="Arial" w:eastAsia="Times New Roman" w:hAnsi="Arial" w:cs="Arial"/>
+                <w:color w:val="000000"/>
+                <w:lang w:eastAsia="it-IT"/>
+              </w:rPr>
+            </w:pPr>
+            <w:r>
+              <w:rPr>
+                <w:rFonts w:ascii="Arial" w:eastAsia="Times New Roman" w:hAnsi="Arial" w:cs="Arial"/>
+                <w:color w:val="000000"/>
+                <w:lang w:eastAsia="it-IT"/>
+              </w:rPr>
+              <w:t xml:space="preserve">Gestisce il sistema di richieste degli </w:t>
+            </w:r>
+            <w:r>
+              <w:rPr>
+                <w:rFonts w:ascii="Arial" w:eastAsia="Times New Roman" w:hAnsi="Arial" w:cs="Arial"/>
+                <w:color w:val="000000"/>
+                <w:lang w:eastAsia="it-IT"/>
+              </w:rPr>
+              <w:t>appartamenti</w:t>
             </w:r>
           </w:p>
         </w:tc>
@@ -3567,43 +3602,251 @@
                 <w:color w:val="000000"/>
                 <w:lang w:eastAsia="it-IT"/>
               </w:rPr>
-              <w:t>LOCATORE(0;N)</w:t>
-            </w:r>
-          </w:p>
-          <w:p>
-            <w:pPr>
-              <w:spacing w:after="0" w:line="240" w:lineRule="auto"/>
-              <w:rPr>
-                <w:rFonts w:ascii="Arial" w:eastAsia="Times New Roman" w:hAnsi="Arial" w:cs="Arial"/>
-                <w:color w:val="000000"/>
-                <w:lang w:eastAsia="it-IT"/>
-              </w:rPr>
-            </w:pPr>
-            <w:r>
-              <w:rPr>
-                <w:rFonts w:ascii="Arial" w:eastAsia="Times New Roman" w:hAnsi="Arial" w:cs="Arial"/>
-                <w:color w:val="000000"/>
-                <w:lang w:eastAsia="it-IT"/>
-              </w:rPr>
-              <w:t>APPARTAMENTO(0;N)</w:t>
-            </w:r>
-          </w:p>
-          <w:p>
-            <w:pPr>
-              <w:spacing w:after="0" w:line="240" w:lineRule="auto"/>
-              <w:rPr>
-                <w:rFonts w:ascii="Arial" w:eastAsia="Times New Roman" w:hAnsi="Arial" w:cs="Arial"/>
-                <w:color w:val="000000"/>
-                <w:lang w:eastAsia="it-IT"/>
-              </w:rPr>
-            </w:pPr>
-            <w:r>
-              <w:rPr>
-                <w:rFonts w:ascii="Arial" w:eastAsia="Times New Roman" w:hAnsi="Arial" w:cs="Arial"/>
-                <w:color w:val="000000"/>
-                <w:lang w:eastAsia="it-IT"/>
-              </w:rPr>
-              <w:t>POSTO LETTO(0;N)</w:t>
+              <w:t>APPARTAMENTO(</w:t>
+            </w:r>
+            <w:proofErr w:type="gramStart"/>
+            <w:r>
+              <w:rPr>
+                <w:rFonts w:ascii="Arial" w:eastAsia="Times New Roman" w:hAnsi="Arial" w:cs="Arial"/>
+                <w:color w:val="000000"/>
+                <w:lang w:eastAsia="it-IT"/>
+              </w:rPr>
+              <w:t>0;N</w:t>
+            </w:r>
+            <w:proofErr w:type="gramEnd"/>
+            <w:r>
+              <w:rPr>
+                <w:rFonts w:ascii="Arial" w:eastAsia="Times New Roman" w:hAnsi="Arial" w:cs="Arial"/>
+                <w:color w:val="000000"/>
+                <w:lang w:eastAsia="it-IT"/>
+              </w:rPr>
+              <w:t>)</w:t>
+            </w:r>
+          </w:p>
+          <w:p>
+            <w:pPr>
+              <w:spacing w:after="0" w:line="240" w:lineRule="auto"/>
+              <w:rPr>
+                <w:rFonts w:ascii="Arial" w:eastAsia="Times New Roman" w:hAnsi="Arial" w:cs="Arial"/>
+                <w:color w:val="000000"/>
+                <w:lang w:eastAsia="it-IT"/>
+              </w:rPr>
+            </w:pPr>
+          </w:p>
+        </w:tc>
+      </w:tr>
+      <w:tr>
+        <w:trPr>
+          <w:trHeight w:val="1036"/>
+        </w:trPr>
+        <w:tc>
+          <w:tcPr>
+            <w:tcW w:w="0" w:type="auto"/>
+            <w:tcBorders>
+              <w:top w:val="single" w:sz="8" w:space="0" w:color="000000"/>
+              <w:left w:val="single" w:sz="8" w:space="0" w:color="000000"/>
+              <w:bottom w:val="single" w:sz="8" w:space="0" w:color="000000"/>
+              <w:right w:val="single" w:sz="8" w:space="0" w:color="000000"/>
+            </w:tcBorders>
+            <w:tcMar>
+              <w:top w:w="100" w:type="dxa"/>
+              <w:left w:w="100" w:type="dxa"/>
+              <w:bottom w:w="100" w:type="dxa"/>
+              <w:right w:w="100" w:type="dxa"/>
+            </w:tcMar>
+          </w:tcPr>
+          <w:p>
+            <w:pPr>
+              <w:spacing w:after="0" w:line="240" w:lineRule="auto"/>
+              <w:rPr>
+                <w:rFonts w:ascii="Arial" w:eastAsia="Times New Roman" w:hAnsi="Arial" w:cs="Arial"/>
+                <w:color w:val="000000"/>
+                <w:lang w:eastAsia="it-IT"/>
+              </w:rPr>
+            </w:pPr>
+            <w:r>
+              <w:rPr>
+                <w:rFonts w:ascii="Arial" w:eastAsia="Times New Roman" w:hAnsi="Arial" w:cs="Arial"/>
+                <w:color w:val="000000"/>
+                <w:lang w:eastAsia="it-IT"/>
+              </w:rPr>
+              <w:t>OPZIONE POSTO LETTO</w:t>
+            </w:r>
+          </w:p>
+        </w:tc>
+        <w:tc>
+          <w:tcPr>
+            <w:tcW w:w="0" w:type="auto"/>
+            <w:tcBorders>
+              <w:top w:val="single" w:sz="8" w:space="0" w:color="000000"/>
+              <w:left w:val="single" w:sz="8" w:space="0" w:color="000000"/>
+              <w:bottom w:val="single" w:sz="8" w:space="0" w:color="000000"/>
+              <w:right w:val="single" w:sz="8" w:space="0" w:color="000000"/>
+            </w:tcBorders>
+            <w:tcMar>
+              <w:top w:w="100" w:type="dxa"/>
+              <w:left w:w="100" w:type="dxa"/>
+              <w:bottom w:w="100" w:type="dxa"/>
+              <w:right w:w="100" w:type="dxa"/>
+            </w:tcMar>
+          </w:tcPr>
+          <w:p>
+            <w:pPr>
+              <w:spacing w:after="0" w:line="240" w:lineRule="auto"/>
+              <w:rPr>
+                <w:rFonts w:ascii="Arial" w:eastAsia="Times New Roman" w:hAnsi="Arial" w:cs="Arial"/>
+                <w:color w:val="000000"/>
+                <w:lang w:eastAsia="it-IT"/>
+              </w:rPr>
+            </w:pPr>
+            <w:r>
+              <w:rPr>
+                <w:rFonts w:ascii="Arial" w:eastAsia="Times New Roman" w:hAnsi="Arial" w:cs="Arial"/>
+                <w:color w:val="000000"/>
+                <w:lang w:eastAsia="it-IT"/>
+              </w:rPr>
+              <w:t>Gestisce il sistema di richieste de</w:t>
+            </w:r>
+            <w:r>
+              <w:rPr>
+                <w:rFonts w:ascii="Arial" w:eastAsia="Times New Roman" w:hAnsi="Arial" w:cs="Arial"/>
+                <w:color w:val="000000"/>
+                <w:lang w:eastAsia="it-IT"/>
+              </w:rPr>
+              <w:t>i</w:t>
+            </w:r>
+            <w:r>
+              <w:rPr>
+                <w:rFonts w:ascii="Arial" w:eastAsia="Times New Roman" w:hAnsi="Arial" w:cs="Arial"/>
+                <w:color w:val="000000"/>
+                <w:lang w:eastAsia="it-IT"/>
+              </w:rPr>
+              <w:t xml:space="preserve"> </w:t>
+            </w:r>
+            <w:r>
+              <w:rPr>
+                <w:rFonts w:ascii="Arial" w:eastAsia="Times New Roman" w:hAnsi="Arial" w:cs="Arial"/>
+                <w:color w:val="000000"/>
+                <w:lang w:eastAsia="it-IT"/>
+              </w:rPr>
+              <w:t>posti letto</w:t>
+            </w:r>
+          </w:p>
+        </w:tc>
+        <w:tc>
+          <w:tcPr>
+            <w:tcW w:w="0" w:type="auto"/>
+            <w:tcBorders>
+              <w:top w:val="single" w:sz="8" w:space="0" w:color="000000"/>
+              <w:left w:val="single" w:sz="8" w:space="0" w:color="000000"/>
+              <w:bottom w:val="single" w:sz="8" w:space="0" w:color="000000"/>
+              <w:right w:val="single" w:sz="8" w:space="0" w:color="000000"/>
+            </w:tcBorders>
+            <w:tcMar>
+              <w:top w:w="100" w:type="dxa"/>
+              <w:left w:w="100" w:type="dxa"/>
+              <w:bottom w:w="100" w:type="dxa"/>
+              <w:right w:w="100" w:type="dxa"/>
+            </w:tcMar>
+          </w:tcPr>
+          <w:p>
+            <w:pPr>
+              <w:spacing w:after="0" w:line="240" w:lineRule="auto"/>
+              <w:rPr>
+                <w:rFonts w:ascii="Times New Roman" w:eastAsia="Times New Roman" w:hAnsi="Times New Roman" w:cs="Times New Roman"/>
+                <w:sz w:val="24"/>
+                <w:szCs w:val="24"/>
+                <w:lang w:eastAsia="it-IT"/>
+              </w:rPr>
+            </w:pPr>
+          </w:p>
+        </w:tc>
+        <w:tc>
+          <w:tcPr>
+            <w:tcW w:w="0" w:type="auto"/>
+            <w:tcBorders>
+              <w:top w:val="single" w:sz="8" w:space="0" w:color="000000"/>
+              <w:left w:val="single" w:sz="8" w:space="0" w:color="000000"/>
+              <w:bottom w:val="single" w:sz="8" w:space="0" w:color="000000"/>
+              <w:right w:val="single" w:sz="8" w:space="0" w:color="000000"/>
+            </w:tcBorders>
+            <w:tcMar>
+              <w:top w:w="100" w:type="dxa"/>
+              <w:left w:w="100" w:type="dxa"/>
+              <w:bottom w:w="100" w:type="dxa"/>
+              <w:right w:w="100" w:type="dxa"/>
+            </w:tcMar>
+          </w:tcPr>
+          <w:p>
+            <w:pPr>
+              <w:spacing w:after="0" w:line="240" w:lineRule="auto"/>
+              <w:rPr>
+                <w:rFonts w:ascii="Arial" w:eastAsia="Times New Roman" w:hAnsi="Arial" w:cs="Arial"/>
+                <w:color w:val="000000"/>
+                <w:lang w:eastAsia="it-IT"/>
+              </w:rPr>
+            </w:pPr>
+            <w:r>
+              <w:rPr>
+                <w:rFonts w:ascii="Arial" w:eastAsia="Times New Roman" w:hAnsi="Arial" w:cs="Arial"/>
+                <w:color w:val="000000"/>
+                <w:lang w:eastAsia="it-IT"/>
+              </w:rPr>
+              <w:t>LOCATARIO (</w:t>
+            </w:r>
+            <w:proofErr w:type="gramStart"/>
+            <w:r>
+              <w:rPr>
+                <w:rFonts w:ascii="Arial" w:eastAsia="Times New Roman" w:hAnsi="Arial" w:cs="Arial"/>
+                <w:color w:val="000000"/>
+                <w:lang w:eastAsia="it-IT"/>
+              </w:rPr>
+              <w:t>0;N</w:t>
+            </w:r>
+            <w:proofErr w:type="gramEnd"/>
+            <w:r>
+              <w:rPr>
+                <w:rFonts w:ascii="Arial" w:eastAsia="Times New Roman" w:hAnsi="Arial" w:cs="Arial"/>
+                <w:color w:val="000000"/>
+                <w:lang w:eastAsia="it-IT"/>
+              </w:rPr>
+              <w:t>)</w:t>
+            </w:r>
+          </w:p>
+          <w:p>
+            <w:pPr>
+              <w:spacing w:after="0" w:line="240" w:lineRule="auto"/>
+              <w:rPr>
+                <w:rFonts w:ascii="Arial" w:eastAsia="Times New Roman" w:hAnsi="Arial" w:cs="Arial"/>
+                <w:color w:val="000000"/>
+                <w:lang w:eastAsia="it-IT"/>
+              </w:rPr>
+            </w:pPr>
+            <w:r>
+              <w:rPr>
+                <w:rFonts w:ascii="Arial" w:eastAsia="Times New Roman" w:hAnsi="Arial" w:cs="Arial"/>
+                <w:color w:val="000000"/>
+                <w:lang w:eastAsia="it-IT"/>
+              </w:rPr>
+              <w:t>POSTO LETTO (</w:t>
+            </w:r>
+            <w:proofErr w:type="gramStart"/>
+            <w:r>
+              <w:rPr>
+                <w:rFonts w:ascii="Arial" w:eastAsia="Times New Roman" w:hAnsi="Arial" w:cs="Arial"/>
+                <w:color w:val="000000"/>
+                <w:lang w:eastAsia="it-IT"/>
+              </w:rPr>
+              <w:t>0;N</w:t>
+            </w:r>
+            <w:proofErr w:type="gramEnd"/>
+            <w:r>
+              <w:rPr>
+                <w:rFonts w:ascii="Arial" w:eastAsia="Times New Roman" w:hAnsi="Arial" w:cs="Arial"/>
+                <w:color w:val="000000"/>
+                <w:lang w:eastAsia="it-IT"/>
+              </w:rPr>
+              <w:t>)</w:t>
             </w:r>
           </w:p>
         </w:tc>

</xml_diff>

<commit_message>
Create pagine inserisci annuncio e catalogo
Inoltre aggiunta anche la caparra come attributo di annuncio del db
</commit_message>
<xml_diff>
--- a/Database/dizionario_dei_dati.docx
+++ b/Database/dizionario_dei_dati.docx
@@ -340,89 +340,14 @@
                 <w:lang w:eastAsia="it-IT"/>
               </w:rPr>
             </w:pPr>
-            <w:proofErr w:type="gramStart"/>
-            <w:r>
-              <w:rPr>
-                <w:rFonts w:ascii="Arial" w:eastAsia="Times New Roman" w:hAnsi="Arial" w:cs="Arial"/>
-                <w:color w:val="000000"/>
-                <w:lang w:eastAsia="it-IT"/>
-              </w:rPr>
-              <w:t>Username(</w:t>
-            </w:r>
-            <w:proofErr w:type="spellStart"/>
-            <w:proofErr w:type="gramEnd"/>
-            <w:r>
-              <w:rPr>
-                <w:rFonts w:ascii="Arial" w:eastAsia="Times New Roman" w:hAnsi="Arial" w:cs="Arial"/>
-                <w:color w:val="000000"/>
-                <w:lang w:eastAsia="it-IT"/>
-              </w:rPr>
-              <w:t>String</w:t>
-            </w:r>
-            <w:proofErr w:type="spellEnd"/>
-            <w:r>
-              <w:rPr>
-                <w:rFonts w:ascii="Arial" w:eastAsia="Times New Roman" w:hAnsi="Arial" w:cs="Arial"/>
-                <w:color w:val="000000"/>
-                <w:lang w:eastAsia="it-IT"/>
-              </w:rPr>
-              <w:t>), Password(</w:t>
-            </w:r>
-            <w:proofErr w:type="spellStart"/>
-            <w:r>
-              <w:rPr>
-                <w:rFonts w:ascii="Arial" w:eastAsia="Times New Roman" w:hAnsi="Arial" w:cs="Arial"/>
-                <w:color w:val="000000"/>
-                <w:lang w:eastAsia="it-IT"/>
-              </w:rPr>
-              <w:t>String</w:t>
-            </w:r>
-            <w:proofErr w:type="spellEnd"/>
-            <w:r>
-              <w:rPr>
-                <w:rFonts w:ascii="Arial" w:eastAsia="Times New Roman" w:hAnsi="Arial" w:cs="Arial"/>
-                <w:color w:val="000000"/>
-                <w:lang w:eastAsia="it-IT"/>
-              </w:rPr>
-              <w:t>), Nome(</w:t>
-            </w:r>
-            <w:proofErr w:type="spellStart"/>
-            <w:r>
-              <w:rPr>
-                <w:rFonts w:ascii="Arial" w:eastAsia="Times New Roman" w:hAnsi="Arial" w:cs="Arial"/>
-                <w:color w:val="000000"/>
-                <w:lang w:eastAsia="it-IT"/>
-              </w:rPr>
-              <w:t>String</w:t>
-            </w:r>
-            <w:proofErr w:type="spellEnd"/>
-            <w:r>
-              <w:rPr>
-                <w:rFonts w:ascii="Arial" w:eastAsia="Times New Roman" w:hAnsi="Arial" w:cs="Arial"/>
-                <w:color w:val="000000"/>
-                <w:lang w:eastAsia="it-IT"/>
-              </w:rPr>
-              <w:t>), Cognome(</w:t>
-            </w:r>
-            <w:proofErr w:type="spellStart"/>
-            <w:r>
-              <w:rPr>
-                <w:rFonts w:ascii="Arial" w:eastAsia="Times New Roman" w:hAnsi="Arial" w:cs="Arial"/>
-                <w:color w:val="000000"/>
-                <w:lang w:eastAsia="it-IT"/>
-              </w:rPr>
-              <w:t>String</w:t>
-            </w:r>
-            <w:proofErr w:type="spellEnd"/>
-            <w:r>
-              <w:rPr>
-                <w:rFonts w:ascii="Arial" w:eastAsia="Times New Roman" w:hAnsi="Arial" w:cs="Arial"/>
-                <w:color w:val="000000"/>
-                <w:lang w:eastAsia="it-IT"/>
-              </w:rPr>
-              <w:t>), Genere(</w:t>
-            </w:r>
-            <w:proofErr w:type="spellStart"/>
+            <w:r>
+              <w:rPr>
+                <w:rFonts w:ascii="Arial" w:eastAsia="Times New Roman" w:hAnsi="Arial" w:cs="Arial"/>
+                <w:color w:val="000000"/>
+                <w:lang w:eastAsia="it-IT"/>
+              </w:rPr>
+              <w:t>Username(String), Password(String), Nome(String), Cognome(String), Genere(</w:t>
+            </w:r>
             <w:r>
               <w:rPr>
                 <w:rFonts w:ascii="Arial" w:eastAsia="Times New Roman" w:hAnsi="Arial" w:cs="Arial"/>
@@ -431,68 +356,13 @@
               </w:rPr>
               <w:t>enum</w:t>
             </w:r>
-            <w:proofErr w:type="spellEnd"/>
-            <w:r>
-              <w:rPr>
-                <w:rFonts w:ascii="Arial" w:eastAsia="Times New Roman" w:hAnsi="Arial" w:cs="Arial"/>
-                <w:color w:val="000000"/>
-                <w:lang w:eastAsia="it-IT"/>
-              </w:rPr>
-              <w:t xml:space="preserve">), </w:t>
-            </w:r>
-            <w:proofErr w:type="spellStart"/>
-            <w:r>
-              <w:rPr>
-                <w:rFonts w:ascii="Arial" w:eastAsia="Times New Roman" w:hAnsi="Arial" w:cs="Arial"/>
-                <w:color w:val="000000"/>
-                <w:lang w:eastAsia="it-IT"/>
-              </w:rPr>
-              <w:t>Data_di_nascita</w:t>
-            </w:r>
-            <w:proofErr w:type="spellEnd"/>
-            <w:r>
-              <w:rPr>
-                <w:rFonts w:ascii="Arial" w:eastAsia="Times New Roman" w:hAnsi="Arial" w:cs="Arial"/>
-                <w:color w:val="000000"/>
-                <w:lang w:eastAsia="it-IT"/>
-              </w:rPr>
-              <w:t>(Date), Email(</w:t>
-            </w:r>
-            <w:proofErr w:type="spellStart"/>
-            <w:r>
-              <w:rPr>
-                <w:rFonts w:ascii="Arial" w:eastAsia="Times New Roman" w:hAnsi="Arial" w:cs="Arial"/>
-                <w:color w:val="000000"/>
-                <w:lang w:eastAsia="it-IT"/>
-              </w:rPr>
-              <w:t>String</w:t>
-            </w:r>
-            <w:proofErr w:type="spellEnd"/>
-            <w:r>
-              <w:rPr>
-                <w:rFonts w:ascii="Arial" w:eastAsia="Times New Roman" w:hAnsi="Arial" w:cs="Arial"/>
-                <w:color w:val="000000"/>
-                <w:lang w:eastAsia="it-IT"/>
-              </w:rPr>
-              <w:t>), Telefono(</w:t>
-            </w:r>
-            <w:proofErr w:type="spellStart"/>
-            <w:r>
-              <w:rPr>
-                <w:rFonts w:ascii="Arial" w:eastAsia="Times New Roman" w:hAnsi="Arial" w:cs="Arial"/>
-                <w:color w:val="000000"/>
-                <w:lang w:eastAsia="it-IT"/>
-              </w:rPr>
-              <w:t>String</w:t>
-            </w:r>
-            <w:proofErr w:type="spellEnd"/>
-            <w:r>
-              <w:rPr>
-                <w:rFonts w:ascii="Arial" w:eastAsia="Times New Roman" w:hAnsi="Arial" w:cs="Arial"/>
-                <w:color w:val="000000"/>
-                <w:lang w:eastAsia="it-IT"/>
-              </w:rPr>
-              <w:t>)</w:t>
+            <w:r>
+              <w:rPr>
+                <w:rFonts w:ascii="Arial" w:eastAsia="Times New Roman" w:hAnsi="Arial" w:cs="Arial"/>
+                <w:color w:val="000000"/>
+                <w:lang w:eastAsia="it-IT"/>
+              </w:rPr>
+              <w:t>), Data_di_nascita(Date), Email(String), Telefono(String)</w:t>
             </w:r>
           </w:p>
         </w:tc>
@@ -633,35 +503,30 @@
                 <w:lang w:eastAsia="it-IT"/>
               </w:rPr>
             </w:pPr>
-            <w:proofErr w:type="spellStart"/>
-            <w:r>
-              <w:rPr>
-                <w:rFonts w:ascii="Arial" w:eastAsia="Times New Roman" w:hAnsi="Arial" w:cs="Arial"/>
-                <w:color w:val="000000"/>
-                <w:lang w:eastAsia="it-IT"/>
-              </w:rPr>
-              <w:t>Titolo_</w:t>
-            </w:r>
-            <w:proofErr w:type="gramStart"/>
-            <w:r>
-              <w:rPr>
-                <w:rFonts w:ascii="Arial" w:eastAsia="Times New Roman" w:hAnsi="Arial" w:cs="Arial"/>
-                <w:color w:val="000000"/>
-                <w:lang w:eastAsia="it-IT"/>
-              </w:rPr>
-              <w:t>annuncio</w:t>
-            </w:r>
-            <w:proofErr w:type="spellEnd"/>
-            <w:r>
-              <w:rPr>
-                <w:rFonts w:ascii="Arial" w:eastAsia="Times New Roman" w:hAnsi="Arial" w:cs="Arial"/>
-                <w:color w:val="000000"/>
-                <w:lang w:eastAsia="it-IT"/>
-              </w:rPr>
-              <w:t>(</w:t>
-            </w:r>
-            <w:proofErr w:type="spellStart"/>
-            <w:proofErr w:type="gramEnd"/>
+            <w:r>
+              <w:rPr>
+                <w:rFonts w:ascii="Arial" w:eastAsia="Times New Roman" w:hAnsi="Arial" w:cs="Arial"/>
+                <w:color w:val="000000"/>
+                <w:lang w:eastAsia="it-IT"/>
+              </w:rPr>
+              <w:t xml:space="preserve">Titolo_annuncio(String), Descrizione(String), ID (Int), Data_inserimento_annuncio(Date), </w:t>
+            </w:r>
+            <w:r>
+              <w:rPr>
+                <w:rFonts w:ascii="Arial" w:eastAsia="Times New Roman" w:hAnsi="Arial" w:cs="Arial"/>
+                <w:color w:val="000000"/>
+                <w:lang w:eastAsia="it-IT"/>
+              </w:rPr>
+              <w:t xml:space="preserve">Disponibile(boolean), </w:t>
+            </w:r>
+            <w:r>
+              <w:rPr>
+                <w:rFonts w:ascii="Arial" w:eastAsia="Times New Roman" w:hAnsi="Arial" w:cs="Arial"/>
+                <w:color w:val="000000"/>
+                <w:lang w:eastAsia="it-IT"/>
+              </w:rPr>
+              <w:t>Provincia(String), Città(String), CAP(</w:t>
+            </w:r>
             <w:r>
               <w:rPr>
                 <w:rFonts w:ascii="Arial" w:eastAsia="Times New Roman" w:hAnsi="Arial" w:cs="Arial"/>
@@ -670,32 +535,29 @@
               </w:rPr>
               <w:t>String</w:t>
             </w:r>
-            <w:proofErr w:type="spellEnd"/>
-            <w:r>
-              <w:rPr>
-                <w:rFonts w:ascii="Arial" w:eastAsia="Times New Roman" w:hAnsi="Arial" w:cs="Arial"/>
-                <w:color w:val="000000"/>
-                <w:lang w:eastAsia="it-IT"/>
-              </w:rPr>
-              <w:t>), Descrizione(</w:t>
-            </w:r>
-            <w:proofErr w:type="spellStart"/>
-            <w:r>
-              <w:rPr>
-                <w:rFonts w:ascii="Arial" w:eastAsia="Times New Roman" w:hAnsi="Arial" w:cs="Arial"/>
-                <w:color w:val="000000"/>
-                <w:lang w:eastAsia="it-IT"/>
-              </w:rPr>
-              <w:t>String</w:t>
-            </w:r>
-            <w:proofErr w:type="spellEnd"/>
-            <w:r>
-              <w:rPr>
-                <w:rFonts w:ascii="Arial" w:eastAsia="Times New Roman" w:hAnsi="Arial" w:cs="Arial"/>
-                <w:color w:val="000000"/>
-                <w:lang w:eastAsia="it-IT"/>
-              </w:rPr>
-              <w:t>), ID</w:t>
+            <w:r>
+              <w:rPr>
+                <w:rFonts w:ascii="Arial" w:eastAsia="Times New Roman" w:hAnsi="Arial" w:cs="Arial"/>
+                <w:color w:val="000000"/>
+                <w:lang w:eastAsia="it-IT"/>
+              </w:rPr>
+              <w:t>), Zona_di_localizzazione(String), Indirizzo(String), Numero_civico(String), Piano(</w:t>
+            </w:r>
+            <w:r>
+              <w:rPr>
+                <w:rFonts w:ascii="Arial" w:eastAsia="Times New Roman" w:hAnsi="Arial" w:cs="Arial"/>
+                <w:color w:val="000000"/>
+                <w:lang w:eastAsia="it-IT"/>
+              </w:rPr>
+              <w:t>Int</w:t>
+            </w:r>
+            <w:r>
+              <w:rPr>
+                <w:rFonts w:ascii="Arial" w:eastAsia="Times New Roman" w:hAnsi="Arial" w:cs="Arial"/>
+                <w:color w:val="000000"/>
+                <w:lang w:eastAsia="it-IT"/>
+              </w:rPr>
+              <w:t>),</w:t>
             </w:r>
             <w:r>
               <w:rPr>
@@ -711,602 +573,142 @@
                 <w:color w:val="000000"/>
                 <w:lang w:eastAsia="it-IT"/>
               </w:rPr>
+              <w:t>Numero_posti_letto_totali(</w:t>
+            </w:r>
+            <w:r>
+              <w:rPr>
+                <w:rFonts w:ascii="Arial" w:eastAsia="Times New Roman" w:hAnsi="Arial" w:cs="Arial"/>
+                <w:color w:val="000000"/>
+                <w:lang w:eastAsia="it-IT"/>
+              </w:rPr>
+              <w:t>Int</w:t>
+            </w:r>
+            <w:r>
+              <w:rPr>
+                <w:rFonts w:ascii="Arial" w:eastAsia="Times New Roman" w:hAnsi="Arial" w:cs="Arial"/>
+                <w:color w:val="000000"/>
+                <w:lang w:eastAsia="it-IT"/>
+              </w:rPr>
+              <w:t>), Numero_bagni(</w:t>
+            </w:r>
+            <w:r>
+              <w:rPr>
+                <w:rFonts w:ascii="Arial" w:eastAsia="Times New Roman" w:hAnsi="Arial" w:cs="Arial"/>
+                <w:color w:val="000000"/>
+                <w:lang w:eastAsia="it-IT"/>
+              </w:rPr>
+              <w:t>Int</w:t>
+            </w:r>
+            <w:r>
+              <w:rPr>
+                <w:rFonts w:ascii="Arial" w:eastAsia="Times New Roman" w:hAnsi="Arial" w:cs="Arial"/>
+                <w:color w:val="000000"/>
+                <w:lang w:eastAsia="it-IT"/>
+              </w:rPr>
+              <w:t xml:space="preserve">), </w:t>
+            </w:r>
+            <w:r>
+              <w:rPr>
+                <w:rFonts w:ascii="Arial" w:eastAsia="Times New Roman" w:hAnsi="Arial" w:cs="Arial"/>
+                <w:color w:val="000000"/>
+                <w:lang w:eastAsia="it-IT"/>
+              </w:rPr>
+              <w:t xml:space="preserve">Fumatori(Boolean), Parcheggio(Boolean), </w:t>
+            </w:r>
+            <w:r>
+              <w:rPr>
+                <w:rFonts w:ascii="Arial" w:eastAsia="Times New Roman" w:hAnsi="Arial" w:cs="Arial"/>
+                <w:color w:val="000000"/>
+                <w:lang w:eastAsia="it-IT"/>
+              </w:rPr>
+              <w:t>WiFi(Boolean),</w:t>
+            </w:r>
+          </w:p>
+          <w:p>
+            <w:pPr>
+              <w:spacing w:after="0" w:line="240" w:lineRule="auto"/>
+              <w:rPr>
+                <w:rFonts w:ascii="Arial" w:eastAsia="Times New Roman" w:hAnsi="Arial" w:cs="Arial"/>
+                <w:color w:val="000000"/>
+                <w:lang w:eastAsia="it-IT"/>
+              </w:rPr>
+            </w:pPr>
+            <w:r>
+              <w:rPr>
+                <w:rFonts w:ascii="Arial" w:eastAsia="Times New Roman" w:hAnsi="Arial" w:cs="Arial"/>
+                <w:color w:val="000000"/>
+                <w:lang w:eastAsia="it-IT"/>
+              </w:rPr>
+              <w:t xml:space="preserve">Ascensore(Boolean), Canone_affitto(Double), </w:t>
+            </w:r>
+          </w:p>
+          <w:p>
+            <w:pPr>
+              <w:spacing w:after="0" w:line="240" w:lineRule="auto"/>
+              <w:rPr>
+                <w:rFonts w:ascii="Arial" w:eastAsia="Times New Roman" w:hAnsi="Arial" w:cs="Arial"/>
+                <w:color w:val="000000"/>
+                <w:lang w:eastAsia="it-IT"/>
+              </w:rPr>
+            </w:pPr>
+            <w:r>
+              <w:rPr>
+                <w:rFonts w:ascii="Arial" w:eastAsia="Times New Roman" w:hAnsi="Arial" w:cs="Arial"/>
+                <w:color w:val="000000"/>
+                <w:lang w:eastAsia="it-IT"/>
+              </w:rPr>
+              <w:t xml:space="preserve">Caparra(double) </w:t>
+            </w:r>
+            <w:r>
+              <w:rPr>
+                <w:rFonts w:ascii="Arial" w:eastAsia="Times New Roman" w:hAnsi="Arial" w:cs="Arial"/>
+                <w:color w:val="000000"/>
+                <w:lang w:eastAsia="it-IT"/>
+              </w:rPr>
+              <w:t>Durata_minima_locazione(Int), Genere_preferito(Enum), Età_preferita</w:t>
+            </w:r>
+            <w:r>
+              <w:rPr>
+                <w:rFonts w:ascii="Arial" w:eastAsia="Times New Roman" w:hAnsi="Arial" w:cs="Arial"/>
+                <w:color w:val="000000"/>
+                <w:lang w:eastAsia="it-IT"/>
+              </w:rPr>
+              <w:t>_min</w:t>
+            </w:r>
+            <w:r>
+              <w:rPr>
+                <w:rFonts w:ascii="Arial" w:eastAsia="Times New Roman" w:hAnsi="Arial" w:cs="Arial"/>
+                <w:color w:val="000000"/>
+                <w:lang w:eastAsia="it-IT"/>
+              </w:rPr>
               <w:t xml:space="preserve">(Int), </w:t>
             </w:r>
-            <w:proofErr w:type="spellStart"/>
-            <w:r>
-              <w:rPr>
-                <w:rFonts w:ascii="Arial" w:eastAsia="Times New Roman" w:hAnsi="Arial" w:cs="Arial"/>
-                <w:color w:val="000000"/>
-                <w:lang w:eastAsia="it-IT"/>
-              </w:rPr>
-              <w:t>Data_inserimento_annuncio</w:t>
-            </w:r>
-            <w:proofErr w:type="spellEnd"/>
-            <w:r>
-              <w:rPr>
-                <w:rFonts w:ascii="Arial" w:eastAsia="Times New Roman" w:hAnsi="Arial" w:cs="Arial"/>
-                <w:color w:val="000000"/>
-                <w:lang w:eastAsia="it-IT"/>
-              </w:rPr>
-              <w:t xml:space="preserve">(Date), </w:t>
-            </w:r>
-            <w:r>
-              <w:rPr>
-                <w:rFonts w:ascii="Arial" w:eastAsia="Times New Roman" w:hAnsi="Arial" w:cs="Arial"/>
-                <w:color w:val="000000"/>
-                <w:lang w:eastAsia="it-IT"/>
-              </w:rPr>
-              <w:t>Disponibile(</w:t>
-            </w:r>
-            <w:proofErr w:type="spellStart"/>
-            <w:r>
-              <w:rPr>
-                <w:rFonts w:ascii="Arial" w:eastAsia="Times New Roman" w:hAnsi="Arial" w:cs="Arial"/>
-                <w:color w:val="000000"/>
-                <w:lang w:eastAsia="it-IT"/>
-              </w:rPr>
-              <w:t>boolean</w:t>
-            </w:r>
-            <w:proofErr w:type="spellEnd"/>
-            <w:r>
-              <w:rPr>
-                <w:rFonts w:ascii="Arial" w:eastAsia="Times New Roman" w:hAnsi="Arial" w:cs="Arial"/>
-                <w:color w:val="000000"/>
-                <w:lang w:eastAsia="it-IT"/>
-              </w:rPr>
-              <w:t xml:space="preserve">), </w:t>
-            </w:r>
-            <w:r>
-              <w:rPr>
-                <w:rFonts w:ascii="Arial" w:eastAsia="Times New Roman" w:hAnsi="Arial" w:cs="Arial"/>
-                <w:color w:val="000000"/>
-                <w:lang w:eastAsia="it-IT"/>
-              </w:rPr>
-              <w:t>Provincia(</w:t>
-            </w:r>
-            <w:proofErr w:type="spellStart"/>
-            <w:r>
-              <w:rPr>
-                <w:rFonts w:ascii="Arial" w:eastAsia="Times New Roman" w:hAnsi="Arial" w:cs="Arial"/>
-                <w:color w:val="000000"/>
-                <w:lang w:eastAsia="it-IT"/>
-              </w:rPr>
-              <w:t>String</w:t>
-            </w:r>
-            <w:proofErr w:type="spellEnd"/>
-            <w:r>
-              <w:rPr>
-                <w:rFonts w:ascii="Arial" w:eastAsia="Times New Roman" w:hAnsi="Arial" w:cs="Arial"/>
-                <w:color w:val="000000"/>
-                <w:lang w:eastAsia="it-IT"/>
-              </w:rPr>
-              <w:t>), Città(</w:t>
-            </w:r>
-            <w:proofErr w:type="spellStart"/>
-            <w:r>
-              <w:rPr>
-                <w:rFonts w:ascii="Arial" w:eastAsia="Times New Roman" w:hAnsi="Arial" w:cs="Arial"/>
-                <w:color w:val="000000"/>
-                <w:lang w:eastAsia="it-IT"/>
-              </w:rPr>
-              <w:t>String</w:t>
-            </w:r>
-            <w:proofErr w:type="spellEnd"/>
-            <w:r>
-              <w:rPr>
-                <w:rFonts w:ascii="Arial" w:eastAsia="Times New Roman" w:hAnsi="Arial" w:cs="Arial"/>
-                <w:color w:val="000000"/>
-                <w:lang w:eastAsia="it-IT"/>
-              </w:rPr>
-              <w:t>), CAP(</w:t>
-            </w:r>
-            <w:proofErr w:type="spellStart"/>
-            <w:r>
-              <w:rPr>
-                <w:rFonts w:ascii="Arial" w:eastAsia="Times New Roman" w:hAnsi="Arial" w:cs="Arial"/>
-                <w:color w:val="000000"/>
-                <w:lang w:eastAsia="it-IT"/>
-              </w:rPr>
-              <w:t>String</w:t>
-            </w:r>
-            <w:proofErr w:type="spellEnd"/>
-            <w:r>
-              <w:rPr>
-                <w:rFonts w:ascii="Arial" w:eastAsia="Times New Roman" w:hAnsi="Arial" w:cs="Arial"/>
-                <w:color w:val="000000"/>
-                <w:lang w:eastAsia="it-IT"/>
-              </w:rPr>
-              <w:t xml:space="preserve">), </w:t>
-            </w:r>
-            <w:proofErr w:type="spellStart"/>
-            <w:r>
-              <w:rPr>
-                <w:rFonts w:ascii="Arial" w:eastAsia="Times New Roman" w:hAnsi="Arial" w:cs="Arial"/>
-                <w:color w:val="000000"/>
-                <w:lang w:eastAsia="it-IT"/>
-              </w:rPr>
-              <w:t>Zona_di_localizzazione</w:t>
-            </w:r>
-            <w:proofErr w:type="spellEnd"/>
-            <w:r>
-              <w:rPr>
-                <w:rFonts w:ascii="Arial" w:eastAsia="Times New Roman" w:hAnsi="Arial" w:cs="Arial"/>
-                <w:color w:val="000000"/>
-                <w:lang w:eastAsia="it-IT"/>
-              </w:rPr>
-              <w:t>(</w:t>
-            </w:r>
-            <w:proofErr w:type="spellStart"/>
-            <w:r>
-              <w:rPr>
-                <w:rFonts w:ascii="Arial" w:eastAsia="Times New Roman" w:hAnsi="Arial" w:cs="Arial"/>
-                <w:color w:val="000000"/>
-                <w:lang w:eastAsia="it-IT"/>
-              </w:rPr>
-              <w:t>String</w:t>
-            </w:r>
-            <w:proofErr w:type="spellEnd"/>
-            <w:r>
-              <w:rPr>
-                <w:rFonts w:ascii="Arial" w:eastAsia="Times New Roman" w:hAnsi="Arial" w:cs="Arial"/>
-                <w:color w:val="000000"/>
-                <w:lang w:eastAsia="it-IT"/>
-              </w:rPr>
-              <w:t>), Indirizzo(</w:t>
-            </w:r>
-            <w:proofErr w:type="spellStart"/>
-            <w:r>
-              <w:rPr>
-                <w:rFonts w:ascii="Arial" w:eastAsia="Times New Roman" w:hAnsi="Arial" w:cs="Arial"/>
-                <w:color w:val="000000"/>
-                <w:lang w:eastAsia="it-IT"/>
-              </w:rPr>
-              <w:t>String</w:t>
-            </w:r>
-            <w:proofErr w:type="spellEnd"/>
-            <w:r>
-              <w:rPr>
-                <w:rFonts w:ascii="Arial" w:eastAsia="Times New Roman" w:hAnsi="Arial" w:cs="Arial"/>
-                <w:color w:val="000000"/>
-                <w:lang w:eastAsia="it-IT"/>
-              </w:rPr>
-              <w:t xml:space="preserve">), </w:t>
-            </w:r>
-            <w:proofErr w:type="spellStart"/>
-            <w:r>
-              <w:rPr>
-                <w:rFonts w:ascii="Arial" w:eastAsia="Times New Roman" w:hAnsi="Arial" w:cs="Arial"/>
-                <w:color w:val="000000"/>
-                <w:lang w:eastAsia="it-IT"/>
-              </w:rPr>
-              <w:t>Numero_civico</w:t>
-            </w:r>
-            <w:proofErr w:type="spellEnd"/>
-            <w:r>
-              <w:rPr>
-                <w:rFonts w:ascii="Arial" w:eastAsia="Times New Roman" w:hAnsi="Arial" w:cs="Arial"/>
-                <w:color w:val="000000"/>
-                <w:lang w:eastAsia="it-IT"/>
-              </w:rPr>
-              <w:t>(</w:t>
-            </w:r>
-            <w:proofErr w:type="spellStart"/>
-            <w:r>
-              <w:rPr>
-                <w:rFonts w:ascii="Arial" w:eastAsia="Times New Roman" w:hAnsi="Arial" w:cs="Arial"/>
-                <w:color w:val="000000"/>
-                <w:lang w:eastAsia="it-IT"/>
-              </w:rPr>
-              <w:t>String</w:t>
-            </w:r>
-            <w:proofErr w:type="spellEnd"/>
-            <w:r>
-              <w:rPr>
-                <w:rFonts w:ascii="Arial" w:eastAsia="Times New Roman" w:hAnsi="Arial" w:cs="Arial"/>
-                <w:color w:val="000000"/>
-                <w:lang w:eastAsia="it-IT"/>
-              </w:rPr>
-              <w:t>), Piano(</w:t>
-            </w:r>
-            <w:r>
-              <w:rPr>
-                <w:rFonts w:ascii="Arial" w:eastAsia="Times New Roman" w:hAnsi="Arial" w:cs="Arial"/>
-                <w:color w:val="000000"/>
-                <w:lang w:eastAsia="it-IT"/>
-              </w:rPr>
-              <w:t>Int</w:t>
-            </w:r>
-            <w:r>
-              <w:rPr>
-                <w:rFonts w:ascii="Arial" w:eastAsia="Times New Roman" w:hAnsi="Arial" w:cs="Arial"/>
-                <w:color w:val="000000"/>
-                <w:lang w:eastAsia="it-IT"/>
-              </w:rPr>
-              <w:t>),</w:t>
-            </w:r>
-            <w:r>
-              <w:rPr>
-                <w:rFonts w:ascii="Arial" w:eastAsia="Times New Roman" w:hAnsi="Arial" w:cs="Arial"/>
-                <w:color w:val="000000"/>
-                <w:lang w:eastAsia="it-IT"/>
-              </w:rPr>
-              <w:t xml:space="preserve"> </w:t>
-            </w:r>
-            <w:proofErr w:type="spellStart"/>
-            <w:r>
-              <w:rPr>
-                <w:rFonts w:ascii="Arial" w:eastAsia="Times New Roman" w:hAnsi="Arial" w:cs="Arial"/>
-                <w:color w:val="000000"/>
-                <w:lang w:eastAsia="it-IT"/>
-              </w:rPr>
-              <w:t>Numero_posti_letto_totali</w:t>
-            </w:r>
-            <w:proofErr w:type="spellEnd"/>
-            <w:r>
-              <w:rPr>
-                <w:rFonts w:ascii="Arial" w:eastAsia="Times New Roman" w:hAnsi="Arial" w:cs="Arial"/>
-                <w:color w:val="000000"/>
-                <w:lang w:eastAsia="it-IT"/>
-              </w:rPr>
-              <w:t>(</w:t>
-            </w:r>
-            <w:r>
-              <w:rPr>
-                <w:rFonts w:ascii="Arial" w:eastAsia="Times New Roman" w:hAnsi="Arial" w:cs="Arial"/>
-                <w:color w:val="000000"/>
-                <w:lang w:eastAsia="it-IT"/>
-              </w:rPr>
-              <w:t>Int</w:t>
-            </w:r>
-            <w:r>
-              <w:rPr>
-                <w:rFonts w:ascii="Arial" w:eastAsia="Times New Roman" w:hAnsi="Arial" w:cs="Arial"/>
-                <w:color w:val="000000"/>
-                <w:lang w:eastAsia="it-IT"/>
-              </w:rPr>
-              <w:t xml:space="preserve">), </w:t>
-            </w:r>
-            <w:proofErr w:type="spellStart"/>
-            <w:r>
-              <w:rPr>
-                <w:rFonts w:ascii="Arial" w:eastAsia="Times New Roman" w:hAnsi="Arial" w:cs="Arial"/>
-                <w:color w:val="000000"/>
-                <w:lang w:eastAsia="it-IT"/>
-              </w:rPr>
-              <w:t>Numero_bagni</w:t>
-            </w:r>
-            <w:proofErr w:type="spellEnd"/>
-            <w:r>
-              <w:rPr>
-                <w:rFonts w:ascii="Arial" w:eastAsia="Times New Roman" w:hAnsi="Arial" w:cs="Arial"/>
-                <w:color w:val="000000"/>
-                <w:lang w:eastAsia="it-IT"/>
-              </w:rPr>
-              <w:t>(</w:t>
-            </w:r>
-            <w:r>
-              <w:rPr>
-                <w:rFonts w:ascii="Arial" w:eastAsia="Times New Roman" w:hAnsi="Arial" w:cs="Arial"/>
-                <w:color w:val="000000"/>
-                <w:lang w:eastAsia="it-IT"/>
-              </w:rPr>
-              <w:t>Int</w:t>
-            </w:r>
-            <w:r>
-              <w:rPr>
-                <w:rFonts w:ascii="Arial" w:eastAsia="Times New Roman" w:hAnsi="Arial" w:cs="Arial"/>
-                <w:color w:val="000000"/>
-                <w:lang w:eastAsia="it-IT"/>
-              </w:rPr>
-              <w:t xml:space="preserve">), </w:t>
-            </w:r>
-            <w:r>
-              <w:rPr>
-                <w:rFonts w:ascii="Arial" w:eastAsia="Times New Roman" w:hAnsi="Arial" w:cs="Arial"/>
-                <w:color w:val="000000"/>
-                <w:lang w:eastAsia="it-IT"/>
-              </w:rPr>
-              <w:t>Fumatori(</w:t>
-            </w:r>
-            <w:proofErr w:type="spellStart"/>
-            <w:r>
-              <w:rPr>
-                <w:rFonts w:ascii="Arial" w:eastAsia="Times New Roman" w:hAnsi="Arial" w:cs="Arial"/>
-                <w:color w:val="000000"/>
-                <w:lang w:eastAsia="it-IT"/>
-              </w:rPr>
-              <w:t>Boolean</w:t>
-            </w:r>
-            <w:proofErr w:type="spellEnd"/>
-            <w:r>
-              <w:rPr>
-                <w:rFonts w:ascii="Arial" w:eastAsia="Times New Roman" w:hAnsi="Arial" w:cs="Arial"/>
-                <w:color w:val="000000"/>
-                <w:lang w:eastAsia="it-IT"/>
-              </w:rPr>
-              <w:t>), Parcheggio(</w:t>
-            </w:r>
-            <w:proofErr w:type="spellStart"/>
-            <w:r>
-              <w:rPr>
-                <w:rFonts w:ascii="Arial" w:eastAsia="Times New Roman" w:hAnsi="Arial" w:cs="Arial"/>
-                <w:color w:val="000000"/>
-                <w:lang w:eastAsia="it-IT"/>
-              </w:rPr>
-              <w:t>Boolean</w:t>
-            </w:r>
-            <w:proofErr w:type="spellEnd"/>
-            <w:r>
-              <w:rPr>
-                <w:rFonts w:ascii="Arial" w:eastAsia="Times New Roman" w:hAnsi="Arial" w:cs="Arial"/>
-                <w:color w:val="000000"/>
-                <w:lang w:eastAsia="it-IT"/>
-              </w:rPr>
-              <w:t xml:space="preserve">), </w:t>
-            </w:r>
-            <w:r>
-              <w:rPr>
-                <w:rFonts w:ascii="Arial" w:eastAsia="Times New Roman" w:hAnsi="Arial" w:cs="Arial"/>
-                <w:color w:val="000000"/>
-                <w:lang w:eastAsia="it-IT"/>
-              </w:rPr>
-              <w:t>WiFi(</w:t>
-            </w:r>
-            <w:proofErr w:type="spellStart"/>
-            <w:r>
-              <w:rPr>
-                <w:rFonts w:ascii="Arial" w:eastAsia="Times New Roman" w:hAnsi="Arial" w:cs="Arial"/>
-                <w:color w:val="000000"/>
-                <w:lang w:eastAsia="it-IT"/>
-              </w:rPr>
-              <w:t>Boolean</w:t>
-            </w:r>
-            <w:proofErr w:type="spellEnd"/>
-            <w:r>
-              <w:rPr>
-                <w:rFonts w:ascii="Arial" w:eastAsia="Times New Roman" w:hAnsi="Arial" w:cs="Arial"/>
-                <w:color w:val="000000"/>
-                <w:lang w:eastAsia="it-IT"/>
-              </w:rPr>
-              <w:t>),</w:t>
-            </w:r>
-          </w:p>
-          <w:p>
-            <w:pPr>
-              <w:spacing w:after="0" w:line="240" w:lineRule="auto"/>
-              <w:rPr>
-                <w:rFonts w:ascii="Arial" w:eastAsia="Times New Roman" w:hAnsi="Arial" w:cs="Arial"/>
-                <w:color w:val="000000"/>
-                <w:lang w:eastAsia="it-IT"/>
-              </w:rPr>
-            </w:pPr>
-            <w:proofErr w:type="gramStart"/>
-            <w:r>
-              <w:rPr>
-                <w:rFonts w:ascii="Arial" w:eastAsia="Times New Roman" w:hAnsi="Arial" w:cs="Arial"/>
-                <w:color w:val="000000"/>
-                <w:lang w:eastAsia="it-IT"/>
-              </w:rPr>
-              <w:t>Ascensore(</w:t>
-            </w:r>
-            <w:proofErr w:type="spellStart"/>
-            <w:proofErr w:type="gramEnd"/>
-            <w:r>
-              <w:rPr>
-                <w:rFonts w:ascii="Arial" w:eastAsia="Times New Roman" w:hAnsi="Arial" w:cs="Arial"/>
-                <w:color w:val="000000"/>
-                <w:lang w:eastAsia="it-IT"/>
-              </w:rPr>
-              <w:t>Boolean</w:t>
-            </w:r>
-            <w:proofErr w:type="spellEnd"/>
-            <w:r>
-              <w:rPr>
-                <w:rFonts w:ascii="Arial" w:eastAsia="Times New Roman" w:hAnsi="Arial" w:cs="Arial"/>
-                <w:color w:val="000000"/>
-                <w:lang w:eastAsia="it-IT"/>
-              </w:rPr>
-              <w:t xml:space="preserve">), </w:t>
-            </w:r>
-            <w:proofErr w:type="spellStart"/>
-            <w:r>
-              <w:rPr>
-                <w:rFonts w:ascii="Arial" w:eastAsia="Times New Roman" w:hAnsi="Arial" w:cs="Arial"/>
-                <w:color w:val="000000"/>
-                <w:lang w:eastAsia="it-IT"/>
-              </w:rPr>
-              <w:t>Canone_affitto</w:t>
-            </w:r>
-            <w:proofErr w:type="spellEnd"/>
-            <w:r>
-              <w:rPr>
-                <w:rFonts w:ascii="Arial" w:eastAsia="Times New Roman" w:hAnsi="Arial" w:cs="Arial"/>
-                <w:color w:val="000000"/>
-                <w:lang w:eastAsia="it-IT"/>
-              </w:rPr>
-              <w:t xml:space="preserve">(Double), </w:t>
-            </w:r>
-            <w:proofErr w:type="spellStart"/>
-            <w:r>
-              <w:rPr>
-                <w:rFonts w:ascii="Arial" w:eastAsia="Times New Roman" w:hAnsi="Arial" w:cs="Arial"/>
-                <w:color w:val="000000"/>
-                <w:lang w:eastAsia="it-IT"/>
-              </w:rPr>
-              <w:t>Durata_minima_locazione</w:t>
-            </w:r>
-            <w:proofErr w:type="spellEnd"/>
-            <w:r>
-              <w:rPr>
-                <w:rFonts w:ascii="Arial" w:eastAsia="Times New Roman" w:hAnsi="Arial" w:cs="Arial"/>
-                <w:color w:val="000000"/>
-                <w:lang w:eastAsia="it-IT"/>
-              </w:rPr>
-              <w:t xml:space="preserve">(Int), </w:t>
-            </w:r>
-            <w:proofErr w:type="spellStart"/>
-            <w:r>
-              <w:rPr>
-                <w:rFonts w:ascii="Arial" w:eastAsia="Times New Roman" w:hAnsi="Arial" w:cs="Arial"/>
-                <w:color w:val="000000"/>
-                <w:lang w:eastAsia="it-IT"/>
-              </w:rPr>
-              <w:t>Genere_preferito</w:t>
-            </w:r>
-            <w:proofErr w:type="spellEnd"/>
-            <w:r>
-              <w:rPr>
-                <w:rFonts w:ascii="Arial" w:eastAsia="Times New Roman" w:hAnsi="Arial" w:cs="Arial"/>
-                <w:color w:val="000000"/>
-                <w:lang w:eastAsia="it-IT"/>
-              </w:rPr>
-              <w:t>(</w:t>
-            </w:r>
-            <w:proofErr w:type="spellStart"/>
-            <w:r>
-              <w:rPr>
-                <w:rFonts w:ascii="Arial" w:eastAsia="Times New Roman" w:hAnsi="Arial" w:cs="Arial"/>
-                <w:color w:val="000000"/>
-                <w:lang w:eastAsia="it-IT"/>
-              </w:rPr>
-              <w:t>Enum</w:t>
-            </w:r>
-            <w:proofErr w:type="spellEnd"/>
-            <w:r>
-              <w:rPr>
-                <w:rFonts w:ascii="Arial" w:eastAsia="Times New Roman" w:hAnsi="Arial" w:cs="Arial"/>
-                <w:color w:val="000000"/>
-                <w:lang w:eastAsia="it-IT"/>
-              </w:rPr>
-              <w:t xml:space="preserve">), </w:t>
-            </w:r>
-            <w:proofErr w:type="spellStart"/>
-            <w:r>
-              <w:rPr>
-                <w:rFonts w:ascii="Arial" w:eastAsia="Times New Roman" w:hAnsi="Arial" w:cs="Arial"/>
-                <w:color w:val="000000"/>
-                <w:lang w:eastAsia="it-IT"/>
-              </w:rPr>
-              <w:t>Età_preferita</w:t>
-            </w:r>
-            <w:r>
-              <w:rPr>
-                <w:rFonts w:ascii="Arial" w:eastAsia="Times New Roman" w:hAnsi="Arial" w:cs="Arial"/>
-                <w:color w:val="000000"/>
-                <w:lang w:eastAsia="it-IT"/>
-              </w:rPr>
-              <w:t>_min</w:t>
-            </w:r>
-            <w:proofErr w:type="spellEnd"/>
-            <w:r>
-              <w:rPr>
-                <w:rFonts w:ascii="Arial" w:eastAsia="Times New Roman" w:hAnsi="Arial" w:cs="Arial"/>
-                <w:color w:val="000000"/>
-                <w:lang w:eastAsia="it-IT"/>
-              </w:rPr>
-              <w:t xml:space="preserve">(Int), </w:t>
-            </w:r>
-          </w:p>
-          <w:p>
-            <w:pPr>
-              <w:spacing w:after="0" w:line="240" w:lineRule="auto"/>
-              <w:rPr>
-                <w:rFonts w:ascii="Times New Roman" w:eastAsia="Times New Roman" w:hAnsi="Times New Roman" w:cs="Times New Roman"/>
-                <w:sz w:val="24"/>
-                <w:szCs w:val="24"/>
-                <w:lang w:eastAsia="it-IT"/>
-              </w:rPr>
-            </w:pPr>
-            <w:proofErr w:type="spellStart"/>
-            <w:r>
-              <w:rPr>
-                <w:rFonts w:ascii="Arial" w:eastAsia="Times New Roman" w:hAnsi="Arial" w:cs="Arial"/>
-                <w:color w:val="000000"/>
-                <w:lang w:eastAsia="it-IT"/>
-              </w:rPr>
-              <w:t>Età_preferita_max</w:t>
-            </w:r>
-            <w:proofErr w:type="spellEnd"/>
-            <w:r>
-              <w:rPr>
-                <w:rFonts w:ascii="Arial" w:eastAsia="Times New Roman" w:hAnsi="Arial" w:cs="Arial"/>
-                <w:color w:val="000000"/>
-                <w:lang w:eastAsia="it-IT"/>
-              </w:rPr>
-              <w:t>(</w:t>
-            </w:r>
-            <w:proofErr w:type="spellStart"/>
-            <w:r>
-              <w:rPr>
-                <w:rFonts w:ascii="Arial" w:eastAsia="Times New Roman" w:hAnsi="Arial" w:cs="Arial"/>
-                <w:color w:val="000000"/>
-                <w:lang w:eastAsia="it-IT"/>
-              </w:rPr>
-              <w:t>int</w:t>
-            </w:r>
-            <w:proofErr w:type="spellEnd"/>
-            <w:r>
-              <w:rPr>
-                <w:rFonts w:ascii="Arial" w:eastAsia="Times New Roman" w:hAnsi="Arial" w:cs="Arial"/>
-                <w:color w:val="000000"/>
-                <w:lang w:eastAsia="it-IT"/>
-              </w:rPr>
-              <w:t xml:space="preserve">), </w:t>
-            </w:r>
-            <w:proofErr w:type="spellStart"/>
-            <w:r>
-              <w:rPr>
-                <w:rFonts w:ascii="Arial" w:eastAsia="Times New Roman" w:hAnsi="Arial" w:cs="Arial"/>
-                <w:color w:val="000000"/>
-                <w:lang w:eastAsia="it-IT"/>
-              </w:rPr>
-              <w:t>Periodo_disponibilità_</w:t>
-            </w:r>
-            <w:proofErr w:type="gramStart"/>
-            <w:r>
-              <w:rPr>
-                <w:rFonts w:ascii="Arial" w:eastAsia="Times New Roman" w:hAnsi="Arial" w:cs="Arial"/>
-                <w:color w:val="000000"/>
-                <w:lang w:eastAsia="it-IT"/>
-              </w:rPr>
-              <w:t>inizio</w:t>
-            </w:r>
-            <w:proofErr w:type="spellEnd"/>
-            <w:r>
-              <w:rPr>
-                <w:rFonts w:ascii="Arial" w:eastAsia="Times New Roman" w:hAnsi="Arial" w:cs="Arial"/>
-                <w:color w:val="000000"/>
-                <w:lang w:eastAsia="it-IT"/>
-              </w:rPr>
-              <w:t>(</w:t>
-            </w:r>
-            <w:proofErr w:type="gramEnd"/>
-            <w:r>
-              <w:rPr>
-                <w:rFonts w:ascii="Arial" w:eastAsia="Times New Roman" w:hAnsi="Arial" w:cs="Arial"/>
-                <w:color w:val="000000"/>
-                <w:lang w:eastAsia="it-IT"/>
-              </w:rPr>
-              <w:t xml:space="preserve">Date), </w:t>
-            </w:r>
-            <w:proofErr w:type="spellStart"/>
-            <w:r>
-              <w:rPr>
-                <w:rFonts w:ascii="Arial" w:eastAsia="Times New Roman" w:hAnsi="Arial" w:cs="Arial"/>
-                <w:color w:val="000000"/>
-                <w:lang w:eastAsia="it-IT"/>
-              </w:rPr>
-              <w:t>periodo_disponibilità_fine</w:t>
-            </w:r>
-            <w:proofErr w:type="spellEnd"/>
-            <w:r>
-              <w:rPr>
-                <w:rFonts w:ascii="Arial" w:eastAsia="Times New Roman" w:hAnsi="Arial" w:cs="Arial"/>
-                <w:color w:val="000000"/>
-                <w:lang w:eastAsia="it-IT"/>
-              </w:rPr>
-              <w:t>(Date)</w:t>
+          </w:p>
+          <w:p>
+            <w:pPr>
+              <w:spacing w:after="0" w:line="240" w:lineRule="auto"/>
+              <w:rPr>
+                <w:rFonts w:ascii="Times New Roman" w:eastAsia="Times New Roman" w:hAnsi="Times New Roman" w:cs="Times New Roman"/>
+                <w:sz w:val="24"/>
+                <w:szCs w:val="24"/>
+                <w:lang w:eastAsia="it-IT"/>
+              </w:rPr>
+            </w:pPr>
+            <w:r>
+              <w:rPr>
+                <w:rFonts w:ascii="Arial" w:eastAsia="Times New Roman" w:hAnsi="Arial" w:cs="Arial"/>
+                <w:color w:val="000000"/>
+                <w:lang w:eastAsia="it-IT"/>
+              </w:rPr>
+              <w:t xml:space="preserve">Età_preferita_max(int), </w:t>
+            </w:r>
+            <w:r>
+              <w:rPr>
+                <w:rFonts w:ascii="Arial" w:eastAsia="Times New Roman" w:hAnsi="Arial" w:cs="Arial"/>
+                <w:color w:val="000000"/>
+                <w:lang w:eastAsia="it-IT"/>
+              </w:rPr>
+              <w:t>Periodo_disponibilità_inizio(Date), periodo_disponibilità_fine(Date)</w:t>
             </w:r>
           </w:p>
         </w:tc>
@@ -1448,183 +850,60 @@
                 <w:lang w:eastAsia="it-IT"/>
               </w:rPr>
             </w:pPr>
-            <w:proofErr w:type="spellStart"/>
-            <w:r>
-              <w:rPr>
-                <w:rFonts w:ascii="Arial" w:eastAsia="Times New Roman" w:hAnsi="Arial" w:cs="Arial"/>
-                <w:lang w:eastAsia="it-IT"/>
-              </w:rPr>
-              <w:t>Numero_camere</w:t>
-            </w:r>
-            <w:proofErr w:type="spellEnd"/>
-            <w:r>
-              <w:rPr>
-                <w:rFonts w:ascii="Arial" w:eastAsia="Times New Roman" w:hAnsi="Arial" w:cs="Arial"/>
-                <w:lang w:eastAsia="it-IT"/>
-              </w:rPr>
-              <w:t>(</w:t>
-            </w:r>
-            <w:proofErr w:type="spellStart"/>
-            <w:r>
-              <w:rPr>
-                <w:rFonts w:ascii="Arial" w:eastAsia="Times New Roman" w:hAnsi="Arial" w:cs="Arial"/>
-                <w:lang w:eastAsia="it-IT"/>
-              </w:rPr>
-              <w:t>int</w:t>
-            </w:r>
-            <w:proofErr w:type="spellEnd"/>
-            <w:r>
-              <w:rPr>
-                <w:rFonts w:ascii="Arial" w:eastAsia="Times New Roman" w:hAnsi="Arial" w:cs="Arial"/>
-                <w:lang w:eastAsia="it-IT"/>
-              </w:rPr>
-              <w:t xml:space="preserve">), </w:t>
-            </w:r>
-            <w:proofErr w:type="spellStart"/>
-            <w:r>
-              <w:rPr>
-                <w:rFonts w:ascii="Arial" w:eastAsia="Times New Roman" w:hAnsi="Arial" w:cs="Arial"/>
-                <w:lang w:eastAsia="it-IT"/>
-              </w:rPr>
-              <w:t>Dimensioni_appartamento</w:t>
-            </w:r>
-            <w:proofErr w:type="spellEnd"/>
-            <w:r>
-              <w:rPr>
-                <w:rFonts w:ascii="Arial" w:eastAsia="Times New Roman" w:hAnsi="Arial" w:cs="Arial"/>
-                <w:lang w:eastAsia="it-IT"/>
-              </w:rPr>
-              <w:t>(</w:t>
-            </w:r>
-            <w:proofErr w:type="spellStart"/>
-            <w:r>
-              <w:rPr>
-                <w:rFonts w:ascii="Arial" w:eastAsia="Times New Roman" w:hAnsi="Arial" w:cs="Arial"/>
-                <w:lang w:eastAsia="it-IT"/>
-              </w:rPr>
-              <w:t>int</w:t>
-            </w:r>
-            <w:proofErr w:type="spellEnd"/>
-            <w:r>
-              <w:rPr>
-                <w:rFonts w:ascii="Arial" w:eastAsia="Times New Roman" w:hAnsi="Arial" w:cs="Arial"/>
-                <w:lang w:eastAsia="it-IT"/>
-              </w:rPr>
-              <w:t>),</w:t>
-            </w:r>
-          </w:p>
-          <w:p>
-            <w:pPr>
-              <w:spacing w:after="0" w:line="240" w:lineRule="auto"/>
-              <w:rPr>
-                <w:rFonts w:ascii="Arial" w:eastAsia="Times New Roman" w:hAnsi="Arial" w:cs="Arial"/>
-                <w:lang w:eastAsia="it-IT"/>
-              </w:rPr>
-            </w:pPr>
-            <w:proofErr w:type="spellStart"/>
-            <w:r>
-              <w:rPr>
-                <w:rFonts w:ascii="Arial" w:eastAsia="Times New Roman" w:hAnsi="Arial" w:cs="Arial"/>
-                <w:lang w:eastAsia="it-IT"/>
-              </w:rPr>
-              <w:t>Presenza_cucina</w:t>
-            </w:r>
-            <w:proofErr w:type="spellEnd"/>
-            <w:r>
-              <w:rPr>
-                <w:rFonts w:ascii="Arial" w:eastAsia="Times New Roman" w:hAnsi="Arial" w:cs="Arial"/>
-                <w:lang w:eastAsia="it-IT"/>
-              </w:rPr>
-              <w:t>(</w:t>
-            </w:r>
-            <w:proofErr w:type="spellStart"/>
-            <w:r>
-              <w:rPr>
-                <w:rFonts w:ascii="Arial" w:eastAsia="Times New Roman" w:hAnsi="Arial" w:cs="Arial"/>
-                <w:lang w:eastAsia="it-IT"/>
-              </w:rPr>
-              <w:t>boolean</w:t>
-            </w:r>
-            <w:proofErr w:type="spellEnd"/>
-            <w:r>
-              <w:rPr>
-                <w:rFonts w:ascii="Arial" w:eastAsia="Times New Roman" w:hAnsi="Arial" w:cs="Arial"/>
-                <w:lang w:eastAsia="it-IT"/>
-              </w:rPr>
-              <w:t>),</w:t>
-            </w:r>
-          </w:p>
-          <w:p>
-            <w:pPr>
-              <w:spacing w:after="0" w:line="240" w:lineRule="auto"/>
-              <w:rPr>
-                <w:rFonts w:ascii="Arial" w:eastAsia="Times New Roman" w:hAnsi="Arial" w:cs="Arial"/>
-                <w:lang w:eastAsia="it-IT"/>
-              </w:rPr>
-            </w:pPr>
-            <w:proofErr w:type="spellStart"/>
-            <w:r>
-              <w:rPr>
-                <w:rFonts w:ascii="Arial" w:eastAsia="Times New Roman" w:hAnsi="Arial" w:cs="Arial"/>
-                <w:lang w:eastAsia="it-IT"/>
-              </w:rPr>
-              <w:t>Presenza_locale_ricreativo</w:t>
-            </w:r>
-            <w:proofErr w:type="spellEnd"/>
-            <w:r>
-              <w:rPr>
-                <w:rFonts w:ascii="Arial" w:eastAsia="Times New Roman" w:hAnsi="Arial" w:cs="Arial"/>
-                <w:lang w:eastAsia="it-IT"/>
-              </w:rPr>
-              <w:t>(</w:t>
-            </w:r>
-            <w:proofErr w:type="spellStart"/>
-            <w:r>
-              <w:rPr>
-                <w:rFonts w:ascii="Arial" w:eastAsia="Times New Roman" w:hAnsi="Arial" w:cs="Arial"/>
-                <w:lang w:eastAsia="it-IT"/>
-              </w:rPr>
-              <w:t>boolean</w:t>
-            </w:r>
-            <w:proofErr w:type="spellEnd"/>
-            <w:r>
-              <w:rPr>
-                <w:rFonts w:ascii="Arial" w:eastAsia="Times New Roman" w:hAnsi="Arial" w:cs="Arial"/>
-                <w:lang w:eastAsia="it-IT"/>
-              </w:rPr>
-              <w:t>),</w:t>
-            </w:r>
-          </w:p>
-          <w:p>
-            <w:pPr>
-              <w:spacing w:after="0" w:line="240" w:lineRule="auto"/>
-              <w:rPr>
-                <w:rFonts w:ascii="Arial" w:eastAsia="Times New Roman" w:hAnsi="Arial" w:cs="Arial"/>
-                <w:lang w:eastAsia="it-IT"/>
-              </w:rPr>
-            </w:pPr>
-            <w:r>
-              <w:rPr>
-                <w:rFonts w:ascii="Arial" w:eastAsia="Times New Roman" w:hAnsi="Arial" w:cs="Arial"/>
-                <w:lang w:eastAsia="it-IT"/>
-              </w:rPr>
-              <w:t>Tipologia(</w:t>
-            </w:r>
-            <w:proofErr w:type="spellStart"/>
-            <w:r>
-              <w:rPr>
-                <w:rFonts w:ascii="Arial" w:eastAsia="Times New Roman" w:hAnsi="Arial" w:cs="Arial"/>
-                <w:lang w:eastAsia="it-IT"/>
-              </w:rPr>
-              <w:t>enum</w:t>
-            </w:r>
-            <w:proofErr w:type="spellEnd"/>
-            <w:r>
-              <w:rPr>
-                <w:rFonts w:ascii="Arial" w:eastAsia="Times New Roman" w:hAnsi="Arial" w:cs="Arial"/>
-                <w:lang w:eastAsia="it-IT"/>
-              </w:rPr>
-              <w:t>)</w:t>
+            <w:r>
+              <w:rPr>
+                <w:rFonts w:ascii="Arial" w:eastAsia="Times New Roman" w:hAnsi="Arial" w:cs="Arial"/>
+                <w:lang w:eastAsia="it-IT"/>
+              </w:rPr>
+              <w:t>Numero_camere(int), Dimensioni_appartamento(int),</w:t>
+            </w:r>
+          </w:p>
+          <w:p>
+            <w:pPr>
+              <w:spacing w:after="0" w:line="240" w:lineRule="auto"/>
+              <w:rPr>
+                <w:rFonts w:ascii="Arial" w:eastAsia="Times New Roman" w:hAnsi="Arial" w:cs="Arial"/>
+                <w:lang w:eastAsia="it-IT"/>
+              </w:rPr>
+            </w:pPr>
+            <w:r>
+              <w:rPr>
+                <w:rFonts w:ascii="Arial" w:eastAsia="Times New Roman" w:hAnsi="Arial" w:cs="Arial"/>
+                <w:lang w:eastAsia="it-IT"/>
+              </w:rPr>
+              <w:t>Presenza_cucina(boolean),</w:t>
+            </w:r>
+          </w:p>
+          <w:p>
+            <w:pPr>
+              <w:spacing w:after="0" w:line="240" w:lineRule="auto"/>
+              <w:rPr>
+                <w:rFonts w:ascii="Arial" w:eastAsia="Times New Roman" w:hAnsi="Arial" w:cs="Arial"/>
+                <w:lang w:eastAsia="it-IT"/>
+              </w:rPr>
+            </w:pPr>
+            <w:r>
+              <w:rPr>
+                <w:rFonts w:ascii="Arial" w:eastAsia="Times New Roman" w:hAnsi="Arial" w:cs="Arial"/>
+                <w:lang w:eastAsia="it-IT"/>
+              </w:rPr>
+              <w:t>Presenza_locale_ricreativo(boolean),</w:t>
+            </w:r>
+          </w:p>
+          <w:p>
+            <w:pPr>
+              <w:spacing w:after="0" w:line="240" w:lineRule="auto"/>
+              <w:rPr>
+                <w:rFonts w:ascii="Arial" w:eastAsia="Times New Roman" w:hAnsi="Arial" w:cs="Arial"/>
+                <w:lang w:eastAsia="it-IT"/>
+              </w:rPr>
+            </w:pPr>
+            <w:r>
+              <w:rPr>
+                <w:rFonts w:ascii="Arial" w:eastAsia="Times New Roman" w:hAnsi="Arial" w:cs="Arial"/>
+                <w:lang w:eastAsia="it-IT"/>
+              </w:rPr>
+              <w:t>Tipologia(enum)</w:t>
             </w:r>
           </w:p>
         </w:tc>
@@ -1790,151 +1069,60 @@
                 <w:lang w:eastAsia="it-IT"/>
               </w:rPr>
             </w:pPr>
-            <w:proofErr w:type="spellStart"/>
-            <w:r>
-              <w:rPr>
-                <w:rFonts w:ascii="Arial" w:eastAsia="Times New Roman" w:hAnsi="Arial" w:cs="Arial"/>
-                <w:lang w:eastAsia="it-IT"/>
-              </w:rPr>
-              <w:t>Dimensioni_camera</w:t>
-            </w:r>
-            <w:proofErr w:type="spellEnd"/>
-            <w:r>
-              <w:rPr>
-                <w:rFonts w:ascii="Arial" w:eastAsia="Times New Roman" w:hAnsi="Arial" w:cs="Arial"/>
-                <w:lang w:eastAsia="it-IT"/>
-              </w:rPr>
-              <w:t>(</w:t>
-            </w:r>
-            <w:proofErr w:type="spellStart"/>
-            <w:r>
-              <w:rPr>
-                <w:rFonts w:ascii="Arial" w:eastAsia="Times New Roman" w:hAnsi="Arial" w:cs="Arial"/>
-                <w:lang w:eastAsia="it-IT"/>
-              </w:rPr>
-              <w:t>int</w:t>
-            </w:r>
-            <w:proofErr w:type="spellEnd"/>
-            <w:r>
-              <w:rPr>
-                <w:rFonts w:ascii="Arial" w:eastAsia="Times New Roman" w:hAnsi="Arial" w:cs="Arial"/>
-                <w:lang w:eastAsia="it-IT"/>
-              </w:rPr>
-              <w:t>),</w:t>
-            </w:r>
-          </w:p>
-          <w:p>
-            <w:pPr>
-              <w:spacing w:after="0" w:line="240" w:lineRule="auto"/>
-              <w:rPr>
-                <w:rFonts w:ascii="Arial" w:eastAsia="Times New Roman" w:hAnsi="Arial" w:cs="Arial"/>
-                <w:lang w:eastAsia="it-IT"/>
-              </w:rPr>
-            </w:pPr>
-            <w:proofErr w:type="spellStart"/>
-            <w:r>
-              <w:rPr>
-                <w:rFonts w:ascii="Arial" w:eastAsia="Times New Roman" w:hAnsi="Arial" w:cs="Arial"/>
-                <w:lang w:eastAsia="it-IT"/>
-              </w:rPr>
-              <w:t>Letti_nella_camera</w:t>
-            </w:r>
-            <w:proofErr w:type="spellEnd"/>
-            <w:r>
-              <w:rPr>
-                <w:rFonts w:ascii="Arial" w:eastAsia="Times New Roman" w:hAnsi="Arial" w:cs="Arial"/>
-                <w:lang w:eastAsia="it-IT"/>
-              </w:rPr>
-              <w:t>(</w:t>
-            </w:r>
-            <w:proofErr w:type="spellStart"/>
-            <w:r>
-              <w:rPr>
-                <w:rFonts w:ascii="Arial" w:eastAsia="Times New Roman" w:hAnsi="Arial" w:cs="Arial"/>
-                <w:lang w:eastAsia="it-IT"/>
-              </w:rPr>
-              <w:t>int</w:t>
-            </w:r>
-            <w:proofErr w:type="spellEnd"/>
-            <w:r>
-              <w:rPr>
-                <w:rFonts w:ascii="Arial" w:eastAsia="Times New Roman" w:hAnsi="Arial" w:cs="Arial"/>
-                <w:lang w:eastAsia="it-IT"/>
-              </w:rPr>
-              <w:t>),</w:t>
-            </w:r>
-          </w:p>
-          <w:p>
-            <w:pPr>
-              <w:spacing w:after="0" w:line="240" w:lineRule="auto"/>
-              <w:rPr>
-                <w:rFonts w:ascii="Arial" w:eastAsia="Times New Roman" w:hAnsi="Arial" w:cs="Arial"/>
-                <w:lang w:eastAsia="it-IT"/>
-              </w:rPr>
-            </w:pPr>
-            <w:proofErr w:type="spellStart"/>
-            <w:r>
-              <w:rPr>
-                <w:rFonts w:ascii="Arial" w:eastAsia="Times New Roman" w:hAnsi="Arial" w:cs="Arial"/>
-                <w:lang w:eastAsia="it-IT"/>
-              </w:rPr>
-              <w:t>Disponibilità_angolo_studio</w:t>
-            </w:r>
-            <w:proofErr w:type="spellEnd"/>
-            <w:r>
-              <w:rPr>
-                <w:rFonts w:ascii="Arial" w:eastAsia="Times New Roman" w:hAnsi="Arial" w:cs="Arial"/>
-                <w:lang w:eastAsia="it-IT"/>
-              </w:rPr>
-              <w:t>(</w:t>
-            </w:r>
-            <w:proofErr w:type="spellStart"/>
-            <w:r>
-              <w:rPr>
-                <w:rFonts w:ascii="Arial" w:eastAsia="Times New Roman" w:hAnsi="Arial" w:cs="Arial"/>
-                <w:lang w:eastAsia="it-IT"/>
-              </w:rPr>
-              <w:t>boolean</w:t>
-            </w:r>
-            <w:proofErr w:type="spellEnd"/>
-            <w:r>
-              <w:rPr>
-                <w:rFonts w:ascii="Arial" w:eastAsia="Times New Roman" w:hAnsi="Arial" w:cs="Arial"/>
-                <w:lang w:eastAsia="it-IT"/>
-              </w:rPr>
-              <w:t>)</w:t>
-            </w:r>
-          </w:p>
-          <w:p>
-            <w:pPr>
-              <w:spacing w:after="0" w:line="240" w:lineRule="auto"/>
-              <w:rPr>
-                <w:rFonts w:ascii="Arial" w:eastAsia="Times New Roman" w:hAnsi="Arial" w:cs="Arial"/>
-                <w:lang w:eastAsia="it-IT"/>
-              </w:rPr>
-            </w:pPr>
-            <w:r>
-              <w:rPr>
-                <w:rFonts w:ascii="Arial" w:eastAsia="Times New Roman" w:hAnsi="Arial" w:cs="Arial"/>
-                <w:lang w:eastAsia="it-IT"/>
-              </w:rPr>
-              <w:t>Tipologia(</w:t>
-            </w:r>
-            <w:proofErr w:type="spellStart"/>
-            <w:r>
-              <w:rPr>
-                <w:rFonts w:ascii="Arial" w:eastAsia="Times New Roman" w:hAnsi="Arial" w:cs="Arial"/>
-                <w:lang w:eastAsia="it-IT"/>
-              </w:rPr>
-              <w:t>enum</w:t>
-            </w:r>
-            <w:proofErr w:type="spellEnd"/>
-            <w:r>
-              <w:rPr>
-                <w:rFonts w:ascii="Arial" w:eastAsia="Times New Roman" w:hAnsi="Arial" w:cs="Arial"/>
-                <w:lang w:eastAsia="it-IT"/>
-              </w:rPr>
-              <w:t>)</w:t>
+            <w:r>
+              <w:rPr>
+                <w:rFonts w:ascii="Arial" w:eastAsia="Times New Roman" w:hAnsi="Arial" w:cs="Arial"/>
+                <w:lang w:eastAsia="it-IT"/>
+              </w:rPr>
+              <w:t>Dimensioni_camera(int),</w:t>
+            </w:r>
+          </w:p>
+          <w:p>
+            <w:pPr>
+              <w:spacing w:after="0" w:line="240" w:lineRule="auto"/>
+              <w:rPr>
+                <w:rFonts w:ascii="Arial" w:eastAsia="Times New Roman" w:hAnsi="Arial" w:cs="Arial"/>
+                <w:lang w:eastAsia="it-IT"/>
+              </w:rPr>
+            </w:pPr>
+            <w:r>
+              <w:rPr>
+                <w:rFonts w:ascii="Arial" w:eastAsia="Times New Roman" w:hAnsi="Arial" w:cs="Arial"/>
+                <w:lang w:eastAsia="it-IT"/>
+              </w:rPr>
+              <w:t>Letti_nella_camera(int),</w:t>
+            </w:r>
+          </w:p>
+          <w:p>
+            <w:pPr>
+              <w:spacing w:after="0" w:line="240" w:lineRule="auto"/>
+              <w:rPr>
+                <w:rFonts w:ascii="Arial" w:eastAsia="Times New Roman" w:hAnsi="Arial" w:cs="Arial"/>
+                <w:lang w:eastAsia="it-IT"/>
+              </w:rPr>
+            </w:pPr>
+            <w:r>
+              <w:rPr>
+                <w:rFonts w:ascii="Arial" w:eastAsia="Times New Roman" w:hAnsi="Arial" w:cs="Arial"/>
+                <w:lang w:eastAsia="it-IT"/>
+              </w:rPr>
+              <w:t>Disponibilità_angolo_studio(boolean)</w:t>
+            </w:r>
+          </w:p>
+          <w:p>
+            <w:pPr>
+              <w:spacing w:after="0" w:line="240" w:lineRule="auto"/>
+              <w:rPr>
+                <w:rFonts w:ascii="Arial" w:eastAsia="Times New Roman" w:hAnsi="Arial" w:cs="Arial"/>
+                <w:lang w:eastAsia="it-IT"/>
+              </w:rPr>
+            </w:pPr>
+            <w:r>
+              <w:rPr>
+                <w:rFonts w:ascii="Arial" w:eastAsia="Times New Roman" w:hAnsi="Arial" w:cs="Arial"/>
+                <w:lang w:eastAsia="it-IT"/>
+              </w:rPr>
+              <w:t>Tipologia(enum)</w:t>
             </w:r>
           </w:p>
         </w:tc>
@@ -2092,71 +1280,15 @@
                 <w:color w:val="000000"/>
                 <w:lang w:eastAsia="it-IT"/>
               </w:rPr>
-              <w:t>ID (</w:t>
-            </w:r>
-            <w:proofErr w:type="spellStart"/>
-            <w:r>
-              <w:rPr>
-                <w:rFonts w:ascii="Arial" w:eastAsia="Times New Roman" w:hAnsi="Arial" w:cs="Arial"/>
-                <w:color w:val="000000"/>
-                <w:lang w:eastAsia="it-IT"/>
-              </w:rPr>
-              <w:t>int</w:t>
-            </w:r>
-            <w:proofErr w:type="spellEnd"/>
-            <w:r>
-              <w:rPr>
-                <w:rFonts w:ascii="Arial" w:eastAsia="Times New Roman" w:hAnsi="Arial" w:cs="Arial"/>
-                <w:color w:val="000000"/>
-                <w:lang w:eastAsia="it-IT"/>
-              </w:rPr>
-              <w:t xml:space="preserve">), </w:t>
-            </w:r>
-            <w:proofErr w:type="gramStart"/>
-            <w:r>
-              <w:rPr>
-                <w:rFonts w:ascii="Arial" w:eastAsia="Times New Roman" w:hAnsi="Arial" w:cs="Arial"/>
-                <w:color w:val="000000"/>
-                <w:lang w:eastAsia="it-IT"/>
-              </w:rPr>
-              <w:t>Domanda(</w:t>
-            </w:r>
-            <w:proofErr w:type="spellStart"/>
-            <w:proofErr w:type="gramEnd"/>
-            <w:r>
-              <w:rPr>
-                <w:rFonts w:ascii="Arial" w:eastAsia="Times New Roman" w:hAnsi="Arial" w:cs="Arial"/>
-                <w:color w:val="000000"/>
-                <w:lang w:eastAsia="it-IT"/>
-              </w:rPr>
-              <w:t>String</w:t>
-            </w:r>
-            <w:proofErr w:type="spellEnd"/>
-            <w:r>
-              <w:rPr>
-                <w:rFonts w:ascii="Arial" w:eastAsia="Times New Roman" w:hAnsi="Arial" w:cs="Arial"/>
-                <w:color w:val="000000"/>
-                <w:lang w:eastAsia="it-IT"/>
-              </w:rPr>
-              <w:t>), Risposta(</w:t>
-            </w:r>
-            <w:proofErr w:type="spellStart"/>
-            <w:r>
-              <w:rPr>
-                <w:rFonts w:ascii="Arial" w:eastAsia="Times New Roman" w:hAnsi="Arial" w:cs="Arial"/>
-                <w:color w:val="000000"/>
-                <w:lang w:eastAsia="it-IT"/>
-              </w:rPr>
-              <w:t>String</w:t>
-            </w:r>
-            <w:proofErr w:type="spellEnd"/>
-            <w:r>
-              <w:rPr>
-                <w:rFonts w:ascii="Arial" w:eastAsia="Times New Roman" w:hAnsi="Arial" w:cs="Arial"/>
-                <w:color w:val="000000"/>
-                <w:lang w:eastAsia="it-IT"/>
-              </w:rPr>
-              <w:t>)</w:t>
+              <w:t xml:space="preserve">ID (int), </w:t>
+            </w:r>
+            <w:r>
+              <w:rPr>
+                <w:rFonts w:ascii="Arial" w:eastAsia="Times New Roman" w:hAnsi="Arial" w:cs="Arial"/>
+                <w:color w:val="000000"/>
+                <w:lang w:eastAsia="it-IT"/>
+              </w:rPr>
+              <w:t>Domanda(String), Risposta(String)</w:t>
             </w:r>
           </w:p>
         </w:tc>
@@ -2536,7 +1668,6 @@
                 <w:lang w:eastAsia="it-IT"/>
               </w:rPr>
             </w:pPr>
-            <w:proofErr w:type="spellStart"/>
             <w:r>
               <w:rPr>
                 <w:rFonts w:ascii="Arial" w:eastAsia="Times New Roman" w:hAnsi="Arial" w:cs="Arial"/>
@@ -2551,35 +1682,15 @@
                 <w:color w:val="000000"/>
                 <w:lang w:eastAsia="it-IT"/>
               </w:rPr>
-              <w:t>_</w:t>
-            </w:r>
-            <w:proofErr w:type="gramStart"/>
-            <w:r>
-              <w:rPr>
-                <w:rFonts w:ascii="Arial" w:eastAsia="Times New Roman" w:hAnsi="Arial" w:cs="Arial"/>
-                <w:color w:val="000000"/>
-                <w:lang w:eastAsia="it-IT"/>
-              </w:rPr>
-              <w:t>invio</w:t>
-            </w:r>
-            <w:proofErr w:type="spellEnd"/>
-            <w:r>
-              <w:rPr>
-                <w:rFonts w:ascii="Arial" w:eastAsia="Times New Roman" w:hAnsi="Arial" w:cs="Arial"/>
-                <w:color w:val="000000"/>
-                <w:lang w:eastAsia="it-IT"/>
-              </w:rPr>
-              <w:t>(</w:t>
-            </w:r>
-            <w:proofErr w:type="spellStart"/>
-            <w:proofErr w:type="gramEnd"/>
-            <w:r>
-              <w:rPr>
-                <w:rFonts w:ascii="Arial" w:eastAsia="Times New Roman" w:hAnsi="Arial" w:cs="Arial"/>
-                <w:color w:val="000000"/>
-                <w:lang w:eastAsia="it-IT"/>
-              </w:rPr>
-              <w:t>Date</w:t>
+              <w:t>_invio</w:t>
+            </w:r>
+            <w:r>
+              <w:rPr>
+                <w:rFonts w:ascii="Arial" w:eastAsia="Times New Roman" w:hAnsi="Arial" w:cs="Arial"/>
+                <w:color w:val="000000"/>
+                <w:lang w:eastAsia="it-IT"/>
+              </w:rPr>
+              <w:t>(Date</w:t>
             </w:r>
             <w:r>
               <w:rPr>
@@ -2589,32 +1700,13 @@
               </w:rPr>
               <w:t>time</w:t>
             </w:r>
-            <w:proofErr w:type="spellEnd"/>
-            <w:r>
-              <w:rPr>
-                <w:rFonts w:ascii="Arial" w:eastAsia="Times New Roman" w:hAnsi="Arial" w:cs="Arial"/>
-                <w:color w:val="000000"/>
-                <w:lang w:eastAsia="it-IT"/>
-              </w:rPr>
-              <w:t>), testo(</w:t>
-            </w:r>
-            <w:proofErr w:type="spellStart"/>
-            <w:r>
-              <w:rPr>
-                <w:rFonts w:ascii="Arial" w:eastAsia="Times New Roman" w:hAnsi="Arial" w:cs="Arial"/>
-                <w:color w:val="000000"/>
-                <w:lang w:eastAsia="it-IT"/>
-              </w:rPr>
-              <w:t>String</w:t>
-            </w:r>
-            <w:proofErr w:type="spellEnd"/>
-            <w:r>
-              <w:rPr>
-                <w:rFonts w:ascii="Arial" w:eastAsia="Times New Roman" w:hAnsi="Arial" w:cs="Arial"/>
-                <w:color w:val="000000"/>
-                <w:lang w:eastAsia="it-IT"/>
-              </w:rPr>
-              <w:t>)</w:t>
+            <w:r>
+              <w:rPr>
+                <w:rFonts w:ascii="Arial" w:eastAsia="Times New Roman" w:hAnsi="Arial" w:cs="Arial"/>
+                <w:color w:val="000000"/>
+                <w:lang w:eastAsia="it-IT"/>
+              </w:rPr>
+              <w:t>), testo(String)</w:t>
             </w:r>
             <w:r>
               <w:rPr>
@@ -2640,25 +1732,7 @@
                 <w:color w:val="000000"/>
                 <w:lang w:eastAsia="it-IT"/>
               </w:rPr>
-              <w:t>mittente(</w:t>
-            </w:r>
-            <w:proofErr w:type="spellStart"/>
-            <w:r>
-              <w:rPr>
-                <w:rFonts w:ascii="Arial" w:eastAsia="Times New Roman" w:hAnsi="Arial" w:cs="Arial"/>
-                <w:color w:val="000000"/>
-                <w:lang w:eastAsia="it-IT"/>
-              </w:rPr>
-              <w:t>enum</w:t>
-            </w:r>
-            <w:proofErr w:type="spellEnd"/>
-            <w:r>
-              <w:rPr>
-                <w:rFonts w:ascii="Arial" w:eastAsia="Times New Roman" w:hAnsi="Arial" w:cs="Arial"/>
-                <w:color w:val="000000"/>
-                <w:lang w:eastAsia="it-IT"/>
-              </w:rPr>
-              <w:t>)</w:t>
+              <w:t>mittente(enum)</w:t>
             </w:r>
           </w:p>
         </w:tc>
@@ -2703,25 +1777,7 @@
                 <w:color w:val="000000"/>
                 <w:lang w:eastAsia="it-IT"/>
               </w:rPr>
-              <w:t xml:space="preserve"> (</w:t>
-            </w:r>
-            <w:proofErr w:type="gramStart"/>
-            <w:r>
-              <w:rPr>
-                <w:rFonts w:ascii="Arial" w:eastAsia="Times New Roman" w:hAnsi="Arial" w:cs="Arial"/>
-                <w:color w:val="000000"/>
-                <w:lang w:eastAsia="it-IT"/>
-              </w:rPr>
-              <w:t>0;N</w:t>
-            </w:r>
-            <w:proofErr w:type="gramEnd"/>
-            <w:r>
-              <w:rPr>
-                <w:rFonts w:ascii="Arial" w:eastAsia="Times New Roman" w:hAnsi="Arial" w:cs="Arial"/>
-                <w:color w:val="000000"/>
-                <w:lang w:eastAsia="it-IT"/>
-              </w:rPr>
-              <w:t>)</w:t>
+              <w:t xml:space="preserve"> (0;N)</w:t>
             </w:r>
           </w:p>
           <w:p>
@@ -2748,25 +1804,7 @@
                 <w:color w:val="000000"/>
                 <w:lang w:eastAsia="it-IT"/>
               </w:rPr>
-              <w:t>(</w:t>
-            </w:r>
-            <w:proofErr w:type="gramStart"/>
-            <w:r>
-              <w:rPr>
-                <w:rFonts w:ascii="Arial" w:eastAsia="Times New Roman" w:hAnsi="Arial" w:cs="Arial"/>
-                <w:color w:val="000000"/>
-                <w:lang w:eastAsia="it-IT"/>
-              </w:rPr>
-              <w:t>0;N</w:t>
-            </w:r>
-            <w:proofErr w:type="gramEnd"/>
-            <w:r>
-              <w:rPr>
-                <w:rFonts w:ascii="Arial" w:eastAsia="Times New Roman" w:hAnsi="Arial" w:cs="Arial"/>
-                <w:color w:val="000000"/>
-                <w:lang w:eastAsia="it-IT"/>
-              </w:rPr>
-              <w:t>)</w:t>
+              <w:t>(0;N)</w:t>
             </w:r>
           </w:p>
         </w:tc>
@@ -2935,38 +1973,19 @@
                 <w:color w:val="000000"/>
                 <w:lang w:eastAsia="it-IT"/>
               </w:rPr>
-              <w:t>(</w:t>
-            </w:r>
-            <w:proofErr w:type="gramStart"/>
-            <w:r>
-              <w:rPr>
-                <w:rFonts w:ascii="Arial" w:eastAsia="Times New Roman" w:hAnsi="Arial" w:cs="Arial"/>
-                <w:color w:val="000000"/>
-                <w:lang w:eastAsia="it-IT"/>
-              </w:rPr>
-              <w:t>0;N</w:t>
-            </w:r>
-            <w:proofErr w:type="gramEnd"/>
-            <w:r>
-              <w:rPr>
-                <w:rFonts w:ascii="Arial" w:eastAsia="Times New Roman" w:hAnsi="Arial" w:cs="Arial"/>
-                <w:color w:val="000000"/>
-                <w:lang w:eastAsia="it-IT"/>
-              </w:rPr>
-              <w:t>)</w:t>
-            </w:r>
-          </w:p>
-          <w:p>
-            <w:pPr>
-              <w:spacing w:after="0" w:line="240" w:lineRule="auto"/>
-              <w:rPr>
-                <w:rFonts w:ascii="Times New Roman" w:eastAsia="Times New Roman" w:hAnsi="Times New Roman" w:cs="Times New Roman"/>
-                <w:sz w:val="24"/>
-                <w:szCs w:val="24"/>
-                <w:lang w:eastAsia="it-IT"/>
-              </w:rPr>
-            </w:pPr>
-            <w:proofErr w:type="gramStart"/>
+              <w:t>(0;N)</w:t>
+            </w:r>
+          </w:p>
+          <w:p>
+            <w:pPr>
+              <w:spacing w:after="0" w:line="240" w:lineRule="auto"/>
+              <w:rPr>
+                <w:rFonts w:ascii="Times New Roman" w:eastAsia="Times New Roman" w:hAnsi="Times New Roman" w:cs="Times New Roman"/>
+                <w:sz w:val="24"/>
+                <w:szCs w:val="24"/>
+                <w:lang w:eastAsia="it-IT"/>
+              </w:rPr>
+            </w:pPr>
             <w:r>
               <w:rPr>
                 <w:rFonts w:ascii="Arial" w:eastAsia="Times New Roman" w:hAnsi="Arial" w:cs="Arial"/>
@@ -2981,16 +2000,7 @@
                 <w:color w:val="000000"/>
                 <w:lang w:eastAsia="it-IT"/>
               </w:rPr>
-              <w:t>(</w:t>
-            </w:r>
-            <w:proofErr w:type="gramEnd"/>
-            <w:r>
-              <w:rPr>
-                <w:rFonts w:ascii="Arial" w:eastAsia="Times New Roman" w:hAnsi="Arial" w:cs="Arial"/>
-                <w:color w:val="000000"/>
-                <w:lang w:eastAsia="it-IT"/>
-              </w:rPr>
-              <w:t>1;1)</w:t>
+              <w:t>(1;1)</w:t>
             </w:r>
           </w:p>
         </w:tc>
@@ -3160,61 +2170,25 @@
                 <w:color w:val="000000"/>
                 <w:lang w:eastAsia="it-IT"/>
               </w:rPr>
-              <w:t>(</w:t>
-            </w:r>
-            <w:proofErr w:type="gramStart"/>
-            <w:r>
-              <w:rPr>
-                <w:rFonts w:ascii="Arial" w:eastAsia="Times New Roman" w:hAnsi="Arial" w:cs="Arial"/>
-                <w:color w:val="000000"/>
-                <w:lang w:eastAsia="it-IT"/>
-              </w:rPr>
-              <w:t>0;N</w:t>
-            </w:r>
-            <w:proofErr w:type="gramEnd"/>
-            <w:r>
-              <w:rPr>
-                <w:rFonts w:ascii="Arial" w:eastAsia="Times New Roman" w:hAnsi="Arial" w:cs="Arial"/>
-                <w:color w:val="000000"/>
-                <w:lang w:eastAsia="it-IT"/>
-              </w:rPr>
-              <w:t>)</w:t>
-            </w:r>
-          </w:p>
-          <w:p>
-            <w:pPr>
-              <w:spacing w:after="0" w:line="240" w:lineRule="auto"/>
-              <w:rPr>
-                <w:rFonts w:ascii="Arial" w:eastAsia="Times New Roman" w:hAnsi="Arial" w:cs="Arial"/>
-                <w:color w:val="000000"/>
-                <w:lang w:eastAsia="it-IT"/>
-              </w:rPr>
-            </w:pPr>
-            <w:r>
-              <w:rPr>
-                <w:rFonts w:ascii="Arial" w:eastAsia="Times New Roman" w:hAnsi="Arial" w:cs="Arial"/>
-                <w:color w:val="000000"/>
-                <w:lang w:eastAsia="it-IT"/>
-              </w:rPr>
-              <w:t>APPARTAMENTO(</w:t>
-            </w:r>
-            <w:proofErr w:type="gramStart"/>
-            <w:r>
-              <w:rPr>
-                <w:rFonts w:ascii="Arial" w:eastAsia="Times New Roman" w:hAnsi="Arial" w:cs="Arial"/>
-                <w:color w:val="000000"/>
-                <w:lang w:eastAsia="it-IT"/>
-              </w:rPr>
-              <w:t>0;N</w:t>
-            </w:r>
-            <w:proofErr w:type="gramEnd"/>
-            <w:r>
-              <w:rPr>
-                <w:rFonts w:ascii="Arial" w:eastAsia="Times New Roman" w:hAnsi="Arial" w:cs="Arial"/>
-                <w:color w:val="000000"/>
-                <w:lang w:eastAsia="it-IT"/>
-              </w:rPr>
-              <w:t>)</w:t>
+              <w:t>(0;N)</w:t>
+            </w:r>
+          </w:p>
+          <w:p>
+            <w:pPr>
+              <w:spacing w:after="0" w:line="240" w:lineRule="auto"/>
+              <w:rPr>
+                <w:rFonts w:ascii="Arial" w:eastAsia="Times New Roman" w:hAnsi="Arial" w:cs="Arial"/>
+                <w:color w:val="000000"/>
+                <w:lang w:eastAsia="it-IT"/>
+              </w:rPr>
+            </w:pPr>
+            <w:r>
+              <w:rPr>
+                <w:rFonts w:ascii="Arial" w:eastAsia="Times New Roman" w:hAnsi="Arial" w:cs="Arial"/>
+                <w:color w:val="000000"/>
+                <w:lang w:eastAsia="it-IT"/>
+              </w:rPr>
+              <w:t>APPARTAMENTO(0;N)</w:t>
             </w:r>
           </w:p>
           <w:p>
@@ -3578,23 +2552,13 @@
                 <w:lang w:eastAsia="it-IT"/>
               </w:rPr>
             </w:pPr>
-            <w:proofErr w:type="gramStart"/>
-            <w:r>
-              <w:rPr>
-                <w:rFonts w:ascii="Arial" w:eastAsia="Times New Roman" w:hAnsi="Arial" w:cs="Arial"/>
-                <w:color w:val="000000"/>
-                <w:lang w:eastAsia="it-IT"/>
-              </w:rPr>
-              <w:t>APPARTAMENTO(</w:t>
-            </w:r>
-            <w:proofErr w:type="gramEnd"/>
-            <w:r>
-              <w:rPr>
-                <w:rFonts w:ascii="Arial" w:eastAsia="Times New Roman" w:hAnsi="Arial" w:cs="Arial"/>
-                <w:color w:val="000000"/>
-                <w:lang w:eastAsia="it-IT"/>
-              </w:rPr>
-              <w:t>0;1)</w:t>
+            <w:r>
+              <w:rPr>
+                <w:rFonts w:ascii="Arial" w:eastAsia="Times New Roman" w:hAnsi="Arial" w:cs="Arial"/>
+                <w:color w:val="000000"/>
+                <w:lang w:eastAsia="it-IT"/>
+              </w:rPr>
+              <w:t>APPARTAMENTO(0;1)</w:t>
             </w:r>
           </w:p>
         </w:tc>

</xml_diff>

<commit_message>
Collegamento DB alla pagina catalogo
</commit_message>
<xml_diff>
--- a/Database/dizionario_dei_dati.docx
+++ b/Database/dizionario_dei_dati.docx
@@ -340,14 +340,89 @@
                 <w:lang w:eastAsia="it-IT"/>
               </w:rPr>
             </w:pPr>
-            <w:r>
-              <w:rPr>
-                <w:rFonts w:ascii="Arial" w:eastAsia="Times New Roman" w:hAnsi="Arial" w:cs="Arial"/>
-                <w:color w:val="000000"/>
-                <w:lang w:eastAsia="it-IT"/>
-              </w:rPr>
-              <w:t>Username(String), Password(String), Nome(String), Cognome(String), Genere(</w:t>
-            </w:r>
+            <w:proofErr w:type="gramStart"/>
+            <w:r>
+              <w:rPr>
+                <w:rFonts w:ascii="Arial" w:eastAsia="Times New Roman" w:hAnsi="Arial" w:cs="Arial"/>
+                <w:color w:val="000000"/>
+                <w:lang w:eastAsia="it-IT"/>
+              </w:rPr>
+              <w:t>Username(</w:t>
+            </w:r>
+            <w:proofErr w:type="spellStart"/>
+            <w:proofErr w:type="gramEnd"/>
+            <w:r>
+              <w:rPr>
+                <w:rFonts w:ascii="Arial" w:eastAsia="Times New Roman" w:hAnsi="Arial" w:cs="Arial"/>
+                <w:color w:val="000000"/>
+                <w:lang w:eastAsia="it-IT"/>
+              </w:rPr>
+              <w:t>String</w:t>
+            </w:r>
+            <w:proofErr w:type="spellEnd"/>
+            <w:r>
+              <w:rPr>
+                <w:rFonts w:ascii="Arial" w:eastAsia="Times New Roman" w:hAnsi="Arial" w:cs="Arial"/>
+                <w:color w:val="000000"/>
+                <w:lang w:eastAsia="it-IT"/>
+              </w:rPr>
+              <w:t>), Password(</w:t>
+            </w:r>
+            <w:proofErr w:type="spellStart"/>
+            <w:r>
+              <w:rPr>
+                <w:rFonts w:ascii="Arial" w:eastAsia="Times New Roman" w:hAnsi="Arial" w:cs="Arial"/>
+                <w:color w:val="000000"/>
+                <w:lang w:eastAsia="it-IT"/>
+              </w:rPr>
+              <w:t>String</w:t>
+            </w:r>
+            <w:proofErr w:type="spellEnd"/>
+            <w:r>
+              <w:rPr>
+                <w:rFonts w:ascii="Arial" w:eastAsia="Times New Roman" w:hAnsi="Arial" w:cs="Arial"/>
+                <w:color w:val="000000"/>
+                <w:lang w:eastAsia="it-IT"/>
+              </w:rPr>
+              <w:t>), Nome(</w:t>
+            </w:r>
+            <w:proofErr w:type="spellStart"/>
+            <w:r>
+              <w:rPr>
+                <w:rFonts w:ascii="Arial" w:eastAsia="Times New Roman" w:hAnsi="Arial" w:cs="Arial"/>
+                <w:color w:val="000000"/>
+                <w:lang w:eastAsia="it-IT"/>
+              </w:rPr>
+              <w:t>String</w:t>
+            </w:r>
+            <w:proofErr w:type="spellEnd"/>
+            <w:r>
+              <w:rPr>
+                <w:rFonts w:ascii="Arial" w:eastAsia="Times New Roman" w:hAnsi="Arial" w:cs="Arial"/>
+                <w:color w:val="000000"/>
+                <w:lang w:eastAsia="it-IT"/>
+              </w:rPr>
+              <w:t>), Cognome(</w:t>
+            </w:r>
+            <w:proofErr w:type="spellStart"/>
+            <w:r>
+              <w:rPr>
+                <w:rFonts w:ascii="Arial" w:eastAsia="Times New Roman" w:hAnsi="Arial" w:cs="Arial"/>
+                <w:color w:val="000000"/>
+                <w:lang w:eastAsia="it-IT"/>
+              </w:rPr>
+              <w:t>String</w:t>
+            </w:r>
+            <w:proofErr w:type="spellEnd"/>
+            <w:r>
+              <w:rPr>
+                <w:rFonts w:ascii="Arial" w:eastAsia="Times New Roman" w:hAnsi="Arial" w:cs="Arial"/>
+                <w:color w:val="000000"/>
+                <w:lang w:eastAsia="it-IT"/>
+              </w:rPr>
+              <w:t>), Genere(</w:t>
+            </w:r>
+            <w:proofErr w:type="spellStart"/>
             <w:r>
               <w:rPr>
                 <w:rFonts w:ascii="Arial" w:eastAsia="Times New Roman" w:hAnsi="Arial" w:cs="Arial"/>
@@ -356,13 +431,68 @@
               </w:rPr>
               <w:t>enum</w:t>
             </w:r>
-            <w:r>
-              <w:rPr>
-                <w:rFonts w:ascii="Arial" w:eastAsia="Times New Roman" w:hAnsi="Arial" w:cs="Arial"/>
-                <w:color w:val="000000"/>
-                <w:lang w:eastAsia="it-IT"/>
-              </w:rPr>
-              <w:t>), Data_di_nascita(Date), Email(String), Telefono(String)</w:t>
+            <w:proofErr w:type="spellEnd"/>
+            <w:r>
+              <w:rPr>
+                <w:rFonts w:ascii="Arial" w:eastAsia="Times New Roman" w:hAnsi="Arial" w:cs="Arial"/>
+                <w:color w:val="000000"/>
+                <w:lang w:eastAsia="it-IT"/>
+              </w:rPr>
+              <w:t xml:space="preserve">), </w:t>
+            </w:r>
+            <w:proofErr w:type="spellStart"/>
+            <w:r>
+              <w:rPr>
+                <w:rFonts w:ascii="Arial" w:eastAsia="Times New Roman" w:hAnsi="Arial" w:cs="Arial"/>
+                <w:color w:val="000000"/>
+                <w:lang w:eastAsia="it-IT"/>
+              </w:rPr>
+              <w:t>Data_di_nascita</w:t>
+            </w:r>
+            <w:proofErr w:type="spellEnd"/>
+            <w:r>
+              <w:rPr>
+                <w:rFonts w:ascii="Arial" w:eastAsia="Times New Roman" w:hAnsi="Arial" w:cs="Arial"/>
+                <w:color w:val="000000"/>
+                <w:lang w:eastAsia="it-IT"/>
+              </w:rPr>
+              <w:t>(Date), Email(</w:t>
+            </w:r>
+            <w:proofErr w:type="spellStart"/>
+            <w:r>
+              <w:rPr>
+                <w:rFonts w:ascii="Arial" w:eastAsia="Times New Roman" w:hAnsi="Arial" w:cs="Arial"/>
+                <w:color w:val="000000"/>
+                <w:lang w:eastAsia="it-IT"/>
+              </w:rPr>
+              <w:t>String</w:t>
+            </w:r>
+            <w:proofErr w:type="spellEnd"/>
+            <w:r>
+              <w:rPr>
+                <w:rFonts w:ascii="Arial" w:eastAsia="Times New Roman" w:hAnsi="Arial" w:cs="Arial"/>
+                <w:color w:val="000000"/>
+                <w:lang w:eastAsia="it-IT"/>
+              </w:rPr>
+              <w:t>), Telefono(</w:t>
+            </w:r>
+            <w:proofErr w:type="spellStart"/>
+            <w:r>
+              <w:rPr>
+                <w:rFonts w:ascii="Arial" w:eastAsia="Times New Roman" w:hAnsi="Arial" w:cs="Arial"/>
+                <w:color w:val="000000"/>
+                <w:lang w:eastAsia="it-IT"/>
+              </w:rPr>
+              <w:t>String</w:t>
+            </w:r>
+            <w:proofErr w:type="spellEnd"/>
+            <w:r>
+              <w:rPr>
+                <w:rFonts w:ascii="Arial" w:eastAsia="Times New Roman" w:hAnsi="Arial" w:cs="Arial"/>
+                <w:color w:val="000000"/>
+                <w:lang w:eastAsia="it-IT"/>
+              </w:rPr>
+              <w:t>)</w:t>
             </w:r>
           </w:p>
         </w:tc>
@@ -503,30 +633,35 @@
                 <w:lang w:eastAsia="it-IT"/>
               </w:rPr>
             </w:pPr>
-            <w:r>
-              <w:rPr>
-                <w:rFonts w:ascii="Arial" w:eastAsia="Times New Roman" w:hAnsi="Arial" w:cs="Arial"/>
-                <w:color w:val="000000"/>
-                <w:lang w:eastAsia="it-IT"/>
-              </w:rPr>
-              <w:t xml:space="preserve">Titolo_annuncio(String), Descrizione(String), ID (Int), Data_inserimento_annuncio(Date), </w:t>
-            </w:r>
-            <w:r>
-              <w:rPr>
-                <w:rFonts w:ascii="Arial" w:eastAsia="Times New Roman" w:hAnsi="Arial" w:cs="Arial"/>
-                <w:color w:val="000000"/>
-                <w:lang w:eastAsia="it-IT"/>
-              </w:rPr>
-              <w:t xml:space="preserve">Disponibile(boolean), </w:t>
-            </w:r>
-            <w:r>
-              <w:rPr>
-                <w:rFonts w:ascii="Arial" w:eastAsia="Times New Roman" w:hAnsi="Arial" w:cs="Arial"/>
-                <w:color w:val="000000"/>
-                <w:lang w:eastAsia="it-IT"/>
-              </w:rPr>
-              <w:t>Provincia(String), Città(String), CAP(</w:t>
-            </w:r>
+            <w:proofErr w:type="spellStart"/>
+            <w:r>
+              <w:rPr>
+                <w:rFonts w:ascii="Arial" w:eastAsia="Times New Roman" w:hAnsi="Arial" w:cs="Arial"/>
+                <w:color w:val="000000"/>
+                <w:lang w:eastAsia="it-IT"/>
+              </w:rPr>
+              <w:t>Titolo_</w:t>
+            </w:r>
+            <w:proofErr w:type="gramStart"/>
+            <w:r>
+              <w:rPr>
+                <w:rFonts w:ascii="Arial" w:eastAsia="Times New Roman" w:hAnsi="Arial" w:cs="Arial"/>
+                <w:color w:val="000000"/>
+                <w:lang w:eastAsia="it-IT"/>
+              </w:rPr>
+              <w:t>annuncio</w:t>
+            </w:r>
+            <w:proofErr w:type="spellEnd"/>
+            <w:r>
+              <w:rPr>
+                <w:rFonts w:ascii="Arial" w:eastAsia="Times New Roman" w:hAnsi="Arial" w:cs="Arial"/>
+                <w:color w:val="000000"/>
+                <w:lang w:eastAsia="it-IT"/>
+              </w:rPr>
+              <w:t>(</w:t>
+            </w:r>
+            <w:proofErr w:type="spellStart"/>
+            <w:proofErr w:type="gramEnd"/>
             <w:r>
               <w:rPr>
                 <w:rFonts w:ascii="Arial" w:eastAsia="Times New Roman" w:hAnsi="Arial" w:cs="Arial"/>
@@ -535,13 +670,282 @@
               </w:rPr>
               <w:t>String</w:t>
             </w:r>
-            <w:r>
-              <w:rPr>
-                <w:rFonts w:ascii="Arial" w:eastAsia="Times New Roman" w:hAnsi="Arial" w:cs="Arial"/>
-                <w:color w:val="000000"/>
-                <w:lang w:eastAsia="it-IT"/>
-              </w:rPr>
-              <w:t>), Zona_di_localizzazione(String), Indirizzo(String), Numero_civico(String), Piano(</w:t>
+            <w:proofErr w:type="spellEnd"/>
+            <w:r>
+              <w:rPr>
+                <w:rFonts w:ascii="Arial" w:eastAsia="Times New Roman" w:hAnsi="Arial" w:cs="Arial"/>
+                <w:color w:val="000000"/>
+                <w:lang w:eastAsia="it-IT"/>
+              </w:rPr>
+              <w:t>), Descrizione(</w:t>
+            </w:r>
+            <w:proofErr w:type="spellStart"/>
+            <w:r>
+              <w:rPr>
+                <w:rFonts w:ascii="Arial" w:eastAsia="Times New Roman" w:hAnsi="Arial" w:cs="Arial"/>
+                <w:color w:val="000000"/>
+                <w:lang w:eastAsia="it-IT"/>
+              </w:rPr>
+              <w:t>String</w:t>
+            </w:r>
+            <w:proofErr w:type="spellEnd"/>
+            <w:r>
+              <w:rPr>
+                <w:rFonts w:ascii="Arial" w:eastAsia="Times New Roman" w:hAnsi="Arial" w:cs="Arial"/>
+                <w:color w:val="000000"/>
+                <w:lang w:eastAsia="it-IT"/>
+              </w:rPr>
+              <w:t xml:space="preserve">), ID (Int), </w:t>
+            </w:r>
+          </w:p>
+          <w:p>
+            <w:pPr>
+              <w:spacing w:after="0" w:line="240" w:lineRule="auto"/>
+              <w:rPr>
+                <w:rFonts w:ascii="Arial" w:eastAsia="Times New Roman" w:hAnsi="Arial" w:cs="Arial"/>
+                <w:color w:val="000000"/>
+                <w:lang w:eastAsia="it-IT"/>
+              </w:rPr>
+            </w:pPr>
+            <w:r>
+              <w:rPr>
+                <w:rFonts w:ascii="Arial" w:eastAsia="Times New Roman" w:hAnsi="Arial" w:cs="Arial"/>
+                <w:color w:val="000000"/>
+                <w:lang w:eastAsia="it-IT"/>
+              </w:rPr>
+              <w:t>Tipologia(</w:t>
+            </w:r>
+            <w:proofErr w:type="spellStart"/>
+            <w:r>
+              <w:rPr>
+                <w:rFonts w:ascii="Arial" w:eastAsia="Times New Roman" w:hAnsi="Arial" w:cs="Arial"/>
+                <w:color w:val="000000"/>
+                <w:lang w:eastAsia="it-IT"/>
+              </w:rPr>
+              <w:t>enum</w:t>
+            </w:r>
+            <w:proofErr w:type="spellEnd"/>
+            <w:r>
+              <w:rPr>
+                <w:rFonts w:ascii="Arial" w:eastAsia="Times New Roman" w:hAnsi="Arial" w:cs="Arial"/>
+                <w:color w:val="000000"/>
+                <w:lang w:eastAsia="it-IT"/>
+              </w:rPr>
+              <w:t xml:space="preserve">), </w:t>
+            </w:r>
+            <w:proofErr w:type="spellStart"/>
+            <w:r>
+              <w:rPr>
+                <w:rFonts w:ascii="Arial" w:eastAsia="Times New Roman" w:hAnsi="Arial" w:cs="Arial"/>
+                <w:color w:val="000000"/>
+                <w:lang w:eastAsia="it-IT"/>
+              </w:rPr>
+              <w:t>Data_inserimento_</w:t>
+            </w:r>
+            <w:proofErr w:type="gramStart"/>
+            <w:r>
+              <w:rPr>
+                <w:rFonts w:ascii="Arial" w:eastAsia="Times New Roman" w:hAnsi="Arial" w:cs="Arial"/>
+                <w:color w:val="000000"/>
+                <w:lang w:eastAsia="it-IT"/>
+              </w:rPr>
+              <w:t>annuncio</w:t>
+            </w:r>
+            <w:proofErr w:type="spellEnd"/>
+            <w:r>
+              <w:rPr>
+                <w:rFonts w:ascii="Arial" w:eastAsia="Times New Roman" w:hAnsi="Arial" w:cs="Arial"/>
+                <w:color w:val="000000"/>
+                <w:lang w:eastAsia="it-IT"/>
+              </w:rPr>
+              <w:t>(</w:t>
+            </w:r>
+            <w:proofErr w:type="gramEnd"/>
+            <w:r>
+              <w:rPr>
+                <w:rFonts w:ascii="Arial" w:eastAsia="Times New Roman" w:hAnsi="Arial" w:cs="Arial"/>
+                <w:color w:val="000000"/>
+                <w:lang w:eastAsia="it-IT"/>
+              </w:rPr>
+              <w:t xml:space="preserve">Date), </w:t>
+            </w:r>
+            <w:r>
+              <w:rPr>
+                <w:rFonts w:ascii="Arial" w:eastAsia="Times New Roman" w:hAnsi="Arial" w:cs="Arial"/>
+                <w:color w:val="000000"/>
+                <w:lang w:eastAsia="it-IT"/>
+              </w:rPr>
+              <w:t>Disponibile(</w:t>
+            </w:r>
+            <w:proofErr w:type="spellStart"/>
+            <w:r>
+              <w:rPr>
+                <w:rFonts w:ascii="Arial" w:eastAsia="Times New Roman" w:hAnsi="Arial" w:cs="Arial"/>
+                <w:color w:val="000000"/>
+                <w:lang w:eastAsia="it-IT"/>
+              </w:rPr>
+              <w:t>boolean</w:t>
+            </w:r>
+            <w:proofErr w:type="spellEnd"/>
+            <w:r>
+              <w:rPr>
+                <w:rFonts w:ascii="Arial" w:eastAsia="Times New Roman" w:hAnsi="Arial" w:cs="Arial"/>
+                <w:color w:val="000000"/>
+                <w:lang w:eastAsia="it-IT"/>
+              </w:rPr>
+              <w:t xml:space="preserve">), </w:t>
+            </w:r>
+            <w:r>
+              <w:rPr>
+                <w:rFonts w:ascii="Arial" w:eastAsia="Times New Roman" w:hAnsi="Arial" w:cs="Arial"/>
+                <w:color w:val="000000"/>
+                <w:lang w:eastAsia="it-IT"/>
+              </w:rPr>
+              <w:t>Provincia(</w:t>
+            </w:r>
+            <w:proofErr w:type="spellStart"/>
+            <w:r>
+              <w:rPr>
+                <w:rFonts w:ascii="Arial" w:eastAsia="Times New Roman" w:hAnsi="Arial" w:cs="Arial"/>
+                <w:color w:val="000000"/>
+                <w:lang w:eastAsia="it-IT"/>
+              </w:rPr>
+              <w:t>String</w:t>
+            </w:r>
+            <w:proofErr w:type="spellEnd"/>
+            <w:r>
+              <w:rPr>
+                <w:rFonts w:ascii="Arial" w:eastAsia="Times New Roman" w:hAnsi="Arial" w:cs="Arial"/>
+                <w:color w:val="000000"/>
+                <w:lang w:eastAsia="it-IT"/>
+              </w:rPr>
+              <w:t>), Città(</w:t>
+            </w:r>
+            <w:proofErr w:type="spellStart"/>
+            <w:r>
+              <w:rPr>
+                <w:rFonts w:ascii="Arial" w:eastAsia="Times New Roman" w:hAnsi="Arial" w:cs="Arial"/>
+                <w:color w:val="000000"/>
+                <w:lang w:eastAsia="it-IT"/>
+              </w:rPr>
+              <w:t>String</w:t>
+            </w:r>
+            <w:proofErr w:type="spellEnd"/>
+            <w:r>
+              <w:rPr>
+                <w:rFonts w:ascii="Arial" w:eastAsia="Times New Roman" w:hAnsi="Arial" w:cs="Arial"/>
+                <w:color w:val="000000"/>
+                <w:lang w:eastAsia="it-IT"/>
+              </w:rPr>
+              <w:t>), CAP(</w:t>
+            </w:r>
+            <w:proofErr w:type="spellStart"/>
+            <w:r>
+              <w:rPr>
+                <w:rFonts w:ascii="Arial" w:eastAsia="Times New Roman" w:hAnsi="Arial" w:cs="Arial"/>
+                <w:color w:val="000000"/>
+                <w:lang w:eastAsia="it-IT"/>
+              </w:rPr>
+              <w:t>String</w:t>
+            </w:r>
+            <w:proofErr w:type="spellEnd"/>
+            <w:r>
+              <w:rPr>
+                <w:rFonts w:ascii="Arial" w:eastAsia="Times New Roman" w:hAnsi="Arial" w:cs="Arial"/>
+                <w:color w:val="000000"/>
+                <w:lang w:eastAsia="it-IT"/>
+              </w:rPr>
+              <w:t xml:space="preserve">), </w:t>
+            </w:r>
+            <w:proofErr w:type="spellStart"/>
+            <w:r>
+              <w:rPr>
+                <w:rFonts w:ascii="Arial" w:eastAsia="Times New Roman" w:hAnsi="Arial" w:cs="Arial"/>
+                <w:color w:val="000000"/>
+                <w:lang w:eastAsia="it-IT"/>
+              </w:rPr>
+              <w:t>Zona_di_localizzazione</w:t>
+            </w:r>
+            <w:proofErr w:type="spellEnd"/>
+            <w:r>
+              <w:rPr>
+                <w:rFonts w:ascii="Arial" w:eastAsia="Times New Roman" w:hAnsi="Arial" w:cs="Arial"/>
+                <w:color w:val="000000"/>
+                <w:lang w:eastAsia="it-IT"/>
+              </w:rPr>
+              <w:t>(</w:t>
+            </w:r>
+            <w:proofErr w:type="spellStart"/>
+            <w:r>
+              <w:rPr>
+                <w:rFonts w:ascii="Arial" w:eastAsia="Times New Roman" w:hAnsi="Arial" w:cs="Arial"/>
+                <w:color w:val="000000"/>
+                <w:lang w:eastAsia="it-IT"/>
+              </w:rPr>
+              <w:t>String</w:t>
+            </w:r>
+            <w:proofErr w:type="spellEnd"/>
+            <w:r>
+              <w:rPr>
+                <w:rFonts w:ascii="Arial" w:eastAsia="Times New Roman" w:hAnsi="Arial" w:cs="Arial"/>
+                <w:color w:val="000000"/>
+                <w:lang w:eastAsia="it-IT"/>
+              </w:rPr>
+              <w:t>), Indirizzo(</w:t>
+            </w:r>
+            <w:proofErr w:type="spellStart"/>
+            <w:r>
+              <w:rPr>
+                <w:rFonts w:ascii="Arial" w:eastAsia="Times New Roman" w:hAnsi="Arial" w:cs="Arial"/>
+                <w:color w:val="000000"/>
+                <w:lang w:eastAsia="it-IT"/>
+              </w:rPr>
+              <w:t>String</w:t>
+            </w:r>
+            <w:proofErr w:type="spellEnd"/>
+            <w:r>
+              <w:rPr>
+                <w:rFonts w:ascii="Arial" w:eastAsia="Times New Roman" w:hAnsi="Arial" w:cs="Arial"/>
+                <w:color w:val="000000"/>
+                <w:lang w:eastAsia="it-IT"/>
+              </w:rPr>
+              <w:t xml:space="preserve">), </w:t>
+            </w:r>
+            <w:proofErr w:type="spellStart"/>
+            <w:r>
+              <w:rPr>
+                <w:rFonts w:ascii="Arial" w:eastAsia="Times New Roman" w:hAnsi="Arial" w:cs="Arial"/>
+                <w:color w:val="000000"/>
+                <w:lang w:eastAsia="it-IT"/>
+              </w:rPr>
+              <w:t>Numero_civico</w:t>
+            </w:r>
+            <w:proofErr w:type="spellEnd"/>
+            <w:r>
+              <w:rPr>
+                <w:rFonts w:ascii="Arial" w:eastAsia="Times New Roman" w:hAnsi="Arial" w:cs="Arial"/>
+                <w:color w:val="000000"/>
+                <w:lang w:eastAsia="it-IT"/>
+              </w:rPr>
+              <w:t>(</w:t>
+            </w:r>
+            <w:proofErr w:type="spellStart"/>
+            <w:r>
+              <w:rPr>
+                <w:rFonts w:ascii="Arial" w:eastAsia="Times New Roman" w:hAnsi="Arial" w:cs="Arial"/>
+                <w:color w:val="000000"/>
+                <w:lang w:eastAsia="it-IT"/>
+              </w:rPr>
+              <w:t>String</w:t>
+            </w:r>
+            <w:proofErr w:type="spellEnd"/>
+            <w:r>
+              <w:rPr>
+                <w:rFonts w:ascii="Arial" w:eastAsia="Times New Roman" w:hAnsi="Arial" w:cs="Arial"/>
+                <w:color w:val="000000"/>
+                <w:lang w:eastAsia="it-IT"/>
+              </w:rPr>
+              <w:t>), Piano(</w:t>
             </w:r>
             <w:r>
               <w:rPr>
@@ -567,13 +971,23 @@
               </w:rPr>
               <w:t xml:space="preserve"> </w:t>
             </w:r>
-            <w:r>
-              <w:rPr>
-                <w:rFonts w:ascii="Arial" w:eastAsia="Times New Roman" w:hAnsi="Arial" w:cs="Arial"/>
-                <w:color w:val="000000"/>
-                <w:lang w:eastAsia="it-IT"/>
-              </w:rPr>
-              <w:t>Numero_posti_letto_totali(</w:t>
+            <w:proofErr w:type="spellStart"/>
+            <w:r>
+              <w:rPr>
+                <w:rFonts w:ascii="Arial" w:eastAsia="Times New Roman" w:hAnsi="Arial" w:cs="Arial"/>
+                <w:color w:val="000000"/>
+                <w:lang w:eastAsia="it-IT"/>
+              </w:rPr>
+              <w:t>Numero_posti_letto_totali</w:t>
+            </w:r>
+            <w:proofErr w:type="spellEnd"/>
+            <w:r>
+              <w:rPr>
+                <w:rFonts w:ascii="Arial" w:eastAsia="Times New Roman" w:hAnsi="Arial" w:cs="Arial"/>
+                <w:color w:val="000000"/>
+                <w:lang w:eastAsia="it-IT"/>
+              </w:rPr>
+              <w:t>(</w:t>
             </w:r>
             <w:r>
               <w:rPr>
@@ -589,7 +1003,25 @@
                 <w:color w:val="000000"/>
                 <w:lang w:eastAsia="it-IT"/>
               </w:rPr>
-              <w:t>), Numero_bagni(</w:t>
+              <w:t xml:space="preserve">), </w:t>
+            </w:r>
+            <w:proofErr w:type="spellStart"/>
+            <w:r>
+              <w:rPr>
+                <w:rFonts w:ascii="Arial" w:eastAsia="Times New Roman" w:hAnsi="Arial" w:cs="Arial"/>
+                <w:color w:val="000000"/>
+                <w:lang w:eastAsia="it-IT"/>
+              </w:rPr>
+              <w:t>Numero_bagni</w:t>
+            </w:r>
+            <w:proofErr w:type="spellEnd"/>
+            <w:r>
+              <w:rPr>
+                <w:rFonts w:ascii="Arial" w:eastAsia="Times New Roman" w:hAnsi="Arial" w:cs="Arial"/>
+                <w:color w:val="000000"/>
+                <w:lang w:eastAsia="it-IT"/>
+              </w:rPr>
+              <w:t>(</w:t>
             </w:r>
             <w:r>
               <w:rPr>
@@ -613,33 +1045,125 @@
                 <w:color w:val="000000"/>
                 <w:lang w:eastAsia="it-IT"/>
               </w:rPr>
-              <w:t xml:space="preserve">Fumatori(Boolean), Parcheggio(Boolean), </w:t>
-            </w:r>
-            <w:r>
-              <w:rPr>
-                <w:rFonts w:ascii="Arial" w:eastAsia="Times New Roman" w:hAnsi="Arial" w:cs="Arial"/>
-                <w:color w:val="000000"/>
-                <w:lang w:eastAsia="it-IT"/>
-              </w:rPr>
-              <w:t>WiFi(Boolean),</w:t>
-            </w:r>
-          </w:p>
-          <w:p>
-            <w:pPr>
-              <w:spacing w:after="0" w:line="240" w:lineRule="auto"/>
-              <w:rPr>
-                <w:rFonts w:ascii="Arial" w:eastAsia="Times New Roman" w:hAnsi="Arial" w:cs="Arial"/>
-                <w:color w:val="000000"/>
-                <w:lang w:eastAsia="it-IT"/>
-              </w:rPr>
-            </w:pPr>
-            <w:r>
-              <w:rPr>
-                <w:rFonts w:ascii="Arial" w:eastAsia="Times New Roman" w:hAnsi="Arial" w:cs="Arial"/>
-                <w:color w:val="000000"/>
-                <w:lang w:eastAsia="it-IT"/>
-              </w:rPr>
-              <w:t xml:space="preserve">Ascensore(Boolean), Canone_affitto(Double), </w:t>
+              <w:t>Fumatori(</w:t>
+            </w:r>
+            <w:proofErr w:type="spellStart"/>
+            <w:r>
+              <w:rPr>
+                <w:rFonts w:ascii="Arial" w:eastAsia="Times New Roman" w:hAnsi="Arial" w:cs="Arial"/>
+                <w:color w:val="000000"/>
+                <w:lang w:eastAsia="it-IT"/>
+              </w:rPr>
+              <w:t>Boolean</w:t>
+            </w:r>
+            <w:proofErr w:type="spellEnd"/>
+            <w:r>
+              <w:rPr>
+                <w:rFonts w:ascii="Arial" w:eastAsia="Times New Roman" w:hAnsi="Arial" w:cs="Arial"/>
+                <w:color w:val="000000"/>
+                <w:lang w:eastAsia="it-IT"/>
+              </w:rPr>
+              <w:t>), Parcheggio(</w:t>
+            </w:r>
+            <w:proofErr w:type="spellStart"/>
+            <w:r>
+              <w:rPr>
+                <w:rFonts w:ascii="Arial" w:eastAsia="Times New Roman" w:hAnsi="Arial" w:cs="Arial"/>
+                <w:color w:val="000000"/>
+                <w:lang w:eastAsia="it-IT"/>
+              </w:rPr>
+              <w:t>Boolean</w:t>
+            </w:r>
+            <w:proofErr w:type="spellEnd"/>
+            <w:r>
+              <w:rPr>
+                <w:rFonts w:ascii="Arial" w:eastAsia="Times New Roman" w:hAnsi="Arial" w:cs="Arial"/>
+                <w:color w:val="000000"/>
+                <w:lang w:eastAsia="it-IT"/>
+              </w:rPr>
+              <w:t xml:space="preserve">), </w:t>
+            </w:r>
+            <w:r>
+              <w:rPr>
+                <w:rFonts w:ascii="Arial" w:eastAsia="Times New Roman" w:hAnsi="Arial" w:cs="Arial"/>
+                <w:color w:val="000000"/>
+                <w:lang w:eastAsia="it-IT"/>
+              </w:rPr>
+              <w:t>WiFi(</w:t>
+            </w:r>
+            <w:proofErr w:type="spellStart"/>
+            <w:r>
+              <w:rPr>
+                <w:rFonts w:ascii="Arial" w:eastAsia="Times New Roman" w:hAnsi="Arial" w:cs="Arial"/>
+                <w:color w:val="000000"/>
+                <w:lang w:eastAsia="it-IT"/>
+              </w:rPr>
+              <w:t>Boolean</w:t>
+            </w:r>
+            <w:proofErr w:type="spellEnd"/>
+            <w:r>
+              <w:rPr>
+                <w:rFonts w:ascii="Arial" w:eastAsia="Times New Roman" w:hAnsi="Arial" w:cs="Arial"/>
+                <w:color w:val="000000"/>
+                <w:lang w:eastAsia="it-IT"/>
+              </w:rPr>
+              <w:t>),</w:t>
+            </w:r>
+          </w:p>
+          <w:p>
+            <w:pPr>
+              <w:spacing w:after="0" w:line="240" w:lineRule="auto"/>
+              <w:rPr>
+                <w:rFonts w:ascii="Arial" w:eastAsia="Times New Roman" w:hAnsi="Arial" w:cs="Arial"/>
+                <w:color w:val="000000"/>
+                <w:lang w:eastAsia="it-IT"/>
+              </w:rPr>
+            </w:pPr>
+            <w:proofErr w:type="gramStart"/>
+            <w:r>
+              <w:rPr>
+                <w:rFonts w:ascii="Arial" w:eastAsia="Times New Roman" w:hAnsi="Arial" w:cs="Arial"/>
+                <w:color w:val="000000"/>
+                <w:lang w:eastAsia="it-IT"/>
+              </w:rPr>
+              <w:t>Ascensore(</w:t>
+            </w:r>
+            <w:proofErr w:type="spellStart"/>
+            <w:proofErr w:type="gramEnd"/>
+            <w:r>
+              <w:rPr>
+                <w:rFonts w:ascii="Arial" w:eastAsia="Times New Roman" w:hAnsi="Arial" w:cs="Arial"/>
+                <w:color w:val="000000"/>
+                <w:lang w:eastAsia="it-IT"/>
+              </w:rPr>
+              <w:t>Boolean</w:t>
+            </w:r>
+            <w:proofErr w:type="spellEnd"/>
+            <w:r>
+              <w:rPr>
+                <w:rFonts w:ascii="Arial" w:eastAsia="Times New Roman" w:hAnsi="Arial" w:cs="Arial"/>
+                <w:color w:val="000000"/>
+                <w:lang w:eastAsia="it-IT"/>
+              </w:rPr>
+              <w:t xml:space="preserve">), </w:t>
+            </w:r>
+            <w:proofErr w:type="spellStart"/>
+            <w:r>
+              <w:rPr>
+                <w:rFonts w:ascii="Arial" w:eastAsia="Times New Roman" w:hAnsi="Arial" w:cs="Arial"/>
+                <w:color w:val="000000"/>
+                <w:lang w:eastAsia="it-IT"/>
+              </w:rPr>
+              <w:t>Canone_affitto</w:t>
+            </w:r>
+            <w:proofErr w:type="spellEnd"/>
+            <w:r>
+              <w:rPr>
+                <w:rFonts w:ascii="Arial" w:eastAsia="Times New Roman" w:hAnsi="Arial" w:cs="Arial"/>
+                <w:color w:val="000000"/>
+                <w:lang w:eastAsia="it-IT"/>
+              </w:rPr>
+              <w:t xml:space="preserve">(Double), </w:t>
             </w:r>
           </w:p>
           <w:p>
@@ -659,13 +1183,86 @@
               </w:rPr>
               <w:t xml:space="preserve">Caparra(double) </w:t>
             </w:r>
-            <w:r>
-              <w:rPr>
-                <w:rFonts w:ascii="Arial" w:eastAsia="Times New Roman" w:hAnsi="Arial" w:cs="Arial"/>
-                <w:color w:val="000000"/>
-                <w:lang w:eastAsia="it-IT"/>
-              </w:rPr>
-              <w:t>Durata_minima_locazione(Int), Genere_preferito(Enum), Età_preferita</w:t>
+            <w:proofErr w:type="spellStart"/>
+            <w:r>
+              <w:rPr>
+                <w:rFonts w:ascii="Arial" w:eastAsia="Times New Roman" w:hAnsi="Arial" w:cs="Arial"/>
+                <w:color w:val="000000"/>
+                <w:lang w:eastAsia="it-IT"/>
+              </w:rPr>
+              <w:t>Durata_minima_</w:t>
+            </w:r>
+            <w:proofErr w:type="gramStart"/>
+            <w:r>
+              <w:rPr>
+                <w:rFonts w:ascii="Arial" w:eastAsia="Times New Roman" w:hAnsi="Arial" w:cs="Arial"/>
+                <w:color w:val="000000"/>
+                <w:lang w:eastAsia="it-IT"/>
+              </w:rPr>
+              <w:t>locazione</w:t>
+            </w:r>
+            <w:proofErr w:type="spellEnd"/>
+            <w:r>
+              <w:rPr>
+                <w:rFonts w:ascii="Arial" w:eastAsia="Times New Roman" w:hAnsi="Arial" w:cs="Arial"/>
+                <w:color w:val="000000"/>
+                <w:lang w:eastAsia="it-IT"/>
+              </w:rPr>
+              <w:t>(</w:t>
+            </w:r>
+            <w:proofErr w:type="gramEnd"/>
+            <w:r>
+              <w:rPr>
+                <w:rFonts w:ascii="Arial" w:eastAsia="Times New Roman" w:hAnsi="Arial" w:cs="Arial"/>
+                <w:color w:val="000000"/>
+                <w:lang w:eastAsia="it-IT"/>
+              </w:rPr>
+              <w:t xml:space="preserve">Int), </w:t>
+            </w:r>
+            <w:proofErr w:type="spellStart"/>
+            <w:r>
+              <w:rPr>
+                <w:rFonts w:ascii="Arial" w:eastAsia="Times New Roman" w:hAnsi="Arial" w:cs="Arial"/>
+                <w:color w:val="000000"/>
+                <w:lang w:eastAsia="it-IT"/>
+              </w:rPr>
+              <w:t>Genere_preferito</w:t>
+            </w:r>
+            <w:proofErr w:type="spellEnd"/>
+            <w:r>
+              <w:rPr>
+                <w:rFonts w:ascii="Arial" w:eastAsia="Times New Roman" w:hAnsi="Arial" w:cs="Arial"/>
+                <w:color w:val="000000"/>
+                <w:lang w:eastAsia="it-IT"/>
+              </w:rPr>
+              <w:t>(</w:t>
+            </w:r>
+            <w:proofErr w:type="spellStart"/>
+            <w:r>
+              <w:rPr>
+                <w:rFonts w:ascii="Arial" w:eastAsia="Times New Roman" w:hAnsi="Arial" w:cs="Arial"/>
+                <w:color w:val="000000"/>
+                <w:lang w:eastAsia="it-IT"/>
+              </w:rPr>
+              <w:t>Enum</w:t>
+            </w:r>
+            <w:proofErr w:type="spellEnd"/>
+            <w:r>
+              <w:rPr>
+                <w:rFonts w:ascii="Arial" w:eastAsia="Times New Roman" w:hAnsi="Arial" w:cs="Arial"/>
+                <w:color w:val="000000"/>
+                <w:lang w:eastAsia="it-IT"/>
+              </w:rPr>
+              <w:t xml:space="preserve">), </w:t>
+            </w:r>
+            <w:proofErr w:type="spellStart"/>
+            <w:r>
+              <w:rPr>
+                <w:rFonts w:ascii="Arial" w:eastAsia="Times New Roman" w:hAnsi="Arial" w:cs="Arial"/>
+                <w:color w:val="000000"/>
+                <w:lang w:eastAsia="it-IT"/>
+              </w:rPr>
+              <w:t>Età_preferita</w:t>
             </w:r>
             <w:r>
               <w:rPr>
@@ -675,6 +1272,7 @@
               </w:rPr>
               <w:t>_min</w:t>
             </w:r>
+            <w:proofErr w:type="spellEnd"/>
             <w:r>
               <w:rPr>
                 <w:rFonts w:ascii="Arial" w:eastAsia="Times New Roman" w:hAnsi="Arial" w:cs="Arial"/>
@@ -694,21 +1292,95 @@
                 <w:lang w:eastAsia="it-IT"/>
               </w:rPr>
             </w:pPr>
-            <w:r>
-              <w:rPr>
-                <w:rFonts w:ascii="Arial" w:eastAsia="Times New Roman" w:hAnsi="Arial" w:cs="Arial"/>
-                <w:color w:val="000000"/>
-                <w:lang w:eastAsia="it-IT"/>
-              </w:rPr>
-              <w:t xml:space="preserve">Età_preferita_max(int), </w:t>
-            </w:r>
-            <w:r>
-              <w:rPr>
-                <w:rFonts w:ascii="Arial" w:eastAsia="Times New Roman" w:hAnsi="Arial" w:cs="Arial"/>
-                <w:color w:val="000000"/>
-                <w:lang w:eastAsia="it-IT"/>
-              </w:rPr>
-              <w:t>Periodo_disponibilità_inizio(Date), periodo_disponibilità_fine(Date)</w:t>
+            <w:proofErr w:type="spellStart"/>
+            <w:r>
+              <w:rPr>
+                <w:rFonts w:ascii="Arial" w:eastAsia="Times New Roman" w:hAnsi="Arial" w:cs="Arial"/>
+                <w:color w:val="000000"/>
+                <w:lang w:eastAsia="it-IT"/>
+              </w:rPr>
+              <w:t>Età_preferita_max</w:t>
+            </w:r>
+            <w:proofErr w:type="spellEnd"/>
+            <w:r>
+              <w:rPr>
+                <w:rFonts w:ascii="Arial" w:eastAsia="Times New Roman" w:hAnsi="Arial" w:cs="Arial"/>
+                <w:color w:val="000000"/>
+                <w:lang w:eastAsia="it-IT"/>
+              </w:rPr>
+              <w:t>(</w:t>
+            </w:r>
+            <w:proofErr w:type="spellStart"/>
+            <w:r>
+              <w:rPr>
+                <w:rFonts w:ascii="Arial" w:eastAsia="Times New Roman" w:hAnsi="Arial" w:cs="Arial"/>
+                <w:color w:val="000000"/>
+                <w:lang w:eastAsia="it-IT"/>
+              </w:rPr>
+              <w:t>int</w:t>
+            </w:r>
+            <w:proofErr w:type="spellEnd"/>
+            <w:r>
+              <w:rPr>
+                <w:rFonts w:ascii="Arial" w:eastAsia="Times New Roman" w:hAnsi="Arial" w:cs="Arial"/>
+                <w:color w:val="000000"/>
+                <w:lang w:eastAsia="it-IT"/>
+              </w:rPr>
+              <w:t xml:space="preserve">), </w:t>
+            </w:r>
+            <w:proofErr w:type="spellStart"/>
+            <w:r>
+              <w:rPr>
+                <w:rFonts w:ascii="Arial" w:eastAsia="Times New Roman" w:hAnsi="Arial" w:cs="Arial"/>
+                <w:color w:val="000000"/>
+                <w:lang w:eastAsia="it-IT"/>
+              </w:rPr>
+              <w:t>Periodo_disponibilità_</w:t>
+            </w:r>
+            <w:proofErr w:type="gramStart"/>
+            <w:r>
+              <w:rPr>
+                <w:rFonts w:ascii="Arial" w:eastAsia="Times New Roman" w:hAnsi="Arial" w:cs="Arial"/>
+                <w:color w:val="000000"/>
+                <w:lang w:eastAsia="it-IT"/>
+              </w:rPr>
+              <w:t>inizio</w:t>
+            </w:r>
+            <w:proofErr w:type="spellEnd"/>
+            <w:r>
+              <w:rPr>
+                <w:rFonts w:ascii="Arial" w:eastAsia="Times New Roman" w:hAnsi="Arial" w:cs="Arial"/>
+                <w:color w:val="000000"/>
+                <w:lang w:eastAsia="it-IT"/>
+              </w:rPr>
+              <w:t>(</w:t>
+            </w:r>
+            <w:proofErr w:type="gramEnd"/>
+            <w:r>
+              <w:rPr>
+                <w:rFonts w:ascii="Arial" w:eastAsia="Times New Roman" w:hAnsi="Arial" w:cs="Arial"/>
+                <w:color w:val="000000"/>
+                <w:lang w:eastAsia="it-IT"/>
+              </w:rPr>
+              <w:t xml:space="preserve">Date), </w:t>
+            </w:r>
+            <w:proofErr w:type="spellStart"/>
+            <w:r>
+              <w:rPr>
+                <w:rFonts w:ascii="Arial" w:eastAsia="Times New Roman" w:hAnsi="Arial" w:cs="Arial"/>
+                <w:color w:val="000000"/>
+                <w:lang w:eastAsia="it-IT"/>
+              </w:rPr>
+              <w:t>periodo_disponibilità_fine</w:t>
+            </w:r>
+            <w:proofErr w:type="spellEnd"/>
+            <w:r>
+              <w:rPr>
+                <w:rFonts w:ascii="Arial" w:eastAsia="Times New Roman" w:hAnsi="Arial" w:cs="Arial"/>
+                <w:color w:val="000000"/>
+                <w:lang w:eastAsia="it-IT"/>
+              </w:rPr>
+              <w:t>(Date)</w:t>
             </w:r>
           </w:p>
         </w:tc>
@@ -850,60 +1522,199 @@
                 <w:lang w:eastAsia="it-IT"/>
               </w:rPr>
             </w:pPr>
-            <w:r>
-              <w:rPr>
-                <w:rFonts w:ascii="Arial" w:eastAsia="Times New Roman" w:hAnsi="Arial" w:cs="Arial"/>
-                <w:lang w:eastAsia="it-IT"/>
-              </w:rPr>
-              <w:t>Numero_camere(int), Dimensioni_appartamento(int),</w:t>
-            </w:r>
-          </w:p>
-          <w:p>
-            <w:pPr>
-              <w:spacing w:after="0" w:line="240" w:lineRule="auto"/>
-              <w:rPr>
-                <w:rFonts w:ascii="Arial" w:eastAsia="Times New Roman" w:hAnsi="Arial" w:cs="Arial"/>
-                <w:lang w:eastAsia="it-IT"/>
-              </w:rPr>
-            </w:pPr>
-            <w:r>
-              <w:rPr>
-                <w:rFonts w:ascii="Arial" w:eastAsia="Times New Roman" w:hAnsi="Arial" w:cs="Arial"/>
-                <w:lang w:eastAsia="it-IT"/>
-              </w:rPr>
-              <w:t>Presenza_cucina(boolean),</w:t>
-            </w:r>
-          </w:p>
-          <w:p>
-            <w:pPr>
-              <w:spacing w:after="0" w:line="240" w:lineRule="auto"/>
-              <w:rPr>
-                <w:rFonts w:ascii="Arial" w:eastAsia="Times New Roman" w:hAnsi="Arial" w:cs="Arial"/>
-                <w:lang w:eastAsia="it-IT"/>
-              </w:rPr>
-            </w:pPr>
-            <w:r>
-              <w:rPr>
-                <w:rFonts w:ascii="Arial" w:eastAsia="Times New Roman" w:hAnsi="Arial" w:cs="Arial"/>
-                <w:lang w:eastAsia="it-IT"/>
-              </w:rPr>
-              <w:t>Presenza_locale_ricreativo(boolean),</w:t>
-            </w:r>
-          </w:p>
-          <w:p>
-            <w:pPr>
-              <w:spacing w:after="0" w:line="240" w:lineRule="auto"/>
-              <w:rPr>
-                <w:rFonts w:ascii="Arial" w:eastAsia="Times New Roman" w:hAnsi="Arial" w:cs="Arial"/>
-                <w:lang w:eastAsia="it-IT"/>
-              </w:rPr>
-            </w:pPr>
-            <w:r>
-              <w:rPr>
-                <w:rFonts w:ascii="Arial" w:eastAsia="Times New Roman" w:hAnsi="Arial" w:cs="Arial"/>
-                <w:lang w:eastAsia="it-IT"/>
-              </w:rPr>
-              <w:t>Tipologia(enum)</w:t>
+            <w:proofErr w:type="spellStart"/>
+            <w:r>
+              <w:rPr>
+                <w:rFonts w:ascii="Arial" w:eastAsia="Times New Roman" w:hAnsi="Arial" w:cs="Arial"/>
+                <w:lang w:eastAsia="it-IT"/>
+              </w:rPr>
+              <w:t>Numero_camere</w:t>
+            </w:r>
+            <w:proofErr w:type="spellEnd"/>
+            <w:r>
+              <w:rPr>
+                <w:rFonts w:ascii="Arial" w:eastAsia="Times New Roman" w:hAnsi="Arial" w:cs="Arial"/>
+                <w:lang w:eastAsia="it-IT"/>
+              </w:rPr>
+              <w:t>(</w:t>
+            </w:r>
+            <w:proofErr w:type="spellStart"/>
+            <w:r>
+              <w:rPr>
+                <w:rFonts w:ascii="Arial" w:eastAsia="Times New Roman" w:hAnsi="Arial" w:cs="Arial"/>
+                <w:lang w:eastAsia="it-IT"/>
+              </w:rPr>
+              <w:t>int</w:t>
+            </w:r>
+            <w:proofErr w:type="spellEnd"/>
+            <w:r>
+              <w:rPr>
+                <w:rFonts w:ascii="Arial" w:eastAsia="Times New Roman" w:hAnsi="Arial" w:cs="Arial"/>
+                <w:lang w:eastAsia="it-IT"/>
+              </w:rPr>
+              <w:t xml:space="preserve">), </w:t>
+            </w:r>
+            <w:proofErr w:type="spellStart"/>
+            <w:r>
+              <w:rPr>
+                <w:rFonts w:ascii="Arial" w:eastAsia="Times New Roman" w:hAnsi="Arial" w:cs="Arial"/>
+                <w:lang w:eastAsia="it-IT"/>
+              </w:rPr>
+              <w:t>Dimensioni_appartamento</w:t>
+            </w:r>
+            <w:proofErr w:type="spellEnd"/>
+            <w:r>
+              <w:rPr>
+                <w:rFonts w:ascii="Arial" w:eastAsia="Times New Roman" w:hAnsi="Arial" w:cs="Arial"/>
+                <w:lang w:eastAsia="it-IT"/>
+              </w:rPr>
+              <w:t>(</w:t>
+            </w:r>
+            <w:proofErr w:type="spellStart"/>
+            <w:r>
+              <w:rPr>
+                <w:rFonts w:ascii="Arial" w:eastAsia="Times New Roman" w:hAnsi="Arial" w:cs="Arial"/>
+                <w:lang w:eastAsia="it-IT"/>
+              </w:rPr>
+              <w:t>int</w:t>
+            </w:r>
+            <w:proofErr w:type="spellEnd"/>
+            <w:r>
+              <w:rPr>
+                <w:rFonts w:ascii="Arial" w:eastAsia="Times New Roman" w:hAnsi="Arial" w:cs="Arial"/>
+                <w:lang w:eastAsia="it-IT"/>
+              </w:rPr>
+              <w:t>),</w:t>
+            </w:r>
+          </w:p>
+          <w:p>
+            <w:pPr>
+              <w:spacing w:after="0" w:line="240" w:lineRule="auto"/>
+              <w:rPr>
+                <w:rFonts w:ascii="Arial" w:eastAsia="Times New Roman" w:hAnsi="Arial" w:cs="Arial"/>
+                <w:lang w:eastAsia="it-IT"/>
+              </w:rPr>
+            </w:pPr>
+            <w:proofErr w:type="spellStart"/>
+            <w:r>
+              <w:rPr>
+                <w:rFonts w:ascii="Arial" w:eastAsia="Times New Roman" w:hAnsi="Arial" w:cs="Arial"/>
+                <w:lang w:eastAsia="it-IT"/>
+              </w:rPr>
+              <w:t>Presenza_cucina</w:t>
+            </w:r>
+            <w:proofErr w:type="spellEnd"/>
+            <w:r>
+              <w:rPr>
+                <w:rFonts w:ascii="Arial" w:eastAsia="Times New Roman" w:hAnsi="Arial" w:cs="Arial"/>
+                <w:lang w:eastAsia="it-IT"/>
+              </w:rPr>
+              <w:t>(</w:t>
+            </w:r>
+            <w:proofErr w:type="spellStart"/>
+            <w:r>
+              <w:rPr>
+                <w:rFonts w:ascii="Arial" w:eastAsia="Times New Roman" w:hAnsi="Arial" w:cs="Arial"/>
+                <w:lang w:eastAsia="it-IT"/>
+              </w:rPr>
+              <w:t>boolean</w:t>
+            </w:r>
+            <w:proofErr w:type="spellEnd"/>
+            <w:r>
+              <w:rPr>
+                <w:rFonts w:ascii="Arial" w:eastAsia="Times New Roman" w:hAnsi="Arial" w:cs="Arial"/>
+                <w:lang w:eastAsia="it-IT"/>
+              </w:rPr>
+              <w:t>),</w:t>
+            </w:r>
+          </w:p>
+          <w:p>
+            <w:pPr>
+              <w:spacing w:after="0" w:line="240" w:lineRule="auto"/>
+              <w:rPr>
+                <w:rFonts w:ascii="Arial" w:eastAsia="Times New Roman" w:hAnsi="Arial" w:cs="Arial"/>
+                <w:lang w:eastAsia="it-IT"/>
+              </w:rPr>
+            </w:pPr>
+            <w:proofErr w:type="spellStart"/>
+            <w:r>
+              <w:rPr>
+                <w:rFonts w:ascii="Arial" w:eastAsia="Times New Roman" w:hAnsi="Arial" w:cs="Arial"/>
+                <w:lang w:eastAsia="it-IT"/>
+              </w:rPr>
+              <w:t>Presenza_locale_ricreativo</w:t>
+            </w:r>
+            <w:proofErr w:type="spellEnd"/>
+            <w:r>
+              <w:rPr>
+                <w:rFonts w:ascii="Arial" w:eastAsia="Times New Roman" w:hAnsi="Arial" w:cs="Arial"/>
+                <w:lang w:eastAsia="it-IT"/>
+              </w:rPr>
+              <w:t>(</w:t>
+            </w:r>
+            <w:proofErr w:type="spellStart"/>
+            <w:r>
+              <w:rPr>
+                <w:rFonts w:ascii="Arial" w:eastAsia="Times New Roman" w:hAnsi="Arial" w:cs="Arial"/>
+                <w:lang w:eastAsia="it-IT"/>
+              </w:rPr>
+              <w:t>boolean</w:t>
+            </w:r>
+            <w:proofErr w:type="spellEnd"/>
+            <w:r>
+              <w:rPr>
+                <w:rFonts w:ascii="Arial" w:eastAsia="Times New Roman" w:hAnsi="Arial" w:cs="Arial"/>
+                <w:lang w:eastAsia="it-IT"/>
+              </w:rPr>
+              <w:t>),</w:t>
+            </w:r>
+          </w:p>
+          <w:p>
+            <w:pPr>
+              <w:spacing w:after="0" w:line="240" w:lineRule="auto"/>
+              <w:rPr>
+                <w:rFonts w:ascii="Arial" w:eastAsia="Times New Roman" w:hAnsi="Arial" w:cs="Arial"/>
+                <w:lang w:eastAsia="it-IT"/>
+              </w:rPr>
+            </w:pPr>
+            <w:proofErr w:type="spellStart"/>
+            <w:r>
+              <w:rPr>
+                <w:rFonts w:ascii="Arial" w:eastAsia="Times New Roman" w:hAnsi="Arial" w:cs="Arial"/>
+                <w:lang w:eastAsia="it-IT"/>
+              </w:rPr>
+              <w:t>Tipologia</w:t>
+            </w:r>
+            <w:r>
+              <w:rPr>
+                <w:rFonts w:ascii="Arial" w:eastAsia="Times New Roman" w:hAnsi="Arial" w:cs="Arial"/>
+                <w:lang w:eastAsia="it-IT"/>
+              </w:rPr>
+              <w:t>_appartamento</w:t>
+            </w:r>
+            <w:proofErr w:type="spellEnd"/>
+            <w:r>
+              <w:rPr>
+                <w:rFonts w:ascii="Arial" w:eastAsia="Times New Roman" w:hAnsi="Arial" w:cs="Arial"/>
+                <w:lang w:eastAsia="it-IT"/>
+              </w:rPr>
+              <w:t>(</w:t>
+            </w:r>
+            <w:proofErr w:type="spellStart"/>
+            <w:r>
+              <w:rPr>
+                <w:rFonts w:ascii="Arial" w:eastAsia="Times New Roman" w:hAnsi="Arial" w:cs="Arial"/>
+                <w:lang w:eastAsia="it-IT"/>
+              </w:rPr>
+              <w:t>enum</w:t>
+            </w:r>
+            <w:proofErr w:type="spellEnd"/>
+            <w:r>
+              <w:rPr>
+                <w:rFonts w:ascii="Arial" w:eastAsia="Times New Roman" w:hAnsi="Arial" w:cs="Arial"/>
+                <w:lang w:eastAsia="it-IT"/>
+              </w:rPr>
+              <w:t>)</w:t>
             </w:r>
           </w:p>
         </w:tc>
@@ -1069,60 +1880,167 @@
                 <w:lang w:eastAsia="it-IT"/>
               </w:rPr>
             </w:pPr>
-            <w:r>
-              <w:rPr>
-                <w:rFonts w:ascii="Arial" w:eastAsia="Times New Roman" w:hAnsi="Arial" w:cs="Arial"/>
-                <w:lang w:eastAsia="it-IT"/>
-              </w:rPr>
-              <w:t>Dimensioni_camera(int),</w:t>
-            </w:r>
-          </w:p>
-          <w:p>
-            <w:pPr>
-              <w:spacing w:after="0" w:line="240" w:lineRule="auto"/>
-              <w:rPr>
-                <w:rFonts w:ascii="Arial" w:eastAsia="Times New Roman" w:hAnsi="Arial" w:cs="Arial"/>
-                <w:lang w:eastAsia="it-IT"/>
-              </w:rPr>
-            </w:pPr>
-            <w:r>
-              <w:rPr>
-                <w:rFonts w:ascii="Arial" w:eastAsia="Times New Roman" w:hAnsi="Arial" w:cs="Arial"/>
-                <w:lang w:eastAsia="it-IT"/>
-              </w:rPr>
-              <w:t>Letti_nella_camera(int),</w:t>
-            </w:r>
-          </w:p>
-          <w:p>
-            <w:pPr>
-              <w:spacing w:after="0" w:line="240" w:lineRule="auto"/>
-              <w:rPr>
-                <w:rFonts w:ascii="Arial" w:eastAsia="Times New Roman" w:hAnsi="Arial" w:cs="Arial"/>
-                <w:lang w:eastAsia="it-IT"/>
-              </w:rPr>
-            </w:pPr>
-            <w:r>
-              <w:rPr>
-                <w:rFonts w:ascii="Arial" w:eastAsia="Times New Roman" w:hAnsi="Arial" w:cs="Arial"/>
-                <w:lang w:eastAsia="it-IT"/>
-              </w:rPr>
-              <w:t>Disponibilità_angolo_studio(boolean)</w:t>
-            </w:r>
-          </w:p>
-          <w:p>
-            <w:pPr>
-              <w:spacing w:after="0" w:line="240" w:lineRule="auto"/>
-              <w:rPr>
-                <w:rFonts w:ascii="Arial" w:eastAsia="Times New Roman" w:hAnsi="Arial" w:cs="Arial"/>
-                <w:lang w:eastAsia="it-IT"/>
-              </w:rPr>
-            </w:pPr>
-            <w:r>
-              <w:rPr>
-                <w:rFonts w:ascii="Arial" w:eastAsia="Times New Roman" w:hAnsi="Arial" w:cs="Arial"/>
-                <w:lang w:eastAsia="it-IT"/>
-              </w:rPr>
-              <w:t>Tipologia(enum)</w:t>
+            <w:proofErr w:type="spellStart"/>
+            <w:r>
+              <w:rPr>
+                <w:rFonts w:ascii="Arial" w:eastAsia="Times New Roman" w:hAnsi="Arial" w:cs="Arial"/>
+                <w:lang w:eastAsia="it-IT"/>
+              </w:rPr>
+              <w:t>Dimensioni_camera</w:t>
+            </w:r>
+            <w:proofErr w:type="spellEnd"/>
+            <w:r>
+              <w:rPr>
+                <w:rFonts w:ascii="Arial" w:eastAsia="Times New Roman" w:hAnsi="Arial" w:cs="Arial"/>
+                <w:lang w:eastAsia="it-IT"/>
+              </w:rPr>
+              <w:t>(</w:t>
+            </w:r>
+            <w:proofErr w:type="spellStart"/>
+            <w:r>
+              <w:rPr>
+                <w:rFonts w:ascii="Arial" w:eastAsia="Times New Roman" w:hAnsi="Arial" w:cs="Arial"/>
+                <w:lang w:eastAsia="it-IT"/>
+              </w:rPr>
+              <w:t>int</w:t>
+            </w:r>
+            <w:proofErr w:type="spellEnd"/>
+            <w:r>
+              <w:rPr>
+                <w:rFonts w:ascii="Arial" w:eastAsia="Times New Roman" w:hAnsi="Arial" w:cs="Arial"/>
+                <w:lang w:eastAsia="it-IT"/>
+              </w:rPr>
+              <w:t>),</w:t>
+            </w:r>
+          </w:p>
+          <w:p>
+            <w:pPr>
+              <w:spacing w:after="0" w:line="240" w:lineRule="auto"/>
+              <w:rPr>
+                <w:rFonts w:ascii="Arial" w:eastAsia="Times New Roman" w:hAnsi="Arial" w:cs="Arial"/>
+                <w:lang w:eastAsia="it-IT"/>
+              </w:rPr>
+            </w:pPr>
+            <w:proofErr w:type="spellStart"/>
+            <w:r>
+              <w:rPr>
+                <w:rFonts w:ascii="Arial" w:eastAsia="Times New Roman" w:hAnsi="Arial" w:cs="Arial"/>
+                <w:lang w:eastAsia="it-IT"/>
+              </w:rPr>
+              <w:t>Letti_nella_camera</w:t>
+            </w:r>
+            <w:proofErr w:type="spellEnd"/>
+            <w:r>
+              <w:rPr>
+                <w:rFonts w:ascii="Arial" w:eastAsia="Times New Roman" w:hAnsi="Arial" w:cs="Arial"/>
+                <w:lang w:eastAsia="it-IT"/>
+              </w:rPr>
+              <w:t>(</w:t>
+            </w:r>
+            <w:proofErr w:type="spellStart"/>
+            <w:r>
+              <w:rPr>
+                <w:rFonts w:ascii="Arial" w:eastAsia="Times New Roman" w:hAnsi="Arial" w:cs="Arial"/>
+                <w:lang w:eastAsia="it-IT"/>
+              </w:rPr>
+              <w:t>int</w:t>
+            </w:r>
+            <w:proofErr w:type="spellEnd"/>
+            <w:r>
+              <w:rPr>
+                <w:rFonts w:ascii="Arial" w:eastAsia="Times New Roman" w:hAnsi="Arial" w:cs="Arial"/>
+                <w:lang w:eastAsia="it-IT"/>
+              </w:rPr>
+              <w:t>),</w:t>
+            </w:r>
+          </w:p>
+          <w:p>
+            <w:pPr>
+              <w:spacing w:after="0" w:line="240" w:lineRule="auto"/>
+              <w:rPr>
+                <w:rFonts w:ascii="Arial" w:eastAsia="Times New Roman" w:hAnsi="Arial" w:cs="Arial"/>
+                <w:lang w:eastAsia="it-IT"/>
+              </w:rPr>
+            </w:pPr>
+            <w:proofErr w:type="spellStart"/>
+            <w:r>
+              <w:rPr>
+                <w:rFonts w:ascii="Arial" w:eastAsia="Times New Roman" w:hAnsi="Arial" w:cs="Arial"/>
+                <w:lang w:eastAsia="it-IT"/>
+              </w:rPr>
+              <w:t>Disponibilità_angolo_studio</w:t>
+            </w:r>
+            <w:proofErr w:type="spellEnd"/>
+            <w:r>
+              <w:rPr>
+                <w:rFonts w:ascii="Arial" w:eastAsia="Times New Roman" w:hAnsi="Arial" w:cs="Arial"/>
+                <w:lang w:eastAsia="it-IT"/>
+              </w:rPr>
+              <w:t>(</w:t>
+            </w:r>
+            <w:proofErr w:type="spellStart"/>
+            <w:r>
+              <w:rPr>
+                <w:rFonts w:ascii="Arial" w:eastAsia="Times New Roman" w:hAnsi="Arial" w:cs="Arial"/>
+                <w:lang w:eastAsia="it-IT"/>
+              </w:rPr>
+              <w:t>boolean</w:t>
+            </w:r>
+            <w:proofErr w:type="spellEnd"/>
+            <w:r>
+              <w:rPr>
+                <w:rFonts w:ascii="Arial" w:eastAsia="Times New Roman" w:hAnsi="Arial" w:cs="Arial"/>
+                <w:lang w:eastAsia="it-IT"/>
+              </w:rPr>
+              <w:t>)</w:t>
+            </w:r>
+          </w:p>
+          <w:p>
+            <w:pPr>
+              <w:spacing w:after="0" w:line="240" w:lineRule="auto"/>
+              <w:rPr>
+                <w:rFonts w:ascii="Arial" w:eastAsia="Times New Roman" w:hAnsi="Arial" w:cs="Arial"/>
+                <w:lang w:eastAsia="it-IT"/>
+              </w:rPr>
+            </w:pPr>
+            <w:proofErr w:type="spellStart"/>
+            <w:r>
+              <w:rPr>
+                <w:rFonts w:ascii="Arial" w:eastAsia="Times New Roman" w:hAnsi="Arial" w:cs="Arial"/>
+                <w:lang w:eastAsia="it-IT"/>
+              </w:rPr>
+              <w:t>Tipologia</w:t>
+            </w:r>
+            <w:r>
+              <w:rPr>
+                <w:rFonts w:ascii="Arial" w:eastAsia="Times New Roman" w:hAnsi="Arial" w:cs="Arial"/>
+                <w:lang w:eastAsia="it-IT"/>
+              </w:rPr>
+              <w:t>_posto_letto</w:t>
+            </w:r>
+            <w:proofErr w:type="spellEnd"/>
+            <w:r>
+              <w:rPr>
+                <w:rFonts w:ascii="Arial" w:eastAsia="Times New Roman" w:hAnsi="Arial" w:cs="Arial"/>
+                <w:lang w:eastAsia="it-IT"/>
+              </w:rPr>
+              <w:t>(</w:t>
+            </w:r>
+            <w:proofErr w:type="spellStart"/>
+            <w:r>
+              <w:rPr>
+                <w:rFonts w:ascii="Arial" w:eastAsia="Times New Roman" w:hAnsi="Arial" w:cs="Arial"/>
+                <w:lang w:eastAsia="it-IT"/>
+              </w:rPr>
+              <w:t>enum</w:t>
+            </w:r>
+            <w:proofErr w:type="spellEnd"/>
+            <w:r>
+              <w:rPr>
+                <w:rFonts w:ascii="Arial" w:eastAsia="Times New Roman" w:hAnsi="Arial" w:cs="Arial"/>
+                <w:lang w:eastAsia="it-IT"/>
+              </w:rPr>
+              <w:t>)</w:t>
             </w:r>
           </w:p>
         </w:tc>
@@ -1280,15 +2198,71 @@
                 <w:color w:val="000000"/>
                 <w:lang w:eastAsia="it-IT"/>
               </w:rPr>
-              <w:t xml:space="preserve">ID (int), </w:t>
-            </w:r>
-            <w:r>
-              <w:rPr>
-                <w:rFonts w:ascii="Arial" w:eastAsia="Times New Roman" w:hAnsi="Arial" w:cs="Arial"/>
-                <w:color w:val="000000"/>
-                <w:lang w:eastAsia="it-IT"/>
-              </w:rPr>
-              <w:t>Domanda(String), Risposta(String)</w:t>
+              <w:t>ID (</w:t>
+            </w:r>
+            <w:proofErr w:type="spellStart"/>
+            <w:r>
+              <w:rPr>
+                <w:rFonts w:ascii="Arial" w:eastAsia="Times New Roman" w:hAnsi="Arial" w:cs="Arial"/>
+                <w:color w:val="000000"/>
+                <w:lang w:eastAsia="it-IT"/>
+              </w:rPr>
+              <w:t>int</w:t>
+            </w:r>
+            <w:proofErr w:type="spellEnd"/>
+            <w:r>
+              <w:rPr>
+                <w:rFonts w:ascii="Arial" w:eastAsia="Times New Roman" w:hAnsi="Arial" w:cs="Arial"/>
+                <w:color w:val="000000"/>
+                <w:lang w:eastAsia="it-IT"/>
+              </w:rPr>
+              <w:t xml:space="preserve">), </w:t>
+            </w:r>
+            <w:proofErr w:type="gramStart"/>
+            <w:r>
+              <w:rPr>
+                <w:rFonts w:ascii="Arial" w:eastAsia="Times New Roman" w:hAnsi="Arial" w:cs="Arial"/>
+                <w:color w:val="000000"/>
+                <w:lang w:eastAsia="it-IT"/>
+              </w:rPr>
+              <w:t>Domanda(</w:t>
+            </w:r>
+            <w:proofErr w:type="spellStart"/>
+            <w:proofErr w:type="gramEnd"/>
+            <w:r>
+              <w:rPr>
+                <w:rFonts w:ascii="Arial" w:eastAsia="Times New Roman" w:hAnsi="Arial" w:cs="Arial"/>
+                <w:color w:val="000000"/>
+                <w:lang w:eastAsia="it-IT"/>
+              </w:rPr>
+              <w:t>String</w:t>
+            </w:r>
+            <w:proofErr w:type="spellEnd"/>
+            <w:r>
+              <w:rPr>
+                <w:rFonts w:ascii="Arial" w:eastAsia="Times New Roman" w:hAnsi="Arial" w:cs="Arial"/>
+                <w:color w:val="000000"/>
+                <w:lang w:eastAsia="it-IT"/>
+              </w:rPr>
+              <w:t>), Risposta(</w:t>
+            </w:r>
+            <w:proofErr w:type="spellStart"/>
+            <w:r>
+              <w:rPr>
+                <w:rFonts w:ascii="Arial" w:eastAsia="Times New Roman" w:hAnsi="Arial" w:cs="Arial"/>
+                <w:color w:val="000000"/>
+                <w:lang w:eastAsia="it-IT"/>
+              </w:rPr>
+              <w:t>String</w:t>
+            </w:r>
+            <w:proofErr w:type="spellEnd"/>
+            <w:r>
+              <w:rPr>
+                <w:rFonts w:ascii="Arial" w:eastAsia="Times New Roman" w:hAnsi="Arial" w:cs="Arial"/>
+                <w:color w:val="000000"/>
+                <w:lang w:eastAsia="it-IT"/>
+              </w:rPr>
+              <w:t>)</w:t>
             </w:r>
           </w:p>
         </w:tc>
@@ -1382,7 +2356,6 @@
           <w:color w:val="000000"/>
           <w:lang w:eastAsia="it-IT"/>
         </w:rPr>
-        <w:lastRenderedPageBreak/>
         <w:t>TABELLA DELLE RELAZIONI</w:t>
       </w:r>
     </w:p>
@@ -1668,6 +2641,7 @@
                 <w:lang w:eastAsia="it-IT"/>
               </w:rPr>
             </w:pPr>
+            <w:proofErr w:type="spellStart"/>
             <w:r>
               <w:rPr>
                 <w:rFonts w:ascii="Arial" w:eastAsia="Times New Roman" w:hAnsi="Arial" w:cs="Arial"/>
@@ -1682,15 +2656,35 @@
                 <w:color w:val="000000"/>
                 <w:lang w:eastAsia="it-IT"/>
               </w:rPr>
-              <w:t>_invio</w:t>
-            </w:r>
-            <w:r>
-              <w:rPr>
-                <w:rFonts w:ascii="Arial" w:eastAsia="Times New Roman" w:hAnsi="Arial" w:cs="Arial"/>
-                <w:color w:val="000000"/>
-                <w:lang w:eastAsia="it-IT"/>
-              </w:rPr>
-              <w:t>(Date</w:t>
+              <w:t>_</w:t>
+            </w:r>
+            <w:proofErr w:type="gramStart"/>
+            <w:r>
+              <w:rPr>
+                <w:rFonts w:ascii="Arial" w:eastAsia="Times New Roman" w:hAnsi="Arial" w:cs="Arial"/>
+                <w:color w:val="000000"/>
+                <w:lang w:eastAsia="it-IT"/>
+              </w:rPr>
+              <w:t>invio</w:t>
+            </w:r>
+            <w:proofErr w:type="spellEnd"/>
+            <w:r>
+              <w:rPr>
+                <w:rFonts w:ascii="Arial" w:eastAsia="Times New Roman" w:hAnsi="Arial" w:cs="Arial"/>
+                <w:color w:val="000000"/>
+                <w:lang w:eastAsia="it-IT"/>
+              </w:rPr>
+              <w:t>(</w:t>
+            </w:r>
+            <w:proofErr w:type="spellStart"/>
+            <w:proofErr w:type="gramEnd"/>
+            <w:r>
+              <w:rPr>
+                <w:rFonts w:ascii="Arial" w:eastAsia="Times New Roman" w:hAnsi="Arial" w:cs="Arial"/>
+                <w:color w:val="000000"/>
+                <w:lang w:eastAsia="it-IT"/>
+              </w:rPr>
+              <w:t>Date</w:t>
             </w:r>
             <w:r>
               <w:rPr>
@@ -1700,13 +2694,32 @@
               </w:rPr>
               <w:t>time</w:t>
             </w:r>
-            <w:r>
-              <w:rPr>
-                <w:rFonts w:ascii="Arial" w:eastAsia="Times New Roman" w:hAnsi="Arial" w:cs="Arial"/>
-                <w:color w:val="000000"/>
-                <w:lang w:eastAsia="it-IT"/>
-              </w:rPr>
-              <w:t>), testo(String)</w:t>
+            <w:proofErr w:type="spellEnd"/>
+            <w:r>
+              <w:rPr>
+                <w:rFonts w:ascii="Arial" w:eastAsia="Times New Roman" w:hAnsi="Arial" w:cs="Arial"/>
+                <w:color w:val="000000"/>
+                <w:lang w:eastAsia="it-IT"/>
+              </w:rPr>
+              <w:t>), testo(</w:t>
+            </w:r>
+            <w:proofErr w:type="spellStart"/>
+            <w:r>
+              <w:rPr>
+                <w:rFonts w:ascii="Arial" w:eastAsia="Times New Roman" w:hAnsi="Arial" w:cs="Arial"/>
+                <w:color w:val="000000"/>
+                <w:lang w:eastAsia="it-IT"/>
+              </w:rPr>
+              <w:t>String</w:t>
+            </w:r>
+            <w:proofErr w:type="spellEnd"/>
+            <w:r>
+              <w:rPr>
+                <w:rFonts w:ascii="Arial" w:eastAsia="Times New Roman" w:hAnsi="Arial" w:cs="Arial"/>
+                <w:color w:val="000000"/>
+                <w:lang w:eastAsia="it-IT"/>
+              </w:rPr>
+              <w:t>)</w:t>
             </w:r>
             <w:r>
               <w:rPr>
@@ -1732,7 +2745,25 @@
                 <w:color w:val="000000"/>
                 <w:lang w:eastAsia="it-IT"/>
               </w:rPr>
-              <w:t>mittente(enum)</w:t>
+              <w:t>mittente(</w:t>
+            </w:r>
+            <w:proofErr w:type="spellStart"/>
+            <w:r>
+              <w:rPr>
+                <w:rFonts w:ascii="Arial" w:eastAsia="Times New Roman" w:hAnsi="Arial" w:cs="Arial"/>
+                <w:color w:val="000000"/>
+                <w:lang w:eastAsia="it-IT"/>
+              </w:rPr>
+              <w:t>enum</w:t>
+            </w:r>
+            <w:proofErr w:type="spellEnd"/>
+            <w:r>
+              <w:rPr>
+                <w:rFonts w:ascii="Arial" w:eastAsia="Times New Roman" w:hAnsi="Arial" w:cs="Arial"/>
+                <w:color w:val="000000"/>
+                <w:lang w:eastAsia="it-IT"/>
+              </w:rPr>
+              <w:t>)</w:t>
             </w:r>
           </w:p>
         </w:tc>
@@ -1777,7 +2808,25 @@
                 <w:color w:val="000000"/>
                 <w:lang w:eastAsia="it-IT"/>
               </w:rPr>
-              <w:t xml:space="preserve"> (0;N)</w:t>
+              <w:t xml:space="preserve"> (</w:t>
+            </w:r>
+            <w:proofErr w:type="gramStart"/>
+            <w:r>
+              <w:rPr>
+                <w:rFonts w:ascii="Arial" w:eastAsia="Times New Roman" w:hAnsi="Arial" w:cs="Arial"/>
+                <w:color w:val="000000"/>
+                <w:lang w:eastAsia="it-IT"/>
+              </w:rPr>
+              <w:t>0;N</w:t>
+            </w:r>
+            <w:proofErr w:type="gramEnd"/>
+            <w:r>
+              <w:rPr>
+                <w:rFonts w:ascii="Arial" w:eastAsia="Times New Roman" w:hAnsi="Arial" w:cs="Arial"/>
+                <w:color w:val="000000"/>
+                <w:lang w:eastAsia="it-IT"/>
+              </w:rPr>
+              <w:t>)</w:t>
             </w:r>
           </w:p>
           <w:p>
@@ -1804,7 +2853,25 @@
                 <w:color w:val="000000"/>
                 <w:lang w:eastAsia="it-IT"/>
               </w:rPr>
-              <w:t>(0;N)</w:t>
+              <w:t>(</w:t>
+            </w:r>
+            <w:proofErr w:type="gramStart"/>
+            <w:r>
+              <w:rPr>
+                <w:rFonts w:ascii="Arial" w:eastAsia="Times New Roman" w:hAnsi="Arial" w:cs="Arial"/>
+                <w:color w:val="000000"/>
+                <w:lang w:eastAsia="it-IT"/>
+              </w:rPr>
+              <w:t>0;N</w:t>
+            </w:r>
+            <w:proofErr w:type="gramEnd"/>
+            <w:r>
+              <w:rPr>
+                <w:rFonts w:ascii="Arial" w:eastAsia="Times New Roman" w:hAnsi="Arial" w:cs="Arial"/>
+                <w:color w:val="000000"/>
+                <w:lang w:eastAsia="it-IT"/>
+              </w:rPr>
+              <w:t>)</w:t>
             </w:r>
           </w:p>
         </w:tc>
@@ -1973,7 +3040,25 @@
                 <w:color w:val="000000"/>
                 <w:lang w:eastAsia="it-IT"/>
               </w:rPr>
-              <w:t>(0;N)</w:t>
+              <w:t>(</w:t>
+            </w:r>
+            <w:proofErr w:type="gramStart"/>
+            <w:r>
+              <w:rPr>
+                <w:rFonts w:ascii="Arial" w:eastAsia="Times New Roman" w:hAnsi="Arial" w:cs="Arial"/>
+                <w:color w:val="000000"/>
+                <w:lang w:eastAsia="it-IT"/>
+              </w:rPr>
+              <w:t>0;N</w:t>
+            </w:r>
+            <w:proofErr w:type="gramEnd"/>
+            <w:r>
+              <w:rPr>
+                <w:rFonts w:ascii="Arial" w:eastAsia="Times New Roman" w:hAnsi="Arial" w:cs="Arial"/>
+                <w:color w:val="000000"/>
+                <w:lang w:eastAsia="it-IT"/>
+              </w:rPr>
+              <w:t>)</w:t>
             </w:r>
           </w:p>
           <w:p>
@@ -1986,6 +3071,7 @@
                 <w:lang w:eastAsia="it-IT"/>
               </w:rPr>
             </w:pPr>
+            <w:proofErr w:type="gramStart"/>
             <w:r>
               <w:rPr>
                 <w:rFonts w:ascii="Arial" w:eastAsia="Times New Roman" w:hAnsi="Arial" w:cs="Arial"/>
@@ -2000,7 +3086,16 @@
                 <w:color w:val="000000"/>
                 <w:lang w:eastAsia="it-IT"/>
               </w:rPr>
-              <w:t>(1;1)</w:t>
+              <w:t>(</w:t>
+            </w:r>
+            <w:proofErr w:type="gramEnd"/>
+            <w:r>
+              <w:rPr>
+                <w:rFonts w:ascii="Arial" w:eastAsia="Times New Roman" w:hAnsi="Arial" w:cs="Arial"/>
+                <w:color w:val="000000"/>
+                <w:lang w:eastAsia="it-IT"/>
+              </w:rPr>
+              <w:t>1;1)</w:t>
             </w:r>
           </w:p>
         </w:tc>
@@ -2170,25 +3265,61 @@
                 <w:color w:val="000000"/>
                 <w:lang w:eastAsia="it-IT"/>
               </w:rPr>
-              <w:t>(0;N)</w:t>
-            </w:r>
-          </w:p>
-          <w:p>
-            <w:pPr>
-              <w:spacing w:after="0" w:line="240" w:lineRule="auto"/>
-              <w:rPr>
-                <w:rFonts w:ascii="Arial" w:eastAsia="Times New Roman" w:hAnsi="Arial" w:cs="Arial"/>
-                <w:color w:val="000000"/>
-                <w:lang w:eastAsia="it-IT"/>
-              </w:rPr>
-            </w:pPr>
-            <w:r>
-              <w:rPr>
-                <w:rFonts w:ascii="Arial" w:eastAsia="Times New Roman" w:hAnsi="Arial" w:cs="Arial"/>
-                <w:color w:val="000000"/>
-                <w:lang w:eastAsia="it-IT"/>
-              </w:rPr>
-              <w:t>APPARTAMENTO(0;N)</w:t>
+              <w:t>(</w:t>
+            </w:r>
+            <w:proofErr w:type="gramStart"/>
+            <w:r>
+              <w:rPr>
+                <w:rFonts w:ascii="Arial" w:eastAsia="Times New Roman" w:hAnsi="Arial" w:cs="Arial"/>
+                <w:color w:val="000000"/>
+                <w:lang w:eastAsia="it-IT"/>
+              </w:rPr>
+              <w:t>0;N</w:t>
+            </w:r>
+            <w:proofErr w:type="gramEnd"/>
+            <w:r>
+              <w:rPr>
+                <w:rFonts w:ascii="Arial" w:eastAsia="Times New Roman" w:hAnsi="Arial" w:cs="Arial"/>
+                <w:color w:val="000000"/>
+                <w:lang w:eastAsia="it-IT"/>
+              </w:rPr>
+              <w:t>)</w:t>
+            </w:r>
+          </w:p>
+          <w:p>
+            <w:pPr>
+              <w:spacing w:after="0" w:line="240" w:lineRule="auto"/>
+              <w:rPr>
+                <w:rFonts w:ascii="Arial" w:eastAsia="Times New Roman" w:hAnsi="Arial" w:cs="Arial"/>
+                <w:color w:val="000000"/>
+                <w:lang w:eastAsia="it-IT"/>
+              </w:rPr>
+            </w:pPr>
+            <w:r>
+              <w:rPr>
+                <w:rFonts w:ascii="Arial" w:eastAsia="Times New Roman" w:hAnsi="Arial" w:cs="Arial"/>
+                <w:color w:val="000000"/>
+                <w:lang w:eastAsia="it-IT"/>
+              </w:rPr>
+              <w:t>APPARTAMENTO(</w:t>
+            </w:r>
+            <w:proofErr w:type="gramStart"/>
+            <w:r>
+              <w:rPr>
+                <w:rFonts w:ascii="Arial" w:eastAsia="Times New Roman" w:hAnsi="Arial" w:cs="Arial"/>
+                <w:color w:val="000000"/>
+                <w:lang w:eastAsia="it-IT"/>
+              </w:rPr>
+              <w:t>0;N</w:t>
+            </w:r>
+            <w:proofErr w:type="gramEnd"/>
+            <w:r>
+              <w:rPr>
+                <w:rFonts w:ascii="Arial" w:eastAsia="Times New Roman" w:hAnsi="Arial" w:cs="Arial"/>
+                <w:color w:val="000000"/>
+                <w:lang w:eastAsia="it-IT"/>
+              </w:rPr>
+              <w:t>)</w:t>
             </w:r>
           </w:p>
           <w:p>
@@ -2552,13 +3683,23 @@
                 <w:lang w:eastAsia="it-IT"/>
               </w:rPr>
             </w:pPr>
-            <w:r>
-              <w:rPr>
-                <w:rFonts w:ascii="Arial" w:eastAsia="Times New Roman" w:hAnsi="Arial" w:cs="Arial"/>
-                <w:color w:val="000000"/>
-                <w:lang w:eastAsia="it-IT"/>
-              </w:rPr>
-              <w:t>APPARTAMENTO(0;1)</w:t>
+            <w:proofErr w:type="gramStart"/>
+            <w:r>
+              <w:rPr>
+                <w:rFonts w:ascii="Arial" w:eastAsia="Times New Roman" w:hAnsi="Arial" w:cs="Arial"/>
+                <w:color w:val="000000"/>
+                <w:lang w:eastAsia="it-IT"/>
+              </w:rPr>
+              <w:t>APPARTAMENTO(</w:t>
+            </w:r>
+            <w:proofErr w:type="gramEnd"/>
+            <w:r>
+              <w:rPr>
+                <w:rFonts w:ascii="Arial" w:eastAsia="Times New Roman" w:hAnsi="Arial" w:cs="Arial"/>
+                <w:color w:val="000000"/>
+                <w:lang w:eastAsia="it-IT"/>
+              </w:rPr>
+              <w:t>0;1)</w:t>
             </w:r>
           </w:p>
         </w:tc>

</xml_diff>

<commit_message>
Implementata funzionalità di login e registrazione e modifica navbar in base a utente
</commit_message>
<xml_diff>
--- a/Database/dizionario_dei_dati.docx
+++ b/Database/dizionario_dei_dati.docx
@@ -264,7 +264,7 @@
                 <w:color w:val="000000"/>
                 <w:lang w:eastAsia="it-IT"/>
               </w:rPr>
-              <w:t>UTENTE</w:t>
+              <w:t>USERS</w:t>
             </w:r>
           </w:p>
         </w:tc>
@@ -334,165 +334,226 @@
             <w:pPr>
               <w:spacing w:after="0" w:line="240" w:lineRule="auto"/>
               <w:rPr>
-                <w:rFonts w:ascii="Times New Roman" w:eastAsia="Times New Roman" w:hAnsi="Times New Roman" w:cs="Times New Roman"/>
+                <w:rFonts w:ascii="Arial" w:eastAsia="Times New Roman" w:hAnsi="Arial" w:cs="Arial"/>
+                <w:color w:val="000000"/>
+                <w:lang w:eastAsia="it-IT"/>
+              </w:rPr>
+            </w:pPr>
+            <w:proofErr w:type="gramStart"/>
+            <w:r>
+              <w:rPr>
+                <w:rFonts w:ascii="Arial" w:eastAsia="Times New Roman" w:hAnsi="Arial" w:cs="Arial"/>
+                <w:color w:val="000000"/>
+                <w:lang w:eastAsia="it-IT"/>
+              </w:rPr>
+              <w:t>Username(</w:t>
+            </w:r>
+            <w:proofErr w:type="spellStart"/>
+            <w:proofErr w:type="gramEnd"/>
+            <w:r>
+              <w:rPr>
+                <w:rFonts w:ascii="Arial" w:eastAsia="Times New Roman" w:hAnsi="Arial" w:cs="Arial"/>
+                <w:color w:val="000000"/>
+                <w:lang w:eastAsia="it-IT"/>
+              </w:rPr>
+              <w:t>String</w:t>
+            </w:r>
+            <w:proofErr w:type="spellEnd"/>
+            <w:r>
+              <w:rPr>
+                <w:rFonts w:ascii="Arial" w:eastAsia="Times New Roman" w:hAnsi="Arial" w:cs="Arial"/>
+                <w:color w:val="000000"/>
+                <w:lang w:eastAsia="it-IT"/>
+              </w:rPr>
+              <w:t>),</w:t>
+            </w:r>
+            <w:r>
+              <w:rPr>
+                <w:rFonts w:ascii="Arial" w:eastAsia="Times New Roman" w:hAnsi="Arial" w:cs="Arial"/>
+                <w:color w:val="000000"/>
+                <w:lang w:eastAsia="it-IT"/>
+              </w:rPr>
+              <w:t xml:space="preserve"> ID(</w:t>
+            </w:r>
+            <w:proofErr w:type="spellStart"/>
+            <w:r>
+              <w:rPr>
+                <w:rFonts w:ascii="Arial" w:eastAsia="Times New Roman" w:hAnsi="Arial" w:cs="Arial"/>
+                <w:color w:val="000000"/>
+                <w:lang w:eastAsia="it-IT"/>
+              </w:rPr>
+              <w:t>int</w:t>
+            </w:r>
+            <w:proofErr w:type="spellEnd"/>
+            <w:r>
+              <w:rPr>
+                <w:rFonts w:ascii="Arial" w:eastAsia="Times New Roman" w:hAnsi="Arial" w:cs="Arial"/>
+                <w:color w:val="000000"/>
+                <w:lang w:eastAsia="it-IT"/>
+              </w:rPr>
+              <w:t>),</w:t>
+            </w:r>
+            <w:r>
+              <w:rPr>
+                <w:rFonts w:ascii="Arial" w:eastAsia="Times New Roman" w:hAnsi="Arial" w:cs="Arial"/>
+                <w:color w:val="000000"/>
+                <w:lang w:eastAsia="it-IT"/>
+              </w:rPr>
+              <w:t xml:space="preserve"> Password(</w:t>
+            </w:r>
+            <w:proofErr w:type="spellStart"/>
+            <w:r>
+              <w:rPr>
+                <w:rFonts w:ascii="Arial" w:eastAsia="Times New Roman" w:hAnsi="Arial" w:cs="Arial"/>
+                <w:color w:val="000000"/>
+                <w:lang w:eastAsia="it-IT"/>
+              </w:rPr>
+              <w:t>String</w:t>
+            </w:r>
+            <w:proofErr w:type="spellEnd"/>
+            <w:r>
+              <w:rPr>
+                <w:rFonts w:ascii="Arial" w:eastAsia="Times New Roman" w:hAnsi="Arial" w:cs="Arial"/>
+                <w:color w:val="000000"/>
+                <w:lang w:eastAsia="it-IT"/>
+              </w:rPr>
+              <w:t>), Nome(</w:t>
+            </w:r>
+            <w:proofErr w:type="spellStart"/>
+            <w:r>
+              <w:rPr>
+                <w:rFonts w:ascii="Arial" w:eastAsia="Times New Roman" w:hAnsi="Arial" w:cs="Arial"/>
+                <w:color w:val="000000"/>
+                <w:lang w:eastAsia="it-IT"/>
+              </w:rPr>
+              <w:t>String</w:t>
+            </w:r>
+            <w:proofErr w:type="spellEnd"/>
+            <w:r>
+              <w:rPr>
+                <w:rFonts w:ascii="Arial" w:eastAsia="Times New Roman" w:hAnsi="Arial" w:cs="Arial"/>
+                <w:color w:val="000000"/>
+                <w:lang w:eastAsia="it-IT"/>
+              </w:rPr>
+              <w:t>), Cognome(</w:t>
+            </w:r>
+            <w:proofErr w:type="spellStart"/>
+            <w:r>
+              <w:rPr>
+                <w:rFonts w:ascii="Arial" w:eastAsia="Times New Roman" w:hAnsi="Arial" w:cs="Arial"/>
+                <w:color w:val="000000"/>
+                <w:lang w:eastAsia="it-IT"/>
+              </w:rPr>
+              <w:t>String</w:t>
+            </w:r>
+            <w:proofErr w:type="spellEnd"/>
+            <w:r>
+              <w:rPr>
+                <w:rFonts w:ascii="Arial" w:eastAsia="Times New Roman" w:hAnsi="Arial" w:cs="Arial"/>
+                <w:color w:val="000000"/>
+                <w:lang w:eastAsia="it-IT"/>
+              </w:rPr>
+              <w:t>), Genere(</w:t>
+            </w:r>
+            <w:proofErr w:type="spellStart"/>
+            <w:r>
+              <w:rPr>
+                <w:rFonts w:ascii="Arial" w:eastAsia="Times New Roman" w:hAnsi="Arial" w:cs="Arial"/>
+                <w:color w:val="000000"/>
+                <w:lang w:eastAsia="it-IT"/>
+              </w:rPr>
+              <w:t>enum</w:t>
+            </w:r>
+            <w:proofErr w:type="spellEnd"/>
+            <w:r>
+              <w:rPr>
+                <w:rFonts w:ascii="Arial" w:eastAsia="Times New Roman" w:hAnsi="Arial" w:cs="Arial"/>
+                <w:color w:val="000000"/>
+                <w:lang w:eastAsia="it-IT"/>
+              </w:rPr>
+              <w:t xml:space="preserve">), </w:t>
+            </w:r>
+            <w:proofErr w:type="spellStart"/>
+            <w:r>
+              <w:rPr>
+                <w:rFonts w:ascii="Arial" w:eastAsia="Times New Roman" w:hAnsi="Arial" w:cs="Arial"/>
+                <w:color w:val="000000"/>
+                <w:lang w:eastAsia="it-IT"/>
+              </w:rPr>
+              <w:t>Data_di_nascita</w:t>
+            </w:r>
+            <w:proofErr w:type="spellEnd"/>
+            <w:r>
+              <w:rPr>
+                <w:rFonts w:ascii="Arial" w:eastAsia="Times New Roman" w:hAnsi="Arial" w:cs="Arial"/>
+                <w:color w:val="000000"/>
+                <w:lang w:eastAsia="it-IT"/>
+              </w:rPr>
+              <w:t>(Date), Email(</w:t>
+            </w:r>
+            <w:proofErr w:type="spellStart"/>
+            <w:r>
+              <w:rPr>
+                <w:rFonts w:ascii="Arial" w:eastAsia="Times New Roman" w:hAnsi="Arial" w:cs="Arial"/>
+                <w:color w:val="000000"/>
+                <w:lang w:eastAsia="it-IT"/>
+              </w:rPr>
+              <w:t>String</w:t>
+            </w:r>
+            <w:proofErr w:type="spellEnd"/>
+            <w:r>
+              <w:rPr>
+                <w:rFonts w:ascii="Arial" w:eastAsia="Times New Roman" w:hAnsi="Arial" w:cs="Arial"/>
+                <w:color w:val="000000"/>
+                <w:lang w:eastAsia="it-IT"/>
+              </w:rPr>
+              <w:t>), Telefono(</w:t>
+            </w:r>
+            <w:proofErr w:type="spellStart"/>
+            <w:r>
+              <w:rPr>
+                <w:rFonts w:ascii="Arial" w:eastAsia="Times New Roman" w:hAnsi="Arial" w:cs="Arial"/>
+                <w:color w:val="000000"/>
+                <w:lang w:eastAsia="it-IT"/>
+              </w:rPr>
+              <w:t>String</w:t>
+            </w:r>
+            <w:proofErr w:type="spellEnd"/>
+            <w:r>
+              <w:rPr>
+                <w:rFonts w:ascii="Arial" w:eastAsia="Times New Roman" w:hAnsi="Arial" w:cs="Arial"/>
+                <w:color w:val="000000"/>
+                <w:lang w:eastAsia="it-IT"/>
+              </w:rPr>
+              <w:t>)</w:t>
+            </w:r>
+            <w:r>
+              <w:rPr>
+                <w:rFonts w:ascii="Arial" w:eastAsia="Times New Roman" w:hAnsi="Arial" w:cs="Arial"/>
+                <w:color w:val="000000"/>
+                <w:lang w:eastAsia="it-IT"/>
+              </w:rPr>
+              <w:t>,</w:t>
+            </w:r>
+          </w:p>
+          <w:p>
+            <w:pPr>
+              <w:spacing w:after="0" w:line="240" w:lineRule="auto"/>
+              <w:rPr>
+                <w:rFonts w:ascii="Arial" w:eastAsia="Times New Roman" w:hAnsi="Arial" w:cs="Arial"/>
                 <w:sz w:val="24"/>
                 <w:szCs w:val="24"/>
                 <w:lang w:eastAsia="it-IT"/>
               </w:rPr>
             </w:pPr>
-            <w:proofErr w:type="gramStart"/>
-            <w:r>
-              <w:rPr>
-                <w:rFonts w:ascii="Arial" w:eastAsia="Times New Roman" w:hAnsi="Arial" w:cs="Arial"/>
-                <w:color w:val="000000"/>
-                <w:lang w:eastAsia="it-IT"/>
-              </w:rPr>
-              <w:t>Username(</w:t>
-            </w:r>
-            <w:proofErr w:type="spellStart"/>
-            <w:proofErr w:type="gramEnd"/>
-            <w:r>
-              <w:rPr>
-                <w:rFonts w:ascii="Arial" w:eastAsia="Times New Roman" w:hAnsi="Arial" w:cs="Arial"/>
-                <w:color w:val="000000"/>
-                <w:lang w:eastAsia="it-IT"/>
-              </w:rPr>
-              <w:t>String</w:t>
-            </w:r>
-            <w:proofErr w:type="spellEnd"/>
-            <w:r>
-              <w:rPr>
-                <w:rFonts w:ascii="Arial" w:eastAsia="Times New Roman" w:hAnsi="Arial" w:cs="Arial"/>
-                <w:color w:val="000000"/>
-                <w:lang w:eastAsia="it-IT"/>
-              </w:rPr>
-              <w:t>), Password(</w:t>
-            </w:r>
-            <w:proofErr w:type="spellStart"/>
-            <w:r>
-              <w:rPr>
-                <w:rFonts w:ascii="Arial" w:eastAsia="Times New Roman" w:hAnsi="Arial" w:cs="Arial"/>
-                <w:color w:val="000000"/>
-                <w:lang w:eastAsia="it-IT"/>
-              </w:rPr>
-              <w:t>String</w:t>
-            </w:r>
-            <w:proofErr w:type="spellEnd"/>
-            <w:r>
-              <w:rPr>
-                <w:rFonts w:ascii="Arial" w:eastAsia="Times New Roman" w:hAnsi="Arial" w:cs="Arial"/>
-                <w:color w:val="000000"/>
-                <w:lang w:eastAsia="it-IT"/>
-              </w:rPr>
-              <w:t>), Nome(</w:t>
-            </w:r>
-            <w:proofErr w:type="spellStart"/>
-            <w:r>
-              <w:rPr>
-                <w:rFonts w:ascii="Arial" w:eastAsia="Times New Roman" w:hAnsi="Arial" w:cs="Arial"/>
-                <w:color w:val="000000"/>
-                <w:lang w:eastAsia="it-IT"/>
-              </w:rPr>
-              <w:t>String</w:t>
-            </w:r>
-            <w:proofErr w:type="spellEnd"/>
-            <w:r>
-              <w:rPr>
-                <w:rFonts w:ascii="Arial" w:eastAsia="Times New Roman" w:hAnsi="Arial" w:cs="Arial"/>
-                <w:color w:val="000000"/>
-                <w:lang w:eastAsia="it-IT"/>
-              </w:rPr>
-              <w:t>), Cognome(</w:t>
-            </w:r>
-            <w:proofErr w:type="spellStart"/>
-            <w:r>
-              <w:rPr>
-                <w:rFonts w:ascii="Arial" w:eastAsia="Times New Roman" w:hAnsi="Arial" w:cs="Arial"/>
-                <w:color w:val="000000"/>
-                <w:lang w:eastAsia="it-IT"/>
-              </w:rPr>
-              <w:t>String</w:t>
-            </w:r>
-            <w:proofErr w:type="spellEnd"/>
-            <w:r>
-              <w:rPr>
-                <w:rFonts w:ascii="Arial" w:eastAsia="Times New Roman" w:hAnsi="Arial" w:cs="Arial"/>
-                <w:color w:val="000000"/>
-                <w:lang w:eastAsia="it-IT"/>
-              </w:rPr>
-              <w:t>), Genere(</w:t>
-            </w:r>
-            <w:proofErr w:type="spellStart"/>
-            <w:r>
-              <w:rPr>
-                <w:rFonts w:ascii="Arial" w:eastAsia="Times New Roman" w:hAnsi="Arial" w:cs="Arial"/>
-                <w:color w:val="000000"/>
-                <w:lang w:eastAsia="it-IT"/>
-              </w:rPr>
-              <w:t>enum</w:t>
-            </w:r>
-            <w:proofErr w:type="spellEnd"/>
-            <w:r>
-              <w:rPr>
-                <w:rFonts w:ascii="Arial" w:eastAsia="Times New Roman" w:hAnsi="Arial" w:cs="Arial"/>
-                <w:color w:val="000000"/>
-                <w:lang w:eastAsia="it-IT"/>
-              </w:rPr>
-              <w:t xml:space="preserve">), </w:t>
-            </w:r>
-            <w:proofErr w:type="spellStart"/>
-            <w:r>
-              <w:rPr>
-                <w:rFonts w:ascii="Arial" w:eastAsia="Times New Roman" w:hAnsi="Arial" w:cs="Arial"/>
-                <w:color w:val="000000"/>
-                <w:lang w:eastAsia="it-IT"/>
-              </w:rPr>
-              <w:t>Data_di_nascita</w:t>
-            </w:r>
-            <w:proofErr w:type="spellEnd"/>
-            <w:r>
-              <w:rPr>
-                <w:rFonts w:ascii="Arial" w:eastAsia="Times New Roman" w:hAnsi="Arial" w:cs="Arial"/>
-                <w:color w:val="000000"/>
-                <w:lang w:eastAsia="it-IT"/>
-              </w:rPr>
-              <w:t>(Date), Email(</w:t>
-            </w:r>
-            <w:proofErr w:type="spellStart"/>
-            <w:r>
-              <w:rPr>
-                <w:rFonts w:ascii="Arial" w:eastAsia="Times New Roman" w:hAnsi="Arial" w:cs="Arial"/>
-                <w:color w:val="000000"/>
-                <w:lang w:eastAsia="it-IT"/>
-              </w:rPr>
-              <w:t>String</w:t>
-            </w:r>
-            <w:proofErr w:type="spellEnd"/>
-            <w:r>
-              <w:rPr>
-                <w:rFonts w:ascii="Arial" w:eastAsia="Times New Roman" w:hAnsi="Arial" w:cs="Arial"/>
-                <w:color w:val="000000"/>
-                <w:lang w:eastAsia="it-IT"/>
-              </w:rPr>
-              <w:t>), Telefono(</w:t>
-            </w:r>
-            <w:proofErr w:type="spellStart"/>
-            <w:r>
-              <w:rPr>
-                <w:rFonts w:ascii="Arial" w:eastAsia="Times New Roman" w:hAnsi="Arial" w:cs="Arial"/>
-                <w:color w:val="000000"/>
-                <w:lang w:eastAsia="it-IT"/>
-              </w:rPr>
-              <w:t>String</w:t>
-            </w:r>
-            <w:proofErr w:type="spellEnd"/>
-            <w:r>
-              <w:rPr>
-                <w:rFonts w:ascii="Arial" w:eastAsia="Times New Roman" w:hAnsi="Arial" w:cs="Arial"/>
-                <w:color w:val="000000"/>
-                <w:lang w:eastAsia="it-IT"/>
-              </w:rPr>
-              <w:t>)</w:t>
+            <w:r>
+              <w:rPr>
+                <w:rFonts w:ascii="Arial" w:eastAsia="Times New Roman" w:hAnsi="Arial" w:cs="Arial"/>
+                <w:sz w:val="24"/>
+                <w:szCs w:val="24"/>
+                <w:lang w:eastAsia="it-IT"/>
+              </w:rPr>
+              <w:t>Role(enum)</w:t>
             </w:r>
           </w:p>
         </w:tc>

</xml_diff>

<commit_message>
Aggiunta modifica disponibilità annuncio
</commit_message>
<xml_diff>
--- a/Database/dizionario_dei_dati.docx
+++ b/Database/dizionario_dei_dati.docx
@@ -801,16 +801,7 @@
                 <w:color w:val="000000"/>
                 <w:lang w:eastAsia="it-IT"/>
               </w:rPr>
-              <w:t>Data_inserimento_</w:t>
-            </w:r>
-            <w:proofErr w:type="gramStart"/>
-            <w:r>
-              <w:rPr>
-                <w:rFonts w:ascii="Arial" w:eastAsia="Times New Roman" w:hAnsi="Arial" w:cs="Arial"/>
-                <w:color w:val="000000"/>
-                <w:lang w:eastAsia="it-IT"/>
-              </w:rPr>
-              <w:t>annuncio</w:t>
+              <w:t>Data_inserimento_annuncio</w:t>
             </w:r>
             <w:proofErr w:type="spellEnd"/>
             <w:r>
@@ -822,7 +813,6 @@
               <w:t>(</w:t>
             </w:r>
             <w:proofErr w:type="spellStart"/>
-            <w:proofErr w:type="gramEnd"/>
             <w:r>
               <w:rPr>
                 <w:rFonts w:ascii="Arial" w:eastAsia="Times New Roman" w:hAnsi="Arial" w:cs="Arial"/>
@@ -872,7 +862,23 @@
                 <w:color w:val="000000"/>
                 <w:lang w:eastAsia="it-IT"/>
               </w:rPr>
-              <w:t xml:space="preserve">), </w:t>
+              <w:t>)</w:t>
+            </w:r>
+            <w:r>
+              <w:rPr>
+                <w:rFonts w:ascii="Arial" w:eastAsia="Times New Roman" w:hAnsi="Arial" w:cs="Arial"/>
+                <w:color w:val="000000"/>
+                <w:lang w:eastAsia="it-IT"/>
+              </w:rPr>
+              <w:t>, data_assegnazione(datetime)</w:t>
+            </w:r>
+            <w:r>
+              <w:rPr>
+                <w:rFonts w:ascii="Arial" w:eastAsia="Times New Roman" w:hAnsi="Arial" w:cs="Arial"/>
+                <w:color w:val="000000"/>
+                <w:lang w:eastAsia="it-IT"/>
+              </w:rPr>
+              <w:t xml:space="preserve">, </w:t>
             </w:r>
             <w:r>
               <w:rPr>
@@ -2415,6 +2421,7 @@
                 <w:color w:val="000000"/>
                 <w:lang w:eastAsia="it-IT"/>
               </w:rPr>
+              <w:lastRenderedPageBreak/>
               <w:t>IMMAGINE</w:t>
             </w:r>
           </w:p>

</xml_diff>

<commit_message>
Creazione e collegamento tabella contratto
</commit_message>
<xml_diff>
--- a/Database/dizionario_dei_dati.docx
+++ b/Database/dizionario_dei_dati.docx
@@ -870,7 +870,43 @@
                 <w:color w:val="000000"/>
                 <w:lang w:eastAsia="it-IT"/>
               </w:rPr>
-              <w:t>, data_assegnazione(datetime)</w:t>
+              <w:t xml:space="preserve">, </w:t>
+            </w:r>
+            <w:proofErr w:type="spellStart"/>
+            <w:r>
+              <w:rPr>
+                <w:rFonts w:ascii="Arial" w:eastAsia="Times New Roman" w:hAnsi="Arial" w:cs="Arial"/>
+                <w:color w:val="000000"/>
+                <w:lang w:eastAsia="it-IT"/>
+              </w:rPr>
+              <w:t>data_assegnazione</w:t>
+            </w:r>
+            <w:proofErr w:type="spellEnd"/>
+            <w:r>
+              <w:rPr>
+                <w:rFonts w:ascii="Arial" w:eastAsia="Times New Roman" w:hAnsi="Arial" w:cs="Arial"/>
+                <w:color w:val="000000"/>
+                <w:lang w:eastAsia="it-IT"/>
+              </w:rPr>
+              <w:t>(</w:t>
+            </w:r>
+            <w:proofErr w:type="spellStart"/>
+            <w:r>
+              <w:rPr>
+                <w:rFonts w:ascii="Arial" w:eastAsia="Times New Roman" w:hAnsi="Arial" w:cs="Arial"/>
+                <w:color w:val="000000"/>
+                <w:lang w:eastAsia="it-IT"/>
+              </w:rPr>
+              <w:t>datetime</w:t>
+            </w:r>
+            <w:proofErr w:type="spellEnd"/>
+            <w:r>
+              <w:rPr>
+                <w:rFonts w:ascii="Arial" w:eastAsia="Times New Roman" w:hAnsi="Arial" w:cs="Arial"/>
+                <w:color w:val="000000"/>
+                <w:lang w:eastAsia="it-IT"/>
+              </w:rPr>
+              <w:t>)</w:t>
             </w:r>
             <w:r>
               <w:rPr>
@@ -4011,6 +4047,256 @@
                 <w:lang w:eastAsia="it-IT"/>
               </w:rPr>
               <w:t>0;1)</w:t>
+            </w:r>
+          </w:p>
+        </w:tc>
+      </w:tr>
+      <w:tr>
+        <w:trPr>
+          <w:trHeight w:val="1036"/>
+        </w:trPr>
+        <w:tc>
+          <w:tcPr>
+            <w:tcW w:w="0" w:type="auto"/>
+            <w:tcBorders>
+              <w:top w:val="single" w:sz="8" w:space="0" w:color="000000"/>
+              <w:left w:val="single" w:sz="8" w:space="0" w:color="000000"/>
+              <w:bottom w:val="single" w:sz="8" w:space="0" w:color="000000"/>
+              <w:right w:val="single" w:sz="8" w:space="0" w:color="000000"/>
+            </w:tcBorders>
+            <w:tcMar>
+              <w:top w:w="100" w:type="dxa"/>
+              <w:left w:w="100" w:type="dxa"/>
+              <w:bottom w:w="100" w:type="dxa"/>
+              <w:right w:w="100" w:type="dxa"/>
+            </w:tcMar>
+          </w:tcPr>
+          <w:p>
+            <w:pPr>
+              <w:spacing w:after="0" w:line="240" w:lineRule="auto"/>
+              <w:rPr>
+                <w:rFonts w:ascii="Arial" w:eastAsia="Times New Roman" w:hAnsi="Arial" w:cs="Arial"/>
+                <w:color w:val="000000"/>
+                <w:lang w:eastAsia="it-IT"/>
+              </w:rPr>
+            </w:pPr>
+            <w:r>
+              <w:rPr>
+                <w:rFonts w:ascii="Arial" w:eastAsia="Times New Roman" w:hAnsi="Arial" w:cs="Arial"/>
+                <w:color w:val="000000"/>
+                <w:lang w:eastAsia="it-IT"/>
+              </w:rPr>
+              <w:t>CONTRATTO</w:t>
+            </w:r>
+          </w:p>
+        </w:tc>
+        <w:tc>
+          <w:tcPr>
+            <w:tcW w:w="0" w:type="auto"/>
+            <w:tcBorders>
+              <w:top w:val="single" w:sz="8" w:space="0" w:color="000000"/>
+              <w:left w:val="single" w:sz="8" w:space="0" w:color="000000"/>
+              <w:bottom w:val="single" w:sz="8" w:space="0" w:color="000000"/>
+              <w:right w:val="single" w:sz="8" w:space="0" w:color="000000"/>
+            </w:tcBorders>
+            <w:tcMar>
+              <w:top w:w="100" w:type="dxa"/>
+              <w:left w:w="100" w:type="dxa"/>
+              <w:bottom w:w="100" w:type="dxa"/>
+              <w:right w:w="100" w:type="dxa"/>
+            </w:tcMar>
+          </w:tcPr>
+          <w:p>
+            <w:pPr>
+              <w:spacing w:after="0" w:line="240" w:lineRule="auto"/>
+              <w:rPr>
+                <w:rFonts w:ascii="Arial" w:eastAsia="Times New Roman" w:hAnsi="Arial" w:cs="Arial"/>
+                <w:color w:val="000000"/>
+                <w:lang w:eastAsia="it-IT"/>
+              </w:rPr>
+            </w:pPr>
+            <w:r>
+              <w:rPr>
+                <w:rFonts w:ascii="Arial" w:eastAsia="Times New Roman" w:hAnsi="Arial" w:cs="Arial"/>
+                <w:color w:val="000000"/>
+                <w:lang w:eastAsia="it-IT"/>
+              </w:rPr>
+              <w:t>Contiene i contratti stipulati all’interno del sito</w:t>
+            </w:r>
+          </w:p>
+        </w:tc>
+        <w:tc>
+          <w:tcPr>
+            <w:tcW w:w="0" w:type="auto"/>
+            <w:tcBorders>
+              <w:top w:val="single" w:sz="8" w:space="0" w:color="000000"/>
+              <w:left w:val="single" w:sz="8" w:space="0" w:color="000000"/>
+              <w:bottom w:val="single" w:sz="8" w:space="0" w:color="000000"/>
+              <w:right w:val="single" w:sz="8" w:space="0" w:color="000000"/>
+            </w:tcBorders>
+            <w:tcMar>
+              <w:top w:w="100" w:type="dxa"/>
+              <w:left w:w="100" w:type="dxa"/>
+              <w:bottom w:w="100" w:type="dxa"/>
+              <w:right w:w="100" w:type="dxa"/>
+            </w:tcMar>
+          </w:tcPr>
+          <w:p>
+            <w:pPr>
+              <w:spacing w:after="0" w:line="240" w:lineRule="auto"/>
+              <w:rPr>
+                <w:rFonts w:eastAsia="Times New Roman" w:cstheme="minorHAnsi"/>
+                <w:sz w:val="24"/>
+                <w:szCs w:val="24"/>
+                <w:lang w:eastAsia="it-IT"/>
+              </w:rPr>
+            </w:pPr>
+            <w:proofErr w:type="spellStart"/>
+            <w:r>
+              <w:rPr>
+                <w:rFonts w:eastAsia="Times New Roman" w:cstheme="minorHAnsi"/>
+                <w:sz w:val="24"/>
+                <w:szCs w:val="24"/>
+                <w:lang w:eastAsia="it-IT"/>
+              </w:rPr>
+              <w:t>Data_inizo</w:t>
+            </w:r>
+            <w:proofErr w:type="spellEnd"/>
+            <w:r>
+              <w:rPr>
+                <w:rFonts w:eastAsia="Times New Roman" w:cstheme="minorHAnsi"/>
+                <w:sz w:val="24"/>
+                <w:szCs w:val="24"/>
+                <w:lang w:eastAsia="it-IT"/>
+              </w:rPr>
+              <w:t xml:space="preserve">(date), </w:t>
+            </w:r>
+            <w:proofErr w:type="spellStart"/>
+            <w:r>
+              <w:rPr>
+                <w:rFonts w:eastAsia="Times New Roman" w:cstheme="minorHAnsi"/>
+                <w:sz w:val="24"/>
+                <w:szCs w:val="24"/>
+                <w:lang w:eastAsia="it-IT"/>
+              </w:rPr>
+              <w:t>data_fine</w:t>
+            </w:r>
+            <w:proofErr w:type="spellEnd"/>
+            <w:r>
+              <w:rPr>
+                <w:rFonts w:eastAsia="Times New Roman" w:cstheme="minorHAnsi"/>
+                <w:sz w:val="24"/>
+                <w:szCs w:val="24"/>
+                <w:lang w:eastAsia="it-IT"/>
+              </w:rPr>
+              <w:t>(date)</w:t>
+            </w:r>
+          </w:p>
+        </w:tc>
+        <w:tc>
+          <w:tcPr>
+            <w:tcW w:w="0" w:type="auto"/>
+            <w:tcBorders>
+              <w:top w:val="single" w:sz="8" w:space="0" w:color="000000"/>
+              <w:left w:val="single" w:sz="8" w:space="0" w:color="000000"/>
+              <w:bottom w:val="single" w:sz="8" w:space="0" w:color="000000"/>
+              <w:right w:val="single" w:sz="8" w:space="0" w:color="000000"/>
+            </w:tcBorders>
+            <w:tcMar>
+              <w:top w:w="100" w:type="dxa"/>
+              <w:left w:w="100" w:type="dxa"/>
+              <w:bottom w:w="100" w:type="dxa"/>
+              <w:right w:w="100" w:type="dxa"/>
+            </w:tcMar>
+          </w:tcPr>
+          <w:p>
+            <w:pPr>
+              <w:spacing w:after="0" w:line="240" w:lineRule="auto"/>
+              <w:rPr>
+                <w:rFonts w:ascii="Arial" w:eastAsia="Times New Roman" w:hAnsi="Arial" w:cs="Arial"/>
+                <w:color w:val="000000"/>
+                <w:lang w:eastAsia="it-IT"/>
+              </w:rPr>
+            </w:pPr>
+            <w:r>
+              <w:rPr>
+                <w:rFonts w:ascii="Arial" w:eastAsia="Times New Roman" w:hAnsi="Arial" w:cs="Arial"/>
+                <w:color w:val="000000"/>
+                <w:lang w:eastAsia="it-IT"/>
+              </w:rPr>
+              <w:t>UTENTE(</w:t>
+            </w:r>
+            <w:proofErr w:type="gramStart"/>
+            <w:r>
+              <w:rPr>
+                <w:rFonts w:ascii="Arial" w:eastAsia="Times New Roman" w:hAnsi="Arial" w:cs="Arial"/>
+                <w:color w:val="000000"/>
+                <w:lang w:eastAsia="it-IT"/>
+              </w:rPr>
+              <w:t>0;N</w:t>
+            </w:r>
+            <w:proofErr w:type="gramEnd"/>
+            <w:r>
+              <w:rPr>
+                <w:rFonts w:ascii="Arial" w:eastAsia="Times New Roman" w:hAnsi="Arial" w:cs="Arial"/>
+                <w:color w:val="000000"/>
+                <w:lang w:eastAsia="it-IT"/>
+              </w:rPr>
+              <w:t>)</w:t>
+            </w:r>
+          </w:p>
+          <w:p>
+            <w:pPr>
+              <w:spacing w:after="0" w:line="240" w:lineRule="auto"/>
+              <w:rPr>
+                <w:rFonts w:ascii="Arial" w:eastAsia="Times New Roman" w:hAnsi="Arial" w:cs="Arial"/>
+                <w:color w:val="000000"/>
+                <w:lang w:eastAsia="it-IT"/>
+              </w:rPr>
+            </w:pPr>
+            <w:r>
+              <w:rPr>
+                <w:rFonts w:ascii="Arial" w:eastAsia="Times New Roman" w:hAnsi="Arial" w:cs="Arial"/>
+                <w:color w:val="000000"/>
+                <w:lang w:eastAsia="it-IT"/>
+              </w:rPr>
+              <w:t>UTENTE(</w:t>
+            </w:r>
+            <w:proofErr w:type="gramStart"/>
+            <w:r>
+              <w:rPr>
+                <w:rFonts w:ascii="Arial" w:eastAsia="Times New Roman" w:hAnsi="Arial" w:cs="Arial"/>
+                <w:color w:val="000000"/>
+                <w:lang w:eastAsia="it-IT"/>
+              </w:rPr>
+              <w:t>0;N</w:t>
+            </w:r>
+            <w:proofErr w:type="gramEnd"/>
+            <w:r>
+              <w:rPr>
+                <w:rFonts w:ascii="Arial" w:eastAsia="Times New Roman" w:hAnsi="Arial" w:cs="Arial"/>
+                <w:color w:val="000000"/>
+                <w:lang w:eastAsia="it-IT"/>
+              </w:rPr>
+              <w:t>)</w:t>
+            </w:r>
+          </w:p>
+          <w:p>
+            <w:pPr>
+              <w:spacing w:after="0" w:line="240" w:lineRule="auto"/>
+              <w:rPr>
+                <w:rFonts w:ascii="Arial" w:eastAsia="Times New Roman" w:hAnsi="Arial" w:cs="Arial"/>
+                <w:color w:val="000000"/>
+                <w:lang w:eastAsia="it-IT"/>
+              </w:rPr>
+            </w:pPr>
+            <w:r>
+              <w:rPr>
+                <w:rFonts w:ascii="Arial" w:eastAsia="Times New Roman" w:hAnsi="Arial" w:cs="Arial"/>
+                <w:color w:val="000000"/>
+                <w:lang w:eastAsia="it-IT"/>
+              </w:rPr>
+              <w:t>ANNUNCIO(0;1)</w:t>
             </w:r>
           </w:p>
         </w:tc>

</xml_diff>